<commit_message>
Updates to brainstorming moving on to diagram & SQL etc
</commit_message>
<xml_diff>
--- a/Market Research Database Websites & Brainstorming..docx
+++ b/Market Research Database Websites & Brainstorming..docx
@@ -505,7 +505,1801 @@
       </w:hyperlink>
     </w:p>
     <w:p/>
-    <w:p/>
+    <w:p>
+      <w:pPr>
+        <w:pStyle w:val="ListParagraph"/>
+        <w:numPr>
+          <w:ilvl w:val="0"/>
+          <w:numId w:val="3"/>
+        </w:numPr>
+      </w:pPr>
+      <w:r>
+        <w:t>What do</w:t>
+      </w:r>
+      <w:r>
+        <w:t xml:space="preserve"> </w:t>
+      </w:r>
+      <w:r>
+        <w:t>they do?</w:t>
+      </w:r>
+      <w:r>
+        <w:t xml:space="preserve">  - Support minorities with therapeutic services to support their individual growth &amp; help them thrive within society. </w:t>
+      </w:r>
+    </w:p>
+    <w:p>
+      <w:pPr>
+        <w:pStyle w:val="ListParagraph"/>
+        <w:numPr>
+          <w:ilvl w:val="0"/>
+          <w:numId w:val="3"/>
+        </w:numPr>
+      </w:pPr>
+      <w:r>
+        <w:lastRenderedPageBreak/>
+        <w:t xml:space="preserve"> </w:t>
+      </w:r>
+      <w:r>
+        <w:t xml:space="preserve"> Who are the customers? </w:t>
+      </w:r>
+      <w:r>
+        <w:t xml:space="preserve"> - Minority neurodivergent kids &amp; teens 18 &amp; under </w:t>
+      </w:r>
+    </w:p>
+    <w:p>
+      <w:pPr>
+        <w:pStyle w:val="ListParagraph"/>
+        <w:numPr>
+          <w:ilvl w:val="0"/>
+          <w:numId w:val="3"/>
+        </w:numPr>
+        <w:rPr>
+          <w:b/>
+          <w:bCs/>
+        </w:rPr>
+      </w:pPr>
+      <w:r>
+        <w:t>Who are the suppliers</w:t>
+      </w:r>
+      <w:r>
+        <w:t xml:space="preserve">? </w:t>
+      </w:r>
+      <w:r>
+        <w:rPr>
+          <w:b/>
+          <w:bCs/>
+        </w:rPr>
+        <w:t>Health Insurance Companies:</w:t>
+      </w:r>
+      <w:r>
+        <w:t xml:space="preserve"> </w:t>
+      </w:r>
+      <w:r>
+        <w:t xml:space="preserve">I will </w:t>
+      </w:r>
+      <w:r>
+        <w:t>need to partner with insurance companies that offer plans that cover therapeutic services. These could be private insurance companies or specialized health insurance plans for minorities.</w:t>
+      </w:r>
+    </w:p>
+    <w:p>
+      <w:pPr>
+        <w:pStyle w:val="ListParagraph"/>
+        <w:jc w:val="center"/>
+        <w:rPr>
+          <w:i/>
+          <w:iCs/>
+          <w:u w:val="single"/>
+        </w:rPr>
+      </w:pPr>
+      <w:r>
+        <w:rPr>
+          <w:b/>
+          <w:bCs/>
+          <w:i/>
+          <w:iCs/>
+          <w:u w:val="single"/>
+        </w:rPr>
+        <w:t>Target Market</w:t>
+      </w:r>
+    </w:p>
+    <w:p>
+      <w:pPr>
+        <w:pStyle w:val="ListParagraph"/>
+      </w:pPr>
+      <w:r>
+        <w:rPr>
+          <w:b/>
+          <w:bCs/>
+        </w:rPr>
+        <w:t>Minorities:</w:t>
+      </w:r>
+      <w:r>
+        <w:t xml:space="preserve"> This includes individuals from various racial and ethnic backgrounds who face disparities in healthcare access.</w:t>
+      </w:r>
+    </w:p>
+    <w:p>
+      <w:pPr>
+        <w:pStyle w:val="ListParagraph"/>
+      </w:pPr>
+      <w:r>
+        <w:rPr>
+          <w:b/>
+          <w:bCs/>
+        </w:rPr>
+        <w:t>Individuals with Unmet Healthcare Needs:</w:t>
+      </w:r>
+      <w:r>
+        <w:t xml:space="preserve"> This includes those who require therapeutic services that are not covered by public aid or have long wait times.</w:t>
+      </w:r>
+    </w:p>
+    <w:p>
+      <w:pPr>
+        <w:pStyle w:val="ListParagraph"/>
+      </w:pPr>
+      <w:r>
+        <w:rPr>
+          <w:b/>
+          <w:bCs/>
+        </w:rPr>
+        <w:t>Low-Income Individuals:</w:t>
+      </w:r>
+      <w:r>
+        <w:t xml:space="preserve"> This group may benefit from your non-profit's assistance in paying for necessary therapeutic services.</w:t>
+      </w:r>
+    </w:p>
+    <w:p>
+      <w:pPr>
+        <w:pStyle w:val="ListParagraph"/>
+        <w:rPr>
+          <w:b/>
+          <w:bCs/>
+        </w:rPr>
+      </w:pPr>
+    </w:p>
+    <w:p>
+      <w:pPr>
+        <w:pStyle w:val="ListParagraph"/>
+        <w:jc w:val="center"/>
+      </w:pPr>
+      <w:r>
+        <w:t xml:space="preserve">Here are some key records </w:t>
+      </w:r>
+      <w:r>
+        <w:t xml:space="preserve">I will </w:t>
+      </w:r>
+      <w:r>
+        <w:t>need</w:t>
+      </w:r>
+      <w:r>
+        <w:t xml:space="preserve"> to track</w:t>
+      </w:r>
+    </w:p>
+    <w:p>
+      <w:pPr>
+        <w:pStyle w:val="ListParagraph"/>
+        <w:rPr>
+          <w:i/>
+          <w:iCs/>
+          <w:u w:val="single"/>
+        </w:rPr>
+      </w:pPr>
+      <w:r>
+        <w:rPr>
+          <w:b/>
+          <w:bCs/>
+          <w:i/>
+          <w:iCs/>
+          <w:u w:val="single"/>
+        </w:rPr>
+        <w:t>1. Clients (Individuals receiving Insurance Support):</w:t>
+      </w:r>
+    </w:p>
+    <w:p>
+      <w:pPr>
+        <w:pStyle w:val="ListParagraph"/>
+        <w:numPr>
+          <w:ilvl w:val="0"/>
+          <w:numId w:val="6"/>
+        </w:numPr>
+      </w:pPr>
+      <w:r>
+        <w:rPr>
+          <w:b/>
+          <w:bCs/>
+          <w:i/>
+          <w:iCs/>
+          <w:u w:val="single"/>
+        </w:rPr>
+        <w:t>Basic Information</w:t>
+      </w:r>
+      <w:r>
+        <w:rPr>
+          <w:b/>
+          <w:bCs/>
+        </w:rPr>
+        <w:t>:</w:t>
+      </w:r>
+      <w:r>
+        <w:t xml:space="preserve"> Name, contact information, demographics (optional for reporting purposes)</w:t>
+      </w:r>
+    </w:p>
+    <w:p>
+      <w:pPr>
+        <w:pStyle w:val="ListParagraph"/>
+        <w:numPr>
+          <w:ilvl w:val="0"/>
+          <w:numId w:val="6"/>
+        </w:numPr>
+      </w:pPr>
+      <w:r>
+        <w:rPr>
+          <w:b/>
+          <w:bCs/>
+        </w:rPr>
+        <w:t>Financial Information:</w:t>
+      </w:r>
+      <w:r>
+        <w:t xml:space="preserve"> Income level (for eligibility), public aid information (optional)</w:t>
+      </w:r>
+    </w:p>
+    <w:p>
+      <w:pPr>
+        <w:pStyle w:val="ListParagraph"/>
+        <w:numPr>
+          <w:ilvl w:val="0"/>
+          <w:numId w:val="6"/>
+        </w:numPr>
+      </w:pPr>
+      <w:r>
+        <w:rPr>
+          <w:b/>
+          <w:bCs/>
+        </w:rPr>
+        <w:t>Health Information (Optional - Maintain Privacy):</w:t>
+      </w:r>
+      <w:r>
+        <w:t xml:space="preserve"> </w:t>
+      </w:r>
+      <w:r>
+        <w:t>Summary</w:t>
+      </w:r>
+      <w:r>
+        <w:t xml:space="preserve"> of unmet healthcare needs, therapy type needed</w:t>
+      </w:r>
+    </w:p>
+    <w:p>
+      <w:pPr>
+        <w:pStyle w:val="ListParagraph"/>
+        <w:rPr>
+          <w:i/>
+          <w:iCs/>
+          <w:u w:val="single"/>
+        </w:rPr>
+      </w:pPr>
+      <w:r>
+        <w:rPr>
+          <w:b/>
+          <w:bCs/>
+          <w:i/>
+          <w:iCs/>
+          <w:u w:val="single"/>
+        </w:rPr>
+        <w:t>2. Insurance Companies:</w:t>
+      </w:r>
+    </w:p>
+    <w:p>
+      <w:pPr>
+        <w:pStyle w:val="ListParagraph"/>
+        <w:numPr>
+          <w:ilvl w:val="0"/>
+          <w:numId w:val="7"/>
+        </w:numPr>
+      </w:pPr>
+      <w:r>
+        <w:rPr>
+          <w:b/>
+          <w:bCs/>
+        </w:rPr>
+        <w:t>Company Name, Contact Information</w:t>
+      </w:r>
+    </w:p>
+    <w:p>
+      <w:pPr>
+        <w:pStyle w:val="ListParagraph"/>
+        <w:numPr>
+          <w:ilvl w:val="0"/>
+          <w:numId w:val="7"/>
+        </w:numPr>
+      </w:pPr>
+      <w:r>
+        <w:rPr>
+          <w:b/>
+          <w:bCs/>
+        </w:rPr>
+        <w:t>Plan Details:</w:t>
+      </w:r>
+      <w:r>
+        <w:t xml:space="preserve"> Plans offered, covered services (especially therapeutic services)</w:t>
+      </w:r>
+    </w:p>
+    <w:p>
+      <w:pPr>
+        <w:pStyle w:val="ListParagraph"/>
+        <w:numPr>
+          <w:ilvl w:val="0"/>
+          <w:numId w:val="7"/>
+        </w:numPr>
+      </w:pPr>
+      <w:r>
+        <w:rPr>
+          <w:b/>
+          <w:bCs/>
+        </w:rPr>
+        <w:t>Cost Information:</w:t>
+      </w:r>
+      <w:r>
+        <w:t xml:space="preserve"> Premium rates, coverage details, any specific agreements with your non-profit</w:t>
+      </w:r>
+    </w:p>
+    <w:p>
+      <w:pPr>
+        <w:pStyle w:val="ListParagraph"/>
+        <w:rPr>
+          <w:i/>
+          <w:iCs/>
+          <w:u w:val="single"/>
+        </w:rPr>
+      </w:pPr>
+      <w:r>
+        <w:rPr>
+          <w:b/>
+          <w:bCs/>
+          <w:i/>
+          <w:iCs/>
+          <w:u w:val="single"/>
+        </w:rPr>
+        <w:t>3. Funding Sources:</w:t>
+      </w:r>
+    </w:p>
+    <w:p>
+      <w:pPr>
+        <w:pStyle w:val="ListParagraph"/>
+        <w:numPr>
+          <w:ilvl w:val="0"/>
+          <w:numId w:val="8"/>
+        </w:numPr>
+      </w:pPr>
+      <w:r>
+        <w:rPr>
+          <w:b/>
+          <w:bCs/>
+        </w:rPr>
+        <w:t>Donor Information:</w:t>
+      </w:r>
+      <w:r>
+        <w:t xml:space="preserve"> Individual donors, foundations, grants</w:t>
+      </w:r>
+    </w:p>
+    <w:p>
+      <w:pPr>
+        <w:pStyle w:val="ListParagraph"/>
+        <w:numPr>
+          <w:ilvl w:val="0"/>
+          <w:numId w:val="8"/>
+        </w:numPr>
+      </w:pPr>
+      <w:r>
+        <w:rPr>
+          <w:b/>
+          <w:bCs/>
+        </w:rPr>
+        <w:t>Donation Details:</w:t>
+      </w:r>
+      <w:r>
+        <w:t xml:space="preserve"> Amount donated, date, designation (if any)</w:t>
+      </w:r>
+    </w:p>
+    <w:p>
+      <w:pPr>
+        <w:pStyle w:val="ListParagraph"/>
+        <w:rPr>
+          <w:i/>
+          <w:iCs/>
+          <w:u w:val="single"/>
+        </w:rPr>
+      </w:pPr>
+      <w:r>
+        <w:rPr>
+          <w:b/>
+          <w:bCs/>
+          <w:i/>
+          <w:iCs/>
+          <w:u w:val="single"/>
+        </w:rPr>
+        <w:t>4. Operations (Optional):</w:t>
+      </w:r>
+    </w:p>
+    <w:p>
+      <w:pPr>
+        <w:pStyle w:val="ListParagraph"/>
+        <w:numPr>
+          <w:ilvl w:val="0"/>
+          <w:numId w:val="9"/>
+        </w:numPr>
+      </w:pPr>
+      <w:r>
+        <w:rPr>
+          <w:b/>
+          <w:bCs/>
+        </w:rPr>
+        <w:t>Staff Activities:</w:t>
+      </w:r>
+      <w:r>
+        <w:t xml:space="preserve"> Track time spent on client intake, insurance applications, etc. (for efficiency analysis)</w:t>
+      </w:r>
+    </w:p>
+    <w:p>
+      <w:pPr>
+        <w:pStyle w:val="ListParagraph"/>
+        <w:numPr>
+          <w:ilvl w:val="0"/>
+          <w:numId w:val="9"/>
+        </w:numPr>
+      </w:pPr>
+      <w:r>
+        <w:rPr>
+          <w:b/>
+          <w:bCs/>
+        </w:rPr>
+        <w:t>Marketing Efforts:</w:t>
+      </w:r>
+      <w:r>
+        <w:t xml:space="preserve"> Track campaigns, outreach programs, and their effectiveness</w:t>
+      </w:r>
+    </w:p>
+    <w:p>
+      <w:pPr>
+        <w:pStyle w:val="ListParagraph"/>
+        <w:rPr>
+          <w:i/>
+          <w:iCs/>
+          <w:u w:val="single"/>
+        </w:rPr>
+      </w:pPr>
+      <w:r>
+        <w:rPr>
+          <w:b/>
+          <w:bCs/>
+          <w:i/>
+          <w:iCs/>
+          <w:u w:val="single"/>
+        </w:rPr>
+        <w:t>5. Reporting (Optional - Aggregate Data):</w:t>
+      </w:r>
+    </w:p>
+    <w:p>
+      <w:pPr>
+        <w:pStyle w:val="ListParagraph"/>
+        <w:numPr>
+          <w:ilvl w:val="0"/>
+          <w:numId w:val="10"/>
+        </w:numPr>
+      </w:pPr>
+      <w:r>
+        <w:rPr>
+          <w:b/>
+          <w:bCs/>
+        </w:rPr>
+        <w:t>Client Demographics:</w:t>
+      </w:r>
+      <w:r>
+        <w:t xml:space="preserve"> Track trends in race, ethnicity, income levels of recipients</w:t>
+      </w:r>
+    </w:p>
+    <w:p>
+      <w:pPr>
+        <w:pStyle w:val="ListParagraph"/>
+        <w:numPr>
+          <w:ilvl w:val="0"/>
+          <w:numId w:val="10"/>
+        </w:numPr>
+      </w:pPr>
+      <w:r>
+        <w:rPr>
+          <w:b/>
+          <w:bCs/>
+        </w:rPr>
+        <w:t>Services Provided:</w:t>
+      </w:r>
+      <w:r>
+        <w:t xml:space="preserve"> Track types of therapy supported by your non-profit</w:t>
+      </w:r>
+    </w:p>
+    <w:p>
+      <w:pPr>
+        <w:pStyle w:val="ListParagraph"/>
+        <w:numPr>
+          <w:ilvl w:val="0"/>
+          <w:numId w:val="10"/>
+        </w:numPr>
+      </w:pPr>
+      <w:r>
+        <w:rPr>
+          <w:b/>
+          <w:bCs/>
+        </w:rPr>
+        <w:t>Insurance Coverage:</w:t>
+      </w:r>
+      <w:r>
+        <w:t xml:space="preserve"> Monitor effectiveness of different insurance plans</w:t>
+      </w:r>
+    </w:p>
+    <w:p>
+      <w:pPr>
+        <w:pStyle w:val="ListParagraph"/>
+        <w:numPr>
+          <w:ilvl w:val="0"/>
+          <w:numId w:val="10"/>
+        </w:numPr>
+      </w:pPr>
+      <w:r>
+        <w:rPr>
+          <w:b/>
+          <w:bCs/>
+        </w:rPr>
+        <w:t>Funding Sources:</w:t>
+      </w:r>
+      <w:r>
+        <w:t xml:space="preserve"> Analyze donor trends and track grant success rates</w:t>
+      </w:r>
+    </w:p>
+    <w:p>
+      <w:pPr>
+        <w:pStyle w:val="ListParagraph"/>
+        <w:rPr>
+          <w:b/>
+          <w:bCs/>
+        </w:rPr>
+      </w:pPr>
+    </w:p>
+    <w:p>
+      <w:pPr>
+        <w:pStyle w:val="ListParagraph"/>
+      </w:pPr>
+      <w:r>
+        <w:rPr>
+          <w:b/>
+          <w:bCs/>
+        </w:rPr>
+        <w:lastRenderedPageBreak/>
+        <w:t>Conceptual Model:</w:t>
+      </w:r>
+    </w:p>
+    <w:p>
+      <w:pPr>
+        <w:pStyle w:val="ListParagraph"/>
+        <w:numPr>
+          <w:ilvl w:val="0"/>
+          <w:numId w:val="11"/>
+        </w:numPr>
+      </w:pPr>
+      <w:r>
+        <w:rPr>
+          <w:b/>
+          <w:bCs/>
+        </w:rPr>
+        <w:t>My</w:t>
+      </w:r>
+      <w:r>
+        <w:rPr>
+          <w:b/>
+          <w:bCs/>
+        </w:rPr>
+        <w:t xml:space="preserve"> non-profit acts as an intermediary between clients, insurance companies, and funding sources.</w:t>
+      </w:r>
+    </w:p>
+    <w:p>
+      <w:pPr>
+        <w:pStyle w:val="ListParagraph"/>
+        <w:numPr>
+          <w:ilvl w:val="0"/>
+          <w:numId w:val="11"/>
+        </w:numPr>
+      </w:pPr>
+      <w:r>
+        <w:rPr>
+          <w:b/>
+          <w:bCs/>
+        </w:rPr>
+        <w:t>Clients apply for assistance, providing basic and potentially health information (with privacy controls).</w:t>
+      </w:r>
+    </w:p>
+    <w:p>
+      <w:pPr>
+        <w:pStyle w:val="ListParagraph"/>
+        <w:numPr>
+          <w:ilvl w:val="0"/>
+          <w:numId w:val="11"/>
+        </w:numPr>
+      </w:pPr>
+      <w:r>
+        <w:rPr>
+          <w:b/>
+          <w:bCs/>
+        </w:rPr>
+        <w:t xml:space="preserve">Based on eligibility criteria, </w:t>
+      </w:r>
+      <w:r>
+        <w:rPr>
+          <w:b/>
+          <w:bCs/>
+        </w:rPr>
+        <w:t>I can</w:t>
+      </w:r>
+      <w:r>
+        <w:rPr>
+          <w:b/>
+          <w:bCs/>
+        </w:rPr>
+        <w:t xml:space="preserve"> partner with insurance companies to cover therapeutic needs.</w:t>
+      </w:r>
+    </w:p>
+    <w:p>
+      <w:pPr>
+        <w:pStyle w:val="ListParagraph"/>
+        <w:numPr>
+          <w:ilvl w:val="0"/>
+          <w:numId w:val="11"/>
+        </w:numPr>
+      </w:pPr>
+      <w:r>
+        <w:rPr>
+          <w:b/>
+          <w:bCs/>
+        </w:rPr>
+        <w:t>Funding from donors and grants supports premium payments and operational costs.</w:t>
+      </w:r>
+    </w:p>
+    <w:p>
+      <w:pPr>
+        <w:pStyle w:val="ListParagraph"/>
+        <w:numPr>
+          <w:ilvl w:val="0"/>
+          <w:numId w:val="11"/>
+        </w:numPr>
+      </w:pPr>
+      <w:r>
+        <w:rPr>
+          <w:b/>
+          <w:bCs/>
+        </w:rPr>
+        <w:t>Data is collected throughout the process to analyze impact and improve efficiency.</w:t>
+      </w:r>
+    </w:p>
+    <w:p>
+      <w:pPr>
+        <w:pStyle w:val="ListParagraph"/>
+        <w:rPr>
+          <w:b/>
+          <w:bCs/>
+        </w:rPr>
+      </w:pPr>
+    </w:p>
+    <w:p>
+      <w:pPr>
+        <w:pStyle w:val="ListParagraph"/>
+        <w:rPr>
+          <w:b/>
+          <w:bCs/>
+        </w:rPr>
+      </w:pPr>
+      <w:r>
+        <w:rPr>
+          <w:b/>
+          <w:bCs/>
+        </w:rPr>
+        <w:t>Logical Database Model and Entity Relationship Diagram</w:t>
+      </w:r>
+      <w:r>
+        <w:rPr>
+          <w:b/>
+          <w:bCs/>
+        </w:rPr>
+        <w:t xml:space="preserve"> </w:t>
+      </w:r>
+      <w:r>
+        <w:rPr>
+          <w:b/>
+          <w:bCs/>
+        </w:rPr>
+        <w:t>Entities</w:t>
+      </w:r>
+    </w:p>
+    <w:p>
+      <w:pPr>
+        <w:pStyle w:val="ListParagraph"/>
+        <w:rPr>
+          <w:b/>
+          <w:bCs/>
+        </w:rPr>
+      </w:pPr>
+    </w:p>
+    <w:p>
+      <w:pPr>
+        <w:pStyle w:val="ListParagraph"/>
+        <w:numPr>
+          <w:ilvl w:val="0"/>
+          <w:numId w:val="12"/>
+        </w:numPr>
+      </w:pPr>
+      <w:r>
+        <w:rPr>
+          <w:b/>
+          <w:bCs/>
+        </w:rPr>
+        <w:t>Client</w:t>
+      </w:r>
+      <w:r>
+        <w:t xml:space="preserve"> (Primary Key: ClientID)</w:t>
+      </w:r>
+    </w:p>
+    <w:p>
+      <w:pPr>
+        <w:pStyle w:val="ListParagraph"/>
+        <w:numPr>
+          <w:ilvl w:val="1"/>
+          <w:numId w:val="12"/>
+        </w:numPr>
+      </w:pPr>
+      <w:r>
+        <w:t>Attributes: Name, Contact Information, Demographics, Financial Information, Health Information</w:t>
+      </w:r>
+    </w:p>
+    <w:p>
+      <w:pPr>
+        <w:pStyle w:val="ListParagraph"/>
+        <w:numPr>
+          <w:ilvl w:val="0"/>
+          <w:numId w:val="12"/>
+        </w:numPr>
+      </w:pPr>
+      <w:proofErr w:type="spellStart"/>
+      <w:r>
+        <w:rPr>
+          <w:b/>
+          <w:bCs/>
+        </w:rPr>
+        <w:t>InsuranceCompany</w:t>
+      </w:r>
+      <w:proofErr w:type="spellEnd"/>
+      <w:r>
+        <w:t xml:space="preserve"> (Primary Key: </w:t>
+      </w:r>
+      <w:proofErr w:type="spellStart"/>
+      <w:r>
+        <w:t>CompanyID</w:t>
+      </w:r>
+      <w:proofErr w:type="spellEnd"/>
+      <w:r>
+        <w:t>)</w:t>
+      </w:r>
+    </w:p>
+    <w:p>
+      <w:pPr>
+        <w:pStyle w:val="ListParagraph"/>
+        <w:numPr>
+          <w:ilvl w:val="1"/>
+          <w:numId w:val="12"/>
+        </w:numPr>
+      </w:pPr>
+      <w:r>
+        <w:t>Attributes: Name, Contact Information, Plan Details, Cost Information</w:t>
+      </w:r>
+    </w:p>
+    <w:p>
+      <w:pPr>
+        <w:pStyle w:val="ListParagraph"/>
+        <w:numPr>
+          <w:ilvl w:val="0"/>
+          <w:numId w:val="12"/>
+        </w:numPr>
+      </w:pPr>
+      <w:proofErr w:type="spellStart"/>
+      <w:r>
+        <w:rPr>
+          <w:b/>
+          <w:bCs/>
+        </w:rPr>
+        <w:t>FundingSource</w:t>
+      </w:r>
+      <w:proofErr w:type="spellEnd"/>
+      <w:r>
+        <w:t xml:space="preserve"> (Primary Key: </w:t>
+      </w:r>
+      <w:proofErr w:type="spellStart"/>
+      <w:r>
+        <w:t>SourceID</w:t>
+      </w:r>
+      <w:proofErr w:type="spellEnd"/>
+      <w:r>
+        <w:t>)</w:t>
+      </w:r>
+    </w:p>
+    <w:p>
+      <w:pPr>
+        <w:pStyle w:val="ListParagraph"/>
+        <w:numPr>
+          <w:ilvl w:val="1"/>
+          <w:numId w:val="12"/>
+        </w:numPr>
+      </w:pPr>
+      <w:r>
+        <w:t>Attributes: Name, Contact Information, Donation Details</w:t>
+      </w:r>
+    </w:p>
+    <w:p>
+      <w:pPr>
+        <w:pStyle w:val="ListParagraph"/>
+        <w:numPr>
+          <w:ilvl w:val="0"/>
+          <w:numId w:val="12"/>
+        </w:numPr>
+      </w:pPr>
+      <w:r>
+        <w:rPr>
+          <w:b/>
+          <w:bCs/>
+        </w:rPr>
+        <w:t>Policy</w:t>
+      </w:r>
+      <w:r>
+        <w:t xml:space="preserve"> (Primary Key: </w:t>
+      </w:r>
+      <w:proofErr w:type="spellStart"/>
+      <w:r>
+        <w:t>PolicyID</w:t>
+      </w:r>
+      <w:proofErr w:type="spellEnd"/>
+      <w:r>
+        <w:t>) (Optional - links Clients and Insurance if directly managing policy details)</w:t>
+      </w:r>
+    </w:p>
+    <w:p>
+      <w:pPr>
+        <w:pStyle w:val="ListParagraph"/>
+        <w:numPr>
+          <w:ilvl w:val="1"/>
+          <w:numId w:val="12"/>
+        </w:numPr>
+      </w:pPr>
+      <w:r>
+        <w:t xml:space="preserve">Attributes: ClientID (Foreign Key), </w:t>
+      </w:r>
+      <w:proofErr w:type="spellStart"/>
+      <w:r>
+        <w:t>CompanyID</w:t>
+      </w:r>
+      <w:proofErr w:type="spellEnd"/>
+      <w:r>
+        <w:t xml:space="preserve"> (Foreign Key), Start Date, End Date (optional)</w:t>
+      </w:r>
+    </w:p>
+    <w:p>
+      <w:pPr>
+        <w:pStyle w:val="ListParagraph"/>
+        <w:numPr>
+          <w:ilvl w:val="0"/>
+          <w:numId w:val="12"/>
+        </w:numPr>
+      </w:pPr>
+      <w:r>
+        <w:rPr>
+          <w:b/>
+          <w:bCs/>
+        </w:rPr>
+        <w:t>Donation</w:t>
+      </w:r>
+      <w:r>
+        <w:t xml:space="preserve"> (Primary Key: </w:t>
+      </w:r>
+      <w:proofErr w:type="spellStart"/>
+      <w:r>
+        <w:t>DonationID</w:t>
+      </w:r>
+      <w:proofErr w:type="spellEnd"/>
+      <w:r>
+        <w:t>) (Optional - tracks specific contributions)</w:t>
+      </w:r>
+    </w:p>
+    <w:p>
+      <w:pPr>
+        <w:pStyle w:val="ListParagraph"/>
+        <w:numPr>
+          <w:ilvl w:val="1"/>
+          <w:numId w:val="12"/>
+        </w:numPr>
+      </w:pPr>
+      <w:r>
+        <w:t xml:space="preserve">Attributes: </w:t>
+      </w:r>
+      <w:proofErr w:type="spellStart"/>
+      <w:r>
+        <w:t>SourceID</w:t>
+      </w:r>
+      <w:proofErr w:type="spellEnd"/>
+      <w:r>
+        <w:t xml:space="preserve"> (Foreign Key), Amount, Date, Designation</w:t>
+      </w:r>
+    </w:p>
+    <w:p>
+      <w:pPr>
+        <w:pStyle w:val="ListParagraph"/>
+      </w:pPr>
+      <w:r>
+        <w:rPr>
+          <w:b/>
+          <w:bCs/>
+        </w:rPr>
+        <w:t>Relationships:</w:t>
+      </w:r>
+    </w:p>
+    <w:p>
+      <w:pPr>
+        <w:pStyle w:val="ListParagraph"/>
+        <w:numPr>
+          <w:ilvl w:val="0"/>
+          <w:numId w:val="13"/>
+        </w:numPr>
+      </w:pPr>
+      <w:r>
+        <w:rPr>
+          <w:b/>
+          <w:bCs/>
+        </w:rPr>
+        <w:t>One Client can have Many Policies (Optional):</w:t>
+      </w:r>
+      <w:r>
+        <w:t xml:space="preserve"> Links a </w:t>
+      </w:r>
+      <w:r>
+        <w:t>client</w:t>
+      </w:r>
+      <w:r>
+        <w:t xml:space="preserve"> to multiple insurance policies if applicable.</w:t>
+      </w:r>
+    </w:p>
+    <w:p>
+      <w:pPr>
+        <w:pStyle w:val="ListParagraph"/>
+        <w:numPr>
+          <w:ilvl w:val="0"/>
+          <w:numId w:val="13"/>
+        </w:numPr>
+      </w:pPr>
+      <w:r>
+        <w:rPr>
+          <w:b/>
+          <w:bCs/>
+        </w:rPr>
+        <w:t>One Insurance Company can have Many Policies (Optional):</w:t>
+      </w:r>
+      <w:r>
+        <w:t xml:space="preserve"> Links an Insurance Company to the policies they offer.</w:t>
+      </w:r>
+    </w:p>
+    <w:p>
+      <w:pPr>
+        <w:pStyle w:val="ListParagraph"/>
+        <w:numPr>
+          <w:ilvl w:val="0"/>
+          <w:numId w:val="13"/>
+        </w:numPr>
+      </w:pPr>
+      <w:r>
+        <w:rPr>
+          <w:b/>
+          <w:bCs/>
+        </w:rPr>
+        <w:t>One Funding Source can have Many Donations (Optional):</w:t>
+      </w:r>
+      <w:r>
+        <w:t xml:space="preserve"> Tracks individual donations from each source.</w:t>
+      </w:r>
+    </w:p>
+    <w:p>
+      <w:pPr>
+        <w:pStyle w:val="ListParagraph"/>
+        <w:numPr>
+          <w:ilvl w:val="0"/>
+          <w:numId w:val="13"/>
+        </w:numPr>
+      </w:pPr>
+      <w:r>
+        <w:rPr>
+          <w:b/>
+          <w:bCs/>
+        </w:rPr>
+        <w:t>One Client can be associated with Many Donations (Optional):</w:t>
+      </w:r>
+      <w:r>
+        <w:t xml:space="preserve"> Links donations made specifically towards a client.</w:t>
+      </w:r>
+    </w:p>
+    <w:p>
+      <w:r>
+        <mc:AlternateContent>
+          <mc:Choice Requires="wps">
+            <w:drawing>
+              <wp:inline distT="0" distB="0" distL="0" distR="0" wp14:anchorId="5153389B" wp14:editId="7901682D">
+                <wp:extent cx="304800" cy="304800"/>
+                <wp:effectExtent l="0" t="0" r="0" b="0"/>
+                <wp:docPr id="44343921" name="Rectangle 3"/>
+                <wp:cNvGraphicFramePr>
+                  <a:graphicFrameLocks xmlns:a="http://schemas.openxmlformats.org/drawingml/2006/main" noChangeAspect="1"/>
+                </wp:cNvGraphicFramePr>
+                <a:graphic xmlns:a="http://schemas.openxmlformats.org/drawingml/2006/main">
+                  <a:graphicData uri="http://schemas.microsoft.com/office/word/2010/wordprocessingShape">
+                    <wps:wsp>
+                      <wps:cNvSpPr>
+                        <a:spLocks noChangeAspect="1" noChangeArrowheads="1"/>
+                      </wps:cNvSpPr>
+                      <wps:spPr bwMode="auto">
+                        <a:xfrm>
+                          <a:off x="0" y="0"/>
+                          <a:ext cx="304800" cy="304800"/>
+                        </a:xfrm>
+                        <a:prstGeom prst="rect">
+                          <a:avLst/>
+                        </a:prstGeom>
+                        <a:noFill/>
+                        <a:ln>
+                          <a:noFill/>
+                        </a:ln>
+                        <a:extLst>
+                          <a:ext uri="{909E8E84-426E-40DD-AFC4-6F175D3DCCD1}">
+                            <a14:hiddenFill xmlns:a14="http://schemas.microsoft.com/office/drawing/2010/main">
+                              <a:solidFill>
+                                <a:srgbClr val="FFFFFF"/>
+                              </a:solidFill>
+                            </a14:hiddenFill>
+                          </a:ext>
+                          <a:ext uri="{91240B29-F687-4F45-9708-019B960494DF}">
+                            <a14:hiddenLine xmlns:a14="http://schemas.microsoft.com/office/drawing/2010/main" w="9525">
+                              <a:solidFill>
+                                <a:srgbClr val="000000"/>
+                              </a:solidFill>
+                              <a:miter lim="800000"/>
+                              <a:headEnd/>
+                              <a:tailEnd/>
+                            </a14:hiddenLine>
+                          </a:ext>
+                        </a:extLst>
+                      </wps:spPr>
+                      <wps:bodyPr rot="0" vert="horz" wrap="square" lIns="91440" tIns="45720" rIns="91440" bIns="45720" anchor="t" anchorCtr="0" upright="1">
+                        <a:noAutofit/>
+                      </wps:bodyPr>
+                    </wps:wsp>
+                  </a:graphicData>
+                </a:graphic>
+              </wp:inline>
+            </w:drawing>
+          </mc:Choice>
+          <mc:Fallback>
+            <w:pict>
+              <v:rect w14:anchorId="3D85925F" id="Rectangle 3" o:spid="_x0000_s1026" style="width:24pt;height:24pt;visibility:visible;mso-wrap-style:square;mso-left-percent:-10001;mso-top-percent:-10001;mso-position-horizontal:absolute;mso-position-horizontal-relative:char;mso-position-vertical:absolute;mso-position-vertical-relative:line;mso-left-percent:-10001;mso-top-percent:-10001;v-text-anchor:top" o:gfxdata="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" filled="f" stroked="f">
+                <o:lock v:ext="edit" aspectratio="t"/>
+                <w10:anchorlock/>
+              </v:rect>
+            </w:pict>
+          </mc:Fallback>
+        </mc:AlternateContent>
+      </w:r>
+    </w:p>
+    <w:p>
+      <w:pPr>
+        <w:rPr>
+          <w:b/>
+          <w:bCs/>
+          <w:i/>
+          <w:iCs/>
+          <w:u w:val="single"/>
+        </w:rPr>
+      </w:pPr>
+      <w:r>
+        <w:rPr>
+          <w:b/>
+          <w:bCs/>
+          <w:i/>
+          <w:iCs/>
+          <w:u w:val="single"/>
+        </w:rPr>
+        <w:lastRenderedPageBreak/>
+        <w:t xml:space="preserve">Diving Deeper into </w:t>
+      </w:r>
+      <w:r>
+        <w:rPr>
+          <w:b/>
+          <w:bCs/>
+          <w:i/>
+          <w:iCs/>
+          <w:u w:val="single"/>
+        </w:rPr>
+        <w:t>my</w:t>
+      </w:r>
+      <w:r>
+        <w:rPr>
+          <w:b/>
+          <w:bCs/>
+          <w:i/>
+          <w:iCs/>
+          <w:u w:val="single"/>
+        </w:rPr>
+        <w:t xml:space="preserve"> Non-Profit's Database</w:t>
+      </w:r>
+      <w:r>
+        <w:rPr>
+          <w:b/>
+          <w:bCs/>
+          <w:i/>
+          <w:iCs/>
+          <w:u w:val="single"/>
+        </w:rPr>
+        <w:t xml:space="preserve"> &amp; </w:t>
+      </w:r>
+      <w:r>
+        <w:rPr>
+          <w:b/>
+          <w:bCs/>
+          <w:i/>
+          <w:iCs/>
+          <w:u w:val="single"/>
+        </w:rPr>
+        <w:t>Expanding the Conceptual Model:</w:t>
+      </w:r>
+    </w:p>
+    <w:p>
+      <w:pPr>
+        <w:pStyle w:val="ListParagraph"/>
+      </w:pPr>
+      <w:r>
+        <w:rPr>
+          <w:b/>
+          <w:bCs/>
+        </w:rPr>
+        <w:t>1. Services:</w:t>
+      </w:r>
+    </w:p>
+    <w:p>
+      <w:pPr>
+        <w:pStyle w:val="ListParagraph"/>
+        <w:numPr>
+          <w:ilvl w:val="0"/>
+          <w:numId w:val="15"/>
+        </w:numPr>
+      </w:pPr>
+      <w:r>
+        <w:t>Attributes: Service Name, Description, Cost, Provider Information</w:t>
+      </w:r>
+    </w:p>
+    <w:p>
+      <w:pPr>
+        <w:pStyle w:val="ListParagraph"/>
+        <w:numPr>
+          <w:ilvl w:val="0"/>
+          <w:numId w:val="15"/>
+        </w:numPr>
+      </w:pPr>
+      <w:r>
+        <w:t>Relationships: Many-to-Many relationship with Clients (Clients can receive multiple services, and Services can be provided to multiple Clients)</w:t>
+      </w:r>
+    </w:p>
+    <w:p>
+      <w:pPr>
+        <w:pStyle w:val="ListParagraph"/>
+      </w:pPr>
+      <w:r>
+        <w:rPr>
+          <w:b/>
+          <w:bCs/>
+        </w:rPr>
+        <w:t>2. Providers (Therapists):</w:t>
+      </w:r>
+    </w:p>
+    <w:p>
+      <w:pPr>
+        <w:pStyle w:val="ListParagraph"/>
+        <w:numPr>
+          <w:ilvl w:val="0"/>
+          <w:numId w:val="16"/>
+        </w:numPr>
+      </w:pPr>
+      <w:r>
+        <w:t>Attributes: Provider Name, Credentials, Contact Information, Specialization</w:t>
+      </w:r>
+    </w:p>
+    <w:p>
+      <w:pPr>
+        <w:pStyle w:val="ListParagraph"/>
+        <w:numPr>
+          <w:ilvl w:val="0"/>
+          <w:numId w:val="16"/>
+        </w:numPr>
+      </w:pPr>
+      <w:r>
+        <w:t>Relationships: Many-to-Many relationship with Services (Providers can offer multiple services, and Services can be provided by multiple Providers)</w:t>
+      </w:r>
+    </w:p>
+    <w:p>
+      <w:pPr>
+        <w:pStyle w:val="ListParagraph"/>
+      </w:pPr>
+      <w:r>
+        <w:rPr>
+          <w:b/>
+          <w:bCs/>
+        </w:rPr>
+        <w:t>3. Invoices:</w:t>
+      </w:r>
+    </w:p>
+    <w:p>
+      <w:pPr>
+        <w:pStyle w:val="ListParagraph"/>
+        <w:numPr>
+          <w:ilvl w:val="0"/>
+          <w:numId w:val="17"/>
+        </w:numPr>
+      </w:pPr>
+      <w:r>
+        <w:t>Attributes: Invoice Number, ClientID, Date, Total Amount, Items (Details of services provided)</w:t>
+      </w:r>
+    </w:p>
+    <w:p>
+      <w:pPr>
+        <w:pStyle w:val="ListParagraph"/>
+        <w:numPr>
+          <w:ilvl w:val="0"/>
+          <w:numId w:val="17"/>
+        </w:numPr>
+      </w:pPr>
+      <w:r>
+        <w:t>Relationships: One-to-Many relationship with Services (An invoice can include multiple services)</w:t>
+      </w:r>
+    </w:p>
+    <w:p>
+      <w:pPr>
+        <w:pStyle w:val="ListParagraph"/>
+      </w:pPr>
+      <w:r>
+        <w:rPr>
+          <w:b/>
+          <w:bCs/>
+        </w:rPr>
+        <w:t>4. Payments:</w:t>
+      </w:r>
+    </w:p>
+    <w:p>
+      <w:pPr>
+        <w:pStyle w:val="ListParagraph"/>
+        <w:numPr>
+          <w:ilvl w:val="0"/>
+          <w:numId w:val="18"/>
+        </w:numPr>
+      </w:pPr>
+      <w:r>
+        <w:t xml:space="preserve">Attributes: Payment ID, </w:t>
+      </w:r>
+      <w:proofErr w:type="spellStart"/>
+      <w:r>
+        <w:t>InvoiceID</w:t>
+      </w:r>
+      <w:proofErr w:type="spellEnd"/>
+      <w:r>
+        <w:t>, Date, Amount, Payment Method</w:t>
+      </w:r>
+    </w:p>
+    <w:p>
+      <w:pPr>
+        <w:pStyle w:val="ListParagraph"/>
+        <w:numPr>
+          <w:ilvl w:val="0"/>
+          <w:numId w:val="18"/>
+        </w:numPr>
+      </w:pPr>
+      <w:r>
+        <w:t>Relationships: One-to-Many relationship with Invoices (Multiple payments can be made for a single invoice)</w:t>
+      </w:r>
+    </w:p>
+    <w:p>
+      <w:pPr>
+        <w:pStyle w:val="ListParagraph"/>
+      </w:pPr>
+      <w:r>
+        <w:rPr>
+          <w:b/>
+          <w:bCs/>
+        </w:rPr>
+        <w:t>5. Staff:</w:t>
+      </w:r>
+    </w:p>
+    <w:p>
+      <w:pPr>
+        <w:pStyle w:val="ListParagraph"/>
+        <w:numPr>
+          <w:ilvl w:val="0"/>
+          <w:numId w:val="19"/>
+        </w:numPr>
+      </w:pPr>
+      <w:r>
+        <w:t xml:space="preserve">Attributes: </w:t>
+      </w:r>
+      <w:proofErr w:type="spellStart"/>
+      <w:r>
+        <w:t>EmployeeID</w:t>
+      </w:r>
+      <w:proofErr w:type="spellEnd"/>
+      <w:r>
+        <w:t>, Name, Role, Contact Information</w:t>
+      </w:r>
+    </w:p>
+    <w:p>
+      <w:pPr>
+        <w:pStyle w:val="ListParagraph"/>
+        <w:numPr>
+          <w:ilvl w:val="0"/>
+          <w:numId w:val="19"/>
+        </w:numPr>
+      </w:pPr>
+      <w:r>
+        <w:t>Relationships: One-to-Many relationship with Clients (A staff member can handle multiple clients)</w:t>
+      </w:r>
+    </w:p>
+    <w:p>
+      <w:pPr>
+        <w:pStyle w:val="ListParagraph"/>
+      </w:pPr>
+      <w:r>
+        <w:rPr>
+          <w:b/>
+          <w:bCs/>
+        </w:rPr>
+        <w:t>6. Settings:</w:t>
+      </w:r>
+    </w:p>
+    <w:p>
+      <w:pPr>
+        <w:pStyle w:val="ListParagraph"/>
+        <w:numPr>
+          <w:ilvl w:val="0"/>
+          <w:numId w:val="20"/>
+        </w:numPr>
+      </w:pPr>
+      <w:r>
+        <w:t>Attributes: Parameter Name, Value (e.g., eligibility criteria, payment thresholds)</w:t>
+      </w:r>
+    </w:p>
+    <w:p>
+      <w:pPr>
+        <w:pStyle w:val="ListParagraph"/>
+      </w:pPr>
+      <w:r>
+        <w:rPr>
+          <w:b/>
+          <w:bCs/>
+        </w:rPr>
+        <w:t>Entity Relationship Diagram (ERD):</w:t>
+      </w:r>
+    </w:p>
+    <w:p>
+      <w:pPr>
+        <w:pStyle w:val="ListParagraph"/>
+      </w:pPr>
+      <w:r>
+        <w:t>You can use a tool like draw.io to create a more detailed ERD, visually representing these entities and their relationships.</w:t>
+      </w:r>
+    </w:p>
+    <w:p>
+      <w:pPr>
+        <w:pStyle w:val="ListParagraph"/>
+        <w:rPr>
+          <w:b/>
+          <w:bCs/>
+        </w:rPr>
+      </w:pPr>
+    </w:p>
+    <w:p>
+      <w:pPr>
+        <w:pStyle w:val="ListParagraph"/>
+      </w:pPr>
+      <w:r>
+        <w:rPr>
+          <w:b/>
+          <w:bCs/>
+        </w:rPr>
+        <w:t>Data Types:</w:t>
+      </w:r>
+    </w:p>
+    <w:p>
+      <w:pPr>
+        <w:pStyle w:val="ListParagraph"/>
+        <w:numPr>
+          <w:ilvl w:val="0"/>
+          <w:numId w:val="21"/>
+        </w:numPr>
+      </w:pPr>
+      <w:r>
+        <w:rPr>
+          <w:b/>
+          <w:bCs/>
+        </w:rPr>
+        <w:t>Text:</w:t>
+      </w:r>
+      <w:r>
+        <w:t xml:space="preserve"> For names, descriptions, and other textual information</w:t>
+      </w:r>
+    </w:p>
+    <w:p>
+      <w:pPr>
+        <w:pStyle w:val="ListParagraph"/>
+        <w:numPr>
+          <w:ilvl w:val="0"/>
+          <w:numId w:val="21"/>
+        </w:numPr>
+      </w:pPr>
+      <w:r>
+        <w:rPr>
+          <w:b/>
+          <w:bCs/>
+        </w:rPr>
+        <w:t>Numbers:</w:t>
+      </w:r>
+      <w:r>
+        <w:t xml:space="preserve"> For numerical values like IDs, costs, and quantities</w:t>
+      </w:r>
+    </w:p>
+    <w:p>
+      <w:pPr>
+        <w:pStyle w:val="ListParagraph"/>
+        <w:numPr>
+          <w:ilvl w:val="0"/>
+          <w:numId w:val="21"/>
+        </w:numPr>
+      </w:pPr>
+      <w:r>
+        <w:rPr>
+          <w:b/>
+          <w:bCs/>
+        </w:rPr>
+        <w:t>Dates:</w:t>
+      </w:r>
+      <w:r>
+        <w:t xml:space="preserve"> For dates and times (e.g., invoice dates, payment dates)</w:t>
+      </w:r>
+    </w:p>
+    <w:p>
+      <w:pPr>
+        <w:pStyle w:val="ListParagraph"/>
+        <w:numPr>
+          <w:ilvl w:val="0"/>
+          <w:numId w:val="21"/>
+        </w:numPr>
+      </w:pPr>
+      <w:r>
+        <w:rPr>
+          <w:b/>
+          <w:bCs/>
+        </w:rPr>
+        <w:t>Boolean:</w:t>
+      </w:r>
+      <w:r>
+        <w:t xml:space="preserve"> For yes/no values (e.g., is active, is paid)</w:t>
+      </w:r>
+    </w:p>
+    <w:p>
+      <w:pPr>
+        <w:pStyle w:val="ListParagraph"/>
+      </w:pPr>
+      <w:r>
+        <w:rPr>
+          <w:b/>
+          <w:bCs/>
+        </w:rPr>
+        <w:t>Normalization:</w:t>
+      </w:r>
+      <w:r>
+        <w:t xml:space="preserve"> </w:t>
+      </w:r>
+      <w:r>
+        <w:t>N</w:t>
+      </w:r>
+      <w:r>
+        <w:t xml:space="preserve">ormalizing </w:t>
+      </w:r>
+      <w:r>
+        <w:t xml:space="preserve">my </w:t>
+      </w:r>
+      <w:r>
+        <w:t xml:space="preserve">database to reduce redundancy and improve data integrity. </w:t>
+      </w:r>
+      <w:r>
+        <w:t>D</w:t>
+      </w:r>
+      <w:r>
+        <w:t xml:space="preserve">ividing large tables into smaller, related tables. For example, </w:t>
+      </w:r>
+      <w:r>
+        <w:t>separat</w:t>
+      </w:r>
+      <w:r>
+        <w:t xml:space="preserve">ing </w:t>
+      </w:r>
+      <w:r>
+        <w:t>client</w:t>
+      </w:r>
+      <w:r>
+        <w:t xml:space="preserve"> contact information into a separate table.</w:t>
+      </w:r>
+    </w:p>
+    <w:p>
+      <w:pPr>
+        <w:pStyle w:val="ListParagraph"/>
+        <w:rPr>
+          <w:b/>
+          <w:bCs/>
+        </w:rPr>
+      </w:pPr>
+    </w:p>
+    <w:p>
+      <w:pPr>
+        <w:pStyle w:val="ListParagraph"/>
+        <w:rPr>
+          <w:b/>
+          <w:bCs/>
+        </w:rPr>
+      </w:pPr>
+    </w:p>
+    <w:p>
+      <w:pPr>
+        <w:pStyle w:val="ListParagraph"/>
+      </w:pPr>
+      <w:r>
+        <w:rPr>
+          <w:b/>
+          <w:bCs/>
+        </w:rPr>
+        <w:t>Query Examples:</w:t>
+      </w:r>
+    </w:p>
+    <w:p>
+      <w:r>
+        <w:rPr>
+          <w:b/>
+          <w:bCs/>
+        </w:rPr>
+        <w:t>Find clients who have received a specific service:</w:t>
+      </w:r>
+    </w:p>
+    <w:p>
+      <w:pPr>
+        <w:pStyle w:val="ListParagraph"/>
+      </w:pPr>
+      <w:r>
+        <w:t>SQL</w:t>
+      </w:r>
+    </w:p>
+    <w:p>
+      <w:pPr>
+        <w:pStyle w:val="ListParagraph"/>
+      </w:pPr>
+      <w:r>
+        <w:t>SELECT c.name</w:t>
+      </w:r>
+    </w:p>
+    <w:p>
+      <w:pPr>
+        <w:pStyle w:val="ListParagraph"/>
+      </w:pPr>
+      <w:r>
+        <w:t>FROM clients c</w:t>
+      </w:r>
+    </w:p>
+    <w:p>
+      <w:pPr>
+        <w:pStyle w:val="ListParagraph"/>
+      </w:pPr>
+      <w:r>
+        <w:t xml:space="preserve">JOIN </w:t>
+      </w:r>
+      <w:proofErr w:type="spellStart"/>
+      <w:r>
+        <w:t>services_clients</w:t>
+      </w:r>
+      <w:proofErr w:type="spellEnd"/>
+      <w:r>
+        <w:t xml:space="preserve"> </w:t>
+      </w:r>
+      <w:proofErr w:type="spellStart"/>
+      <w:r>
+        <w:t>sc</w:t>
+      </w:r>
+      <w:proofErr w:type="spellEnd"/>
+      <w:r>
+        <w:t xml:space="preserve"> ON </w:t>
+      </w:r>
+      <w:proofErr w:type="spellStart"/>
+      <w:proofErr w:type="gramStart"/>
+      <w:r>
+        <w:t>c.clientid</w:t>
+      </w:r>
+      <w:proofErr w:type="spellEnd"/>
+      <w:proofErr w:type="gramEnd"/>
+      <w:r>
+        <w:t xml:space="preserve"> = </w:t>
+      </w:r>
+      <w:proofErr w:type="spellStart"/>
+      <w:r>
+        <w:t>sc.clientid</w:t>
+      </w:r>
+      <w:proofErr w:type="spellEnd"/>
+    </w:p>
+    <w:p>
+      <w:pPr>
+        <w:pStyle w:val="ListParagraph"/>
+      </w:pPr>
+      <w:r>
+        <w:t xml:space="preserve">WHERE </w:t>
+      </w:r>
+      <w:proofErr w:type="spellStart"/>
+      <w:proofErr w:type="gramStart"/>
+      <w:r>
+        <w:t>sc.serviceid</w:t>
+      </w:r>
+      <w:proofErr w:type="spellEnd"/>
+      <w:proofErr w:type="gramEnd"/>
+      <w:r>
+        <w:t xml:space="preserve"> = '</w:t>
+      </w:r>
+      <w:proofErr w:type="spellStart"/>
+      <w:r>
+        <w:t>YourServiceID</w:t>
+      </w:r>
+      <w:proofErr w:type="spellEnd"/>
+      <w:r>
+        <w:t>';</w:t>
+      </w:r>
+    </w:p>
+    <w:p>
+      <w:pPr>
+        <w:pStyle w:val="ListParagraph"/>
+        <w:rPr>
+          <w:b/>
+          <w:bCs/>
+        </w:rPr>
+      </w:pPr>
+    </w:p>
+    <w:p>
+      <w:r>
+        <w:rPr>
+          <w:b/>
+          <w:bCs/>
+        </w:rPr>
+        <w:t>Calculate the total revenue generated by a specific provider:</w:t>
+      </w:r>
+    </w:p>
+    <w:p>
+      <w:pPr>
+        <w:pStyle w:val="ListParagraph"/>
+      </w:pPr>
+      <w:r>
+        <w:t>SQL</w:t>
+      </w:r>
+    </w:p>
+    <w:p>
+      <w:pPr>
+        <w:pStyle w:val="ListParagraph"/>
+      </w:pPr>
+      <w:r>
+        <w:t>SELECT p.name, SUM(</w:t>
+      </w:r>
+      <w:proofErr w:type="spellStart"/>
+      <w:proofErr w:type="gramStart"/>
+      <w:r>
+        <w:t>s.cost</w:t>
+      </w:r>
+      <w:proofErr w:type="spellEnd"/>
+      <w:proofErr w:type="gramEnd"/>
+      <w:r>
+        <w:t xml:space="preserve">) AS </w:t>
+      </w:r>
+      <w:proofErr w:type="spellStart"/>
+      <w:r>
+        <w:t>total_revenue</w:t>
+      </w:r>
+      <w:proofErr w:type="spellEnd"/>
+    </w:p>
+    <w:p>
+      <w:pPr>
+        <w:pStyle w:val="ListParagraph"/>
+      </w:pPr>
+      <w:r>
+        <w:t>FROM providers p</w:t>
+      </w:r>
+    </w:p>
+    <w:p>
+      <w:pPr>
+        <w:pStyle w:val="ListParagraph"/>
+      </w:pPr>
+      <w:r>
+        <w:t xml:space="preserve">JOIN services s ON </w:t>
+      </w:r>
+      <w:proofErr w:type="spellStart"/>
+      <w:proofErr w:type="gramStart"/>
+      <w:r>
+        <w:t>p.providerid</w:t>
+      </w:r>
+      <w:proofErr w:type="spellEnd"/>
+      <w:proofErr w:type="gramEnd"/>
+      <w:r>
+        <w:t xml:space="preserve"> = </w:t>
+      </w:r>
+      <w:proofErr w:type="spellStart"/>
+      <w:r>
+        <w:t>s.providerid</w:t>
+      </w:r>
+      <w:proofErr w:type="spellEnd"/>
+    </w:p>
+    <w:p>
+      <w:pPr>
+        <w:pStyle w:val="ListParagraph"/>
+      </w:pPr>
+      <w:r>
+        <w:t xml:space="preserve">JOIN invoices </w:t>
+      </w:r>
+      <w:proofErr w:type="spellStart"/>
+      <w:r>
+        <w:t>i</w:t>
+      </w:r>
+      <w:proofErr w:type="spellEnd"/>
+      <w:r>
+        <w:t xml:space="preserve"> ON </w:t>
+      </w:r>
+      <w:proofErr w:type="spellStart"/>
+      <w:proofErr w:type="gramStart"/>
+      <w:r>
+        <w:t>s.serviceid</w:t>
+      </w:r>
+      <w:proofErr w:type="spellEnd"/>
+      <w:proofErr w:type="gramEnd"/>
+      <w:r>
+        <w:t xml:space="preserve"> = </w:t>
+      </w:r>
+      <w:proofErr w:type="spellStart"/>
+      <w:r>
+        <w:t>i.serviceid</w:t>
+      </w:r>
+      <w:proofErr w:type="spellEnd"/>
+    </w:p>
+    <w:p>
+      <w:pPr>
+        <w:pStyle w:val="ListParagraph"/>
+      </w:pPr>
+      <w:r>
+        <w:t>GROUP BY p.</w:t>
+      </w:r>
+      <w:proofErr w:type="gramStart"/>
+      <w:r>
+        <w:t>name;</w:t>
+      </w:r>
+      <w:proofErr w:type="gramEnd"/>
+    </w:p>
+    <w:p>
+      <w:pPr>
+        <w:pStyle w:val="ListParagraph"/>
+      </w:pPr>
+    </w:p>
+    <w:p>
+      <w:pPr>
+        <w:pStyle w:val="ListParagraph"/>
+      </w:pPr>
+    </w:p>
     <w:p>
       <w:pPr>
         <w:ind w:left="360"/>
@@ -530,6 +2324,837 @@
 <file path=word/numbering.xml><?xml version="1.0" encoding="utf-8"?>
 <w:numbering xmlns:wpc="http://schemas.microsoft.com/office/word/2010/wordprocessingCanvas" xmlns:cx="http://schemas.microsoft.com/office/drawing/2014/chartex" xmlns:cx1="http://schemas.microsoft.com/office/drawing/2015/9/8/chartex" xmlns:cx2="http://schemas.microsoft.com/office/drawing/2015/10/21/chartex" xmlns:cx3="http://schemas.microsoft.com/office/drawing/2016/5/9/chartex" xmlns:cx4="http://schemas.microsoft.com/office/drawing/2016/5/10/chartex" xmlns:cx5="http://schemas.microsoft.com/office/drawing/2016/5/11/chartex" xmlns:cx6="http://schemas.microsoft.com/office/drawing/2016/5/12/chartex" xmlns:cx7="http://schemas.microsoft.com/office/drawing/2016/5/13/chartex" xmlns:cx8="http://schemas.microsoft.com/office/drawing/2016/5/14/chartex" xmlns:mc="http://schemas.openxmlformats.org/markup-compatibility/2006" xmlns:aink="http://schemas.microsoft.com/office/drawing/2016/ink" xmlns:am3d="http://schemas.microsoft.com/office/drawing/2017/model3d" xmlns:o="urn:schemas-microsoft-com:office:office" xmlns:oel="http://schemas.microsoft.com/office/2019/extlst" xmlns:r="http://schemas.openxmlformats.org/officeDocument/2006/relationships" xmlns:m="http://schemas.openxmlformats.org/officeDocument/2006/math" xmlns:v="urn:schemas-microsoft-com:vml" xmlns:wp14="http://schemas.microsoft.com/office/word/2010/wordprocessingDrawing" xmlns:wp="http://schemas.openxmlformats.org/drawingml/2006/wordprocessingDrawing" xmlns:w10="urn:schemas-microsoft-com:office:word" xmlns:w="http://schemas.openxmlformats.org/wordprocessingml/2006/main" xmlns:w14="http://schemas.microsoft.com/office/word/2010/wordml" xmlns:w15="http://schemas.microsoft.com/office/word/2012/wordml" xmlns:w16cex="http://schemas.microsoft.com/office/word/2018/wordml/cex" xmlns:w16cid="http://schemas.microsoft.com/office/word/2016/wordml/cid" xmlns:w16="http://schemas.microsoft.com/office/word/2018/wordml" xmlns:w16du="http://schemas.microsoft.com/office/word/2023/wordml/word16du" xmlns:w16sdtdh="http://schemas.microsoft.com/office/word/2020/wordml/sdtdatahash" xmlns:w16se="http://schemas.microsoft.com/office/word/2015/wordml/symex" xmlns:wpg="http://schemas.microsoft.com/office/word/2010/wordprocessingGroup" xmlns:wpi="http://schemas.microsoft.com/office/word/2010/wordprocessingInk" xmlns:wne="http://schemas.microsoft.com/office/word/2006/wordml" xmlns:wps="http://schemas.microsoft.com/office/word/2010/wordprocessingShape" mc:Ignorable="w14 w15 w16se w16cid w16 w16cex w16sdtdh w16du wp14">
   <w:abstractNum w:abstractNumId="0" w15:restartNumberingAfterBreak="0">
+    <w:nsid w:val="0DFD5A59"/>
+    <w:multiLevelType w:val="multilevel"/>
+    <w:tmpl w:val="9B3248BC"/>
+    <w:lvl w:ilvl="0">
+      <w:start w:val="1"/>
+      <w:numFmt w:val="bullet"/>
+      <w:lvlText w:val=""/>
+      <w:lvlJc w:val="left"/>
+      <w:pPr>
+        <w:tabs>
+          <w:tab w:val="num" w:pos="720"/>
+        </w:tabs>
+        <w:ind w:left="720" w:hanging="360"/>
+      </w:pPr>
+      <w:rPr>
+        <w:rFonts w:ascii="Symbol" w:hAnsi="Symbol" w:hint="default"/>
+        <w:sz w:val="20"/>
+      </w:rPr>
+    </w:lvl>
+    <w:lvl w:ilvl="1" w:tentative="1">
+      <w:start w:val="1"/>
+      <w:numFmt w:val="bullet"/>
+      <w:lvlText w:val="o"/>
+      <w:lvlJc w:val="left"/>
+      <w:pPr>
+        <w:tabs>
+          <w:tab w:val="num" w:pos="1440"/>
+        </w:tabs>
+        <w:ind w:left="1440" w:hanging="360"/>
+      </w:pPr>
+      <w:rPr>
+        <w:rFonts w:ascii="Courier New" w:hAnsi="Courier New" w:hint="default"/>
+        <w:sz w:val="20"/>
+      </w:rPr>
+    </w:lvl>
+    <w:lvl w:ilvl="2" w:tentative="1">
+      <w:start w:val="1"/>
+      <w:numFmt w:val="bullet"/>
+      <w:lvlText w:val=""/>
+      <w:lvlJc w:val="left"/>
+      <w:pPr>
+        <w:tabs>
+          <w:tab w:val="num" w:pos="2160"/>
+        </w:tabs>
+        <w:ind w:left="2160" w:hanging="360"/>
+      </w:pPr>
+      <w:rPr>
+        <w:rFonts w:ascii="Wingdings" w:hAnsi="Wingdings" w:hint="default"/>
+        <w:sz w:val="20"/>
+      </w:rPr>
+    </w:lvl>
+    <w:lvl w:ilvl="3" w:tentative="1">
+      <w:start w:val="1"/>
+      <w:numFmt w:val="bullet"/>
+      <w:lvlText w:val=""/>
+      <w:lvlJc w:val="left"/>
+      <w:pPr>
+        <w:tabs>
+          <w:tab w:val="num" w:pos="2880"/>
+        </w:tabs>
+        <w:ind w:left="2880" w:hanging="360"/>
+      </w:pPr>
+      <w:rPr>
+        <w:rFonts w:ascii="Wingdings" w:hAnsi="Wingdings" w:hint="default"/>
+        <w:sz w:val="20"/>
+      </w:rPr>
+    </w:lvl>
+    <w:lvl w:ilvl="4" w:tentative="1">
+      <w:start w:val="1"/>
+      <w:numFmt w:val="bullet"/>
+      <w:lvlText w:val=""/>
+      <w:lvlJc w:val="left"/>
+      <w:pPr>
+        <w:tabs>
+          <w:tab w:val="num" w:pos="3600"/>
+        </w:tabs>
+        <w:ind w:left="3600" w:hanging="360"/>
+      </w:pPr>
+      <w:rPr>
+        <w:rFonts w:ascii="Wingdings" w:hAnsi="Wingdings" w:hint="default"/>
+        <w:sz w:val="20"/>
+      </w:rPr>
+    </w:lvl>
+    <w:lvl w:ilvl="5" w:tentative="1">
+      <w:start w:val="1"/>
+      <w:numFmt w:val="bullet"/>
+      <w:lvlText w:val=""/>
+      <w:lvlJc w:val="left"/>
+      <w:pPr>
+        <w:tabs>
+          <w:tab w:val="num" w:pos="4320"/>
+        </w:tabs>
+        <w:ind w:left="4320" w:hanging="360"/>
+      </w:pPr>
+      <w:rPr>
+        <w:rFonts w:ascii="Wingdings" w:hAnsi="Wingdings" w:hint="default"/>
+        <w:sz w:val="20"/>
+      </w:rPr>
+    </w:lvl>
+    <w:lvl w:ilvl="6" w:tentative="1">
+      <w:start w:val="1"/>
+      <w:numFmt w:val="bullet"/>
+      <w:lvlText w:val=""/>
+      <w:lvlJc w:val="left"/>
+      <w:pPr>
+        <w:tabs>
+          <w:tab w:val="num" w:pos="5040"/>
+        </w:tabs>
+        <w:ind w:left="5040" w:hanging="360"/>
+      </w:pPr>
+      <w:rPr>
+        <w:rFonts w:ascii="Wingdings" w:hAnsi="Wingdings" w:hint="default"/>
+        <w:sz w:val="20"/>
+      </w:rPr>
+    </w:lvl>
+    <w:lvl w:ilvl="7" w:tentative="1">
+      <w:start w:val="1"/>
+      <w:numFmt w:val="bullet"/>
+      <w:lvlText w:val=""/>
+      <w:lvlJc w:val="left"/>
+      <w:pPr>
+        <w:tabs>
+          <w:tab w:val="num" w:pos="5760"/>
+        </w:tabs>
+        <w:ind w:left="5760" w:hanging="360"/>
+      </w:pPr>
+      <w:rPr>
+        <w:rFonts w:ascii="Wingdings" w:hAnsi="Wingdings" w:hint="default"/>
+        <w:sz w:val="20"/>
+      </w:rPr>
+    </w:lvl>
+    <w:lvl w:ilvl="8" w:tentative="1">
+      <w:start w:val="1"/>
+      <w:numFmt w:val="bullet"/>
+      <w:lvlText w:val=""/>
+      <w:lvlJc w:val="left"/>
+      <w:pPr>
+        <w:tabs>
+          <w:tab w:val="num" w:pos="6480"/>
+        </w:tabs>
+        <w:ind w:left="6480" w:hanging="360"/>
+      </w:pPr>
+      <w:rPr>
+        <w:rFonts w:ascii="Wingdings" w:hAnsi="Wingdings" w:hint="default"/>
+        <w:sz w:val="20"/>
+      </w:rPr>
+    </w:lvl>
+  </w:abstractNum>
+  <w:abstractNum w:abstractNumId="1" w15:restartNumberingAfterBreak="0">
+    <w:nsid w:val="0F515541"/>
+    <w:multiLevelType w:val="multilevel"/>
+    <w:tmpl w:val="B210BD9E"/>
+    <w:lvl w:ilvl="0">
+      <w:start w:val="1"/>
+      <w:numFmt w:val="bullet"/>
+      <w:lvlText w:val=""/>
+      <w:lvlJc w:val="left"/>
+      <w:pPr>
+        <w:tabs>
+          <w:tab w:val="num" w:pos="720"/>
+        </w:tabs>
+        <w:ind w:left="720" w:hanging="360"/>
+      </w:pPr>
+      <w:rPr>
+        <w:rFonts w:ascii="Symbol" w:hAnsi="Symbol" w:hint="default"/>
+        <w:sz w:val="20"/>
+      </w:rPr>
+    </w:lvl>
+    <w:lvl w:ilvl="1" w:tentative="1">
+      <w:start w:val="1"/>
+      <w:numFmt w:val="bullet"/>
+      <w:lvlText w:val="o"/>
+      <w:lvlJc w:val="left"/>
+      <w:pPr>
+        <w:tabs>
+          <w:tab w:val="num" w:pos="1440"/>
+        </w:tabs>
+        <w:ind w:left="1440" w:hanging="360"/>
+      </w:pPr>
+      <w:rPr>
+        <w:rFonts w:ascii="Courier New" w:hAnsi="Courier New" w:hint="default"/>
+        <w:sz w:val="20"/>
+      </w:rPr>
+    </w:lvl>
+    <w:lvl w:ilvl="2" w:tentative="1">
+      <w:start w:val="1"/>
+      <w:numFmt w:val="bullet"/>
+      <w:lvlText w:val=""/>
+      <w:lvlJc w:val="left"/>
+      <w:pPr>
+        <w:tabs>
+          <w:tab w:val="num" w:pos="2160"/>
+        </w:tabs>
+        <w:ind w:left="2160" w:hanging="360"/>
+      </w:pPr>
+      <w:rPr>
+        <w:rFonts w:ascii="Wingdings" w:hAnsi="Wingdings" w:hint="default"/>
+        <w:sz w:val="20"/>
+      </w:rPr>
+    </w:lvl>
+    <w:lvl w:ilvl="3" w:tentative="1">
+      <w:start w:val="1"/>
+      <w:numFmt w:val="bullet"/>
+      <w:lvlText w:val=""/>
+      <w:lvlJc w:val="left"/>
+      <w:pPr>
+        <w:tabs>
+          <w:tab w:val="num" w:pos="2880"/>
+        </w:tabs>
+        <w:ind w:left="2880" w:hanging="360"/>
+      </w:pPr>
+      <w:rPr>
+        <w:rFonts w:ascii="Wingdings" w:hAnsi="Wingdings" w:hint="default"/>
+        <w:sz w:val="20"/>
+      </w:rPr>
+    </w:lvl>
+    <w:lvl w:ilvl="4" w:tentative="1">
+      <w:start w:val="1"/>
+      <w:numFmt w:val="bullet"/>
+      <w:lvlText w:val=""/>
+      <w:lvlJc w:val="left"/>
+      <w:pPr>
+        <w:tabs>
+          <w:tab w:val="num" w:pos="3600"/>
+        </w:tabs>
+        <w:ind w:left="3600" w:hanging="360"/>
+      </w:pPr>
+      <w:rPr>
+        <w:rFonts w:ascii="Wingdings" w:hAnsi="Wingdings" w:hint="default"/>
+        <w:sz w:val="20"/>
+      </w:rPr>
+    </w:lvl>
+    <w:lvl w:ilvl="5" w:tentative="1">
+      <w:start w:val="1"/>
+      <w:numFmt w:val="bullet"/>
+      <w:lvlText w:val=""/>
+      <w:lvlJc w:val="left"/>
+      <w:pPr>
+        <w:tabs>
+          <w:tab w:val="num" w:pos="4320"/>
+        </w:tabs>
+        <w:ind w:left="4320" w:hanging="360"/>
+      </w:pPr>
+      <w:rPr>
+        <w:rFonts w:ascii="Wingdings" w:hAnsi="Wingdings" w:hint="default"/>
+        <w:sz w:val="20"/>
+      </w:rPr>
+    </w:lvl>
+    <w:lvl w:ilvl="6" w:tentative="1">
+      <w:start w:val="1"/>
+      <w:numFmt w:val="bullet"/>
+      <w:lvlText w:val=""/>
+      <w:lvlJc w:val="left"/>
+      <w:pPr>
+        <w:tabs>
+          <w:tab w:val="num" w:pos="5040"/>
+        </w:tabs>
+        <w:ind w:left="5040" w:hanging="360"/>
+      </w:pPr>
+      <w:rPr>
+        <w:rFonts w:ascii="Wingdings" w:hAnsi="Wingdings" w:hint="default"/>
+        <w:sz w:val="20"/>
+      </w:rPr>
+    </w:lvl>
+    <w:lvl w:ilvl="7" w:tentative="1">
+      <w:start w:val="1"/>
+      <w:numFmt w:val="bullet"/>
+      <w:lvlText w:val=""/>
+      <w:lvlJc w:val="left"/>
+      <w:pPr>
+        <w:tabs>
+          <w:tab w:val="num" w:pos="5760"/>
+        </w:tabs>
+        <w:ind w:left="5760" w:hanging="360"/>
+      </w:pPr>
+      <w:rPr>
+        <w:rFonts w:ascii="Wingdings" w:hAnsi="Wingdings" w:hint="default"/>
+        <w:sz w:val="20"/>
+      </w:rPr>
+    </w:lvl>
+    <w:lvl w:ilvl="8" w:tentative="1">
+      <w:start w:val="1"/>
+      <w:numFmt w:val="bullet"/>
+      <w:lvlText w:val=""/>
+      <w:lvlJc w:val="left"/>
+      <w:pPr>
+        <w:tabs>
+          <w:tab w:val="num" w:pos="6480"/>
+        </w:tabs>
+        <w:ind w:left="6480" w:hanging="360"/>
+      </w:pPr>
+      <w:rPr>
+        <w:rFonts w:ascii="Wingdings" w:hAnsi="Wingdings" w:hint="default"/>
+        <w:sz w:val="20"/>
+      </w:rPr>
+    </w:lvl>
+  </w:abstractNum>
+  <w:abstractNum w:abstractNumId="2" w15:restartNumberingAfterBreak="0">
+    <w:nsid w:val="1C093A13"/>
+    <w:multiLevelType w:val="hybridMultilevel"/>
+    <w:tmpl w:val="CD1C52B2"/>
+    <w:lvl w:ilvl="0" w:tplc="0409000F">
+      <w:start w:val="1"/>
+      <w:numFmt w:val="decimal"/>
+      <w:lvlText w:val="%1."/>
+      <w:lvlJc w:val="left"/>
+      <w:pPr>
+        <w:ind w:left="720" w:hanging="360"/>
+      </w:pPr>
+      <w:rPr>
+        <w:rFonts w:hint="default"/>
+      </w:rPr>
+    </w:lvl>
+    <w:lvl w:ilvl="1" w:tplc="04090019" w:tentative="1">
+      <w:start w:val="1"/>
+      <w:numFmt w:val="lowerLetter"/>
+      <w:lvlText w:val="%2."/>
+      <w:lvlJc w:val="left"/>
+      <w:pPr>
+        <w:ind w:left="1440" w:hanging="360"/>
+      </w:pPr>
+    </w:lvl>
+    <w:lvl w:ilvl="2" w:tplc="0409001B" w:tentative="1">
+      <w:start w:val="1"/>
+      <w:numFmt w:val="lowerRoman"/>
+      <w:lvlText w:val="%3."/>
+      <w:lvlJc w:val="right"/>
+      <w:pPr>
+        <w:ind w:left="2160" w:hanging="180"/>
+      </w:pPr>
+    </w:lvl>
+    <w:lvl w:ilvl="3" w:tplc="0409000F" w:tentative="1">
+      <w:start w:val="1"/>
+      <w:numFmt w:val="decimal"/>
+      <w:lvlText w:val="%4."/>
+      <w:lvlJc w:val="left"/>
+      <w:pPr>
+        <w:ind w:left="2880" w:hanging="360"/>
+      </w:pPr>
+    </w:lvl>
+    <w:lvl w:ilvl="4" w:tplc="04090019" w:tentative="1">
+      <w:start w:val="1"/>
+      <w:numFmt w:val="lowerLetter"/>
+      <w:lvlText w:val="%5."/>
+      <w:lvlJc w:val="left"/>
+      <w:pPr>
+        <w:ind w:left="3600" w:hanging="360"/>
+      </w:pPr>
+    </w:lvl>
+    <w:lvl w:ilvl="5" w:tplc="0409001B" w:tentative="1">
+      <w:start w:val="1"/>
+      <w:numFmt w:val="lowerRoman"/>
+      <w:lvlText w:val="%6."/>
+      <w:lvlJc w:val="right"/>
+      <w:pPr>
+        <w:ind w:left="4320" w:hanging="180"/>
+      </w:pPr>
+    </w:lvl>
+    <w:lvl w:ilvl="6" w:tplc="0409000F" w:tentative="1">
+      <w:start w:val="1"/>
+      <w:numFmt w:val="decimal"/>
+      <w:lvlText w:val="%7."/>
+      <w:lvlJc w:val="left"/>
+      <w:pPr>
+        <w:ind w:left="5040" w:hanging="360"/>
+      </w:pPr>
+    </w:lvl>
+    <w:lvl w:ilvl="7" w:tplc="04090019" w:tentative="1">
+      <w:start w:val="1"/>
+      <w:numFmt w:val="lowerLetter"/>
+      <w:lvlText w:val="%8."/>
+      <w:lvlJc w:val="left"/>
+      <w:pPr>
+        <w:ind w:left="5760" w:hanging="360"/>
+      </w:pPr>
+    </w:lvl>
+    <w:lvl w:ilvl="8" w:tplc="0409001B" w:tentative="1">
+      <w:start w:val="1"/>
+      <w:numFmt w:val="lowerRoman"/>
+      <w:lvlText w:val="%9."/>
+      <w:lvlJc w:val="right"/>
+      <w:pPr>
+        <w:ind w:left="6480" w:hanging="180"/>
+      </w:pPr>
+    </w:lvl>
+  </w:abstractNum>
+  <w:abstractNum w:abstractNumId="3" w15:restartNumberingAfterBreak="0">
+    <w:nsid w:val="1DFC7EFC"/>
+    <w:multiLevelType w:val="multilevel"/>
+    <w:tmpl w:val="CE0675E8"/>
+    <w:lvl w:ilvl="0">
+      <w:start w:val="1"/>
+      <w:numFmt w:val="bullet"/>
+      <w:lvlText w:val=""/>
+      <w:lvlJc w:val="left"/>
+      <w:pPr>
+        <w:tabs>
+          <w:tab w:val="num" w:pos="720"/>
+        </w:tabs>
+        <w:ind w:left="720" w:hanging="360"/>
+      </w:pPr>
+      <w:rPr>
+        <w:rFonts w:ascii="Symbol" w:hAnsi="Symbol" w:hint="default"/>
+        <w:sz w:val="20"/>
+      </w:rPr>
+    </w:lvl>
+    <w:lvl w:ilvl="1" w:tentative="1">
+      <w:start w:val="1"/>
+      <w:numFmt w:val="bullet"/>
+      <w:lvlText w:val="o"/>
+      <w:lvlJc w:val="left"/>
+      <w:pPr>
+        <w:tabs>
+          <w:tab w:val="num" w:pos="1440"/>
+        </w:tabs>
+        <w:ind w:left="1440" w:hanging="360"/>
+      </w:pPr>
+      <w:rPr>
+        <w:rFonts w:ascii="Courier New" w:hAnsi="Courier New" w:hint="default"/>
+        <w:sz w:val="20"/>
+      </w:rPr>
+    </w:lvl>
+    <w:lvl w:ilvl="2" w:tentative="1">
+      <w:start w:val="1"/>
+      <w:numFmt w:val="bullet"/>
+      <w:lvlText w:val=""/>
+      <w:lvlJc w:val="left"/>
+      <w:pPr>
+        <w:tabs>
+          <w:tab w:val="num" w:pos="2160"/>
+        </w:tabs>
+        <w:ind w:left="2160" w:hanging="360"/>
+      </w:pPr>
+      <w:rPr>
+        <w:rFonts w:ascii="Wingdings" w:hAnsi="Wingdings" w:hint="default"/>
+        <w:sz w:val="20"/>
+      </w:rPr>
+    </w:lvl>
+    <w:lvl w:ilvl="3" w:tentative="1">
+      <w:start w:val="1"/>
+      <w:numFmt w:val="bullet"/>
+      <w:lvlText w:val=""/>
+      <w:lvlJc w:val="left"/>
+      <w:pPr>
+        <w:tabs>
+          <w:tab w:val="num" w:pos="2880"/>
+        </w:tabs>
+        <w:ind w:left="2880" w:hanging="360"/>
+      </w:pPr>
+      <w:rPr>
+        <w:rFonts w:ascii="Wingdings" w:hAnsi="Wingdings" w:hint="default"/>
+        <w:sz w:val="20"/>
+      </w:rPr>
+    </w:lvl>
+    <w:lvl w:ilvl="4" w:tentative="1">
+      <w:start w:val="1"/>
+      <w:numFmt w:val="bullet"/>
+      <w:lvlText w:val=""/>
+      <w:lvlJc w:val="left"/>
+      <w:pPr>
+        <w:tabs>
+          <w:tab w:val="num" w:pos="3600"/>
+        </w:tabs>
+        <w:ind w:left="3600" w:hanging="360"/>
+      </w:pPr>
+      <w:rPr>
+        <w:rFonts w:ascii="Wingdings" w:hAnsi="Wingdings" w:hint="default"/>
+        <w:sz w:val="20"/>
+      </w:rPr>
+    </w:lvl>
+    <w:lvl w:ilvl="5" w:tentative="1">
+      <w:start w:val="1"/>
+      <w:numFmt w:val="bullet"/>
+      <w:lvlText w:val=""/>
+      <w:lvlJc w:val="left"/>
+      <w:pPr>
+        <w:tabs>
+          <w:tab w:val="num" w:pos="4320"/>
+        </w:tabs>
+        <w:ind w:left="4320" w:hanging="360"/>
+      </w:pPr>
+      <w:rPr>
+        <w:rFonts w:ascii="Wingdings" w:hAnsi="Wingdings" w:hint="default"/>
+        <w:sz w:val="20"/>
+      </w:rPr>
+    </w:lvl>
+    <w:lvl w:ilvl="6" w:tentative="1">
+      <w:start w:val="1"/>
+      <w:numFmt w:val="bullet"/>
+      <w:lvlText w:val=""/>
+      <w:lvlJc w:val="left"/>
+      <w:pPr>
+        <w:tabs>
+          <w:tab w:val="num" w:pos="5040"/>
+        </w:tabs>
+        <w:ind w:left="5040" w:hanging="360"/>
+      </w:pPr>
+      <w:rPr>
+        <w:rFonts w:ascii="Wingdings" w:hAnsi="Wingdings" w:hint="default"/>
+        <w:sz w:val="20"/>
+      </w:rPr>
+    </w:lvl>
+    <w:lvl w:ilvl="7" w:tentative="1">
+      <w:start w:val="1"/>
+      <w:numFmt w:val="bullet"/>
+      <w:lvlText w:val=""/>
+      <w:lvlJc w:val="left"/>
+      <w:pPr>
+        <w:tabs>
+          <w:tab w:val="num" w:pos="5760"/>
+        </w:tabs>
+        <w:ind w:left="5760" w:hanging="360"/>
+      </w:pPr>
+      <w:rPr>
+        <w:rFonts w:ascii="Wingdings" w:hAnsi="Wingdings" w:hint="default"/>
+        <w:sz w:val="20"/>
+      </w:rPr>
+    </w:lvl>
+    <w:lvl w:ilvl="8" w:tentative="1">
+      <w:start w:val="1"/>
+      <w:numFmt w:val="bullet"/>
+      <w:lvlText w:val=""/>
+      <w:lvlJc w:val="left"/>
+      <w:pPr>
+        <w:tabs>
+          <w:tab w:val="num" w:pos="6480"/>
+        </w:tabs>
+        <w:ind w:left="6480" w:hanging="360"/>
+      </w:pPr>
+      <w:rPr>
+        <w:rFonts w:ascii="Wingdings" w:hAnsi="Wingdings" w:hint="default"/>
+        <w:sz w:val="20"/>
+      </w:rPr>
+    </w:lvl>
+  </w:abstractNum>
+  <w:abstractNum w:abstractNumId="4" w15:restartNumberingAfterBreak="0">
+    <w:nsid w:val="1EE609DD"/>
+    <w:multiLevelType w:val="multilevel"/>
+    <w:tmpl w:val="3042BA68"/>
+    <w:lvl w:ilvl="0">
+      <w:start w:val="1"/>
+      <w:numFmt w:val="bullet"/>
+      <w:lvlText w:val=""/>
+      <w:lvlJc w:val="left"/>
+      <w:pPr>
+        <w:tabs>
+          <w:tab w:val="num" w:pos="720"/>
+        </w:tabs>
+        <w:ind w:left="720" w:hanging="360"/>
+      </w:pPr>
+      <w:rPr>
+        <w:rFonts w:ascii="Symbol" w:hAnsi="Symbol" w:hint="default"/>
+        <w:sz w:val="20"/>
+      </w:rPr>
+    </w:lvl>
+    <w:lvl w:ilvl="1" w:tentative="1">
+      <w:start w:val="1"/>
+      <w:numFmt w:val="bullet"/>
+      <w:lvlText w:val="o"/>
+      <w:lvlJc w:val="left"/>
+      <w:pPr>
+        <w:tabs>
+          <w:tab w:val="num" w:pos="1440"/>
+        </w:tabs>
+        <w:ind w:left="1440" w:hanging="360"/>
+      </w:pPr>
+      <w:rPr>
+        <w:rFonts w:ascii="Courier New" w:hAnsi="Courier New" w:hint="default"/>
+        <w:sz w:val="20"/>
+      </w:rPr>
+    </w:lvl>
+    <w:lvl w:ilvl="2" w:tentative="1">
+      <w:start w:val="1"/>
+      <w:numFmt w:val="bullet"/>
+      <w:lvlText w:val=""/>
+      <w:lvlJc w:val="left"/>
+      <w:pPr>
+        <w:tabs>
+          <w:tab w:val="num" w:pos="2160"/>
+        </w:tabs>
+        <w:ind w:left="2160" w:hanging="360"/>
+      </w:pPr>
+      <w:rPr>
+        <w:rFonts w:ascii="Wingdings" w:hAnsi="Wingdings" w:hint="default"/>
+        <w:sz w:val="20"/>
+      </w:rPr>
+    </w:lvl>
+    <w:lvl w:ilvl="3" w:tentative="1">
+      <w:start w:val="1"/>
+      <w:numFmt w:val="bullet"/>
+      <w:lvlText w:val=""/>
+      <w:lvlJc w:val="left"/>
+      <w:pPr>
+        <w:tabs>
+          <w:tab w:val="num" w:pos="2880"/>
+        </w:tabs>
+        <w:ind w:left="2880" w:hanging="360"/>
+      </w:pPr>
+      <w:rPr>
+        <w:rFonts w:ascii="Wingdings" w:hAnsi="Wingdings" w:hint="default"/>
+        <w:sz w:val="20"/>
+      </w:rPr>
+    </w:lvl>
+    <w:lvl w:ilvl="4" w:tentative="1">
+      <w:start w:val="1"/>
+      <w:numFmt w:val="bullet"/>
+      <w:lvlText w:val=""/>
+      <w:lvlJc w:val="left"/>
+      <w:pPr>
+        <w:tabs>
+          <w:tab w:val="num" w:pos="3600"/>
+        </w:tabs>
+        <w:ind w:left="3600" w:hanging="360"/>
+      </w:pPr>
+      <w:rPr>
+        <w:rFonts w:ascii="Wingdings" w:hAnsi="Wingdings" w:hint="default"/>
+        <w:sz w:val="20"/>
+      </w:rPr>
+    </w:lvl>
+    <w:lvl w:ilvl="5" w:tentative="1">
+      <w:start w:val="1"/>
+      <w:numFmt w:val="bullet"/>
+      <w:lvlText w:val=""/>
+      <w:lvlJc w:val="left"/>
+      <w:pPr>
+        <w:tabs>
+          <w:tab w:val="num" w:pos="4320"/>
+        </w:tabs>
+        <w:ind w:left="4320" w:hanging="360"/>
+      </w:pPr>
+      <w:rPr>
+        <w:rFonts w:ascii="Wingdings" w:hAnsi="Wingdings" w:hint="default"/>
+        <w:sz w:val="20"/>
+      </w:rPr>
+    </w:lvl>
+    <w:lvl w:ilvl="6" w:tentative="1">
+      <w:start w:val="1"/>
+      <w:numFmt w:val="bullet"/>
+      <w:lvlText w:val=""/>
+      <w:lvlJc w:val="left"/>
+      <w:pPr>
+        <w:tabs>
+          <w:tab w:val="num" w:pos="5040"/>
+        </w:tabs>
+        <w:ind w:left="5040" w:hanging="360"/>
+      </w:pPr>
+      <w:rPr>
+        <w:rFonts w:ascii="Wingdings" w:hAnsi="Wingdings" w:hint="default"/>
+        <w:sz w:val="20"/>
+      </w:rPr>
+    </w:lvl>
+    <w:lvl w:ilvl="7" w:tentative="1">
+      <w:start w:val="1"/>
+      <w:numFmt w:val="bullet"/>
+      <w:lvlText w:val=""/>
+      <w:lvlJc w:val="left"/>
+      <w:pPr>
+        <w:tabs>
+          <w:tab w:val="num" w:pos="5760"/>
+        </w:tabs>
+        <w:ind w:left="5760" w:hanging="360"/>
+      </w:pPr>
+      <w:rPr>
+        <w:rFonts w:ascii="Wingdings" w:hAnsi="Wingdings" w:hint="default"/>
+        <w:sz w:val="20"/>
+      </w:rPr>
+    </w:lvl>
+    <w:lvl w:ilvl="8" w:tentative="1">
+      <w:start w:val="1"/>
+      <w:numFmt w:val="bullet"/>
+      <w:lvlText w:val=""/>
+      <w:lvlJc w:val="left"/>
+      <w:pPr>
+        <w:tabs>
+          <w:tab w:val="num" w:pos="6480"/>
+        </w:tabs>
+        <w:ind w:left="6480" w:hanging="360"/>
+      </w:pPr>
+      <w:rPr>
+        <w:rFonts w:ascii="Wingdings" w:hAnsi="Wingdings" w:hint="default"/>
+        <w:sz w:val="20"/>
+      </w:rPr>
+    </w:lvl>
+  </w:abstractNum>
+  <w:abstractNum w:abstractNumId="5" w15:restartNumberingAfterBreak="0">
+    <w:nsid w:val="22BD7109"/>
+    <w:multiLevelType w:val="multilevel"/>
+    <w:tmpl w:val="13E48850"/>
+    <w:lvl w:ilvl="0">
+      <w:start w:val="1"/>
+      <w:numFmt w:val="bullet"/>
+      <w:lvlText w:val=""/>
+      <w:lvlJc w:val="left"/>
+      <w:pPr>
+        <w:tabs>
+          <w:tab w:val="num" w:pos="720"/>
+        </w:tabs>
+        <w:ind w:left="720" w:hanging="360"/>
+      </w:pPr>
+      <w:rPr>
+        <w:rFonts w:ascii="Symbol" w:hAnsi="Symbol" w:hint="default"/>
+        <w:sz w:val="20"/>
+      </w:rPr>
+    </w:lvl>
+    <w:lvl w:ilvl="1">
+      <w:start w:val="1"/>
+      <w:numFmt w:val="decimal"/>
+      <w:lvlText w:val="%2."/>
+      <w:lvlJc w:val="left"/>
+      <w:pPr>
+        <w:ind w:left="1440" w:hanging="360"/>
+      </w:pPr>
+      <w:rPr>
+        <w:rFonts w:hint="default"/>
+        <w:b/>
+      </w:rPr>
+    </w:lvl>
+    <w:lvl w:ilvl="2" w:tentative="1">
+      <w:start w:val="1"/>
+      <w:numFmt w:val="bullet"/>
+      <w:lvlText w:val=""/>
+      <w:lvlJc w:val="left"/>
+      <w:pPr>
+        <w:tabs>
+          <w:tab w:val="num" w:pos="2160"/>
+        </w:tabs>
+        <w:ind w:left="2160" w:hanging="360"/>
+      </w:pPr>
+      <w:rPr>
+        <w:rFonts w:ascii="Wingdings" w:hAnsi="Wingdings" w:hint="default"/>
+        <w:sz w:val="20"/>
+      </w:rPr>
+    </w:lvl>
+    <w:lvl w:ilvl="3" w:tentative="1">
+      <w:start w:val="1"/>
+      <w:numFmt w:val="bullet"/>
+      <w:lvlText w:val=""/>
+      <w:lvlJc w:val="left"/>
+      <w:pPr>
+        <w:tabs>
+          <w:tab w:val="num" w:pos="2880"/>
+        </w:tabs>
+        <w:ind w:left="2880" w:hanging="360"/>
+      </w:pPr>
+      <w:rPr>
+        <w:rFonts w:ascii="Wingdings" w:hAnsi="Wingdings" w:hint="default"/>
+        <w:sz w:val="20"/>
+      </w:rPr>
+    </w:lvl>
+    <w:lvl w:ilvl="4" w:tentative="1">
+      <w:start w:val="1"/>
+      <w:numFmt w:val="bullet"/>
+      <w:lvlText w:val=""/>
+      <w:lvlJc w:val="left"/>
+      <w:pPr>
+        <w:tabs>
+          <w:tab w:val="num" w:pos="3600"/>
+        </w:tabs>
+        <w:ind w:left="3600" w:hanging="360"/>
+      </w:pPr>
+      <w:rPr>
+        <w:rFonts w:ascii="Wingdings" w:hAnsi="Wingdings" w:hint="default"/>
+        <w:sz w:val="20"/>
+      </w:rPr>
+    </w:lvl>
+    <w:lvl w:ilvl="5" w:tentative="1">
+      <w:start w:val="1"/>
+      <w:numFmt w:val="bullet"/>
+      <w:lvlText w:val=""/>
+      <w:lvlJc w:val="left"/>
+      <w:pPr>
+        <w:tabs>
+          <w:tab w:val="num" w:pos="4320"/>
+        </w:tabs>
+        <w:ind w:left="4320" w:hanging="360"/>
+      </w:pPr>
+      <w:rPr>
+        <w:rFonts w:ascii="Wingdings" w:hAnsi="Wingdings" w:hint="default"/>
+        <w:sz w:val="20"/>
+      </w:rPr>
+    </w:lvl>
+    <w:lvl w:ilvl="6" w:tentative="1">
+      <w:start w:val="1"/>
+      <w:numFmt w:val="bullet"/>
+      <w:lvlText w:val=""/>
+      <w:lvlJc w:val="left"/>
+      <w:pPr>
+        <w:tabs>
+          <w:tab w:val="num" w:pos="5040"/>
+        </w:tabs>
+        <w:ind w:left="5040" w:hanging="360"/>
+      </w:pPr>
+      <w:rPr>
+        <w:rFonts w:ascii="Wingdings" w:hAnsi="Wingdings" w:hint="default"/>
+        <w:sz w:val="20"/>
+      </w:rPr>
+    </w:lvl>
+    <w:lvl w:ilvl="7" w:tentative="1">
+      <w:start w:val="1"/>
+      <w:numFmt w:val="bullet"/>
+      <w:lvlText w:val=""/>
+      <w:lvlJc w:val="left"/>
+      <w:pPr>
+        <w:tabs>
+          <w:tab w:val="num" w:pos="5760"/>
+        </w:tabs>
+        <w:ind w:left="5760" w:hanging="360"/>
+      </w:pPr>
+      <w:rPr>
+        <w:rFonts w:ascii="Wingdings" w:hAnsi="Wingdings" w:hint="default"/>
+        <w:sz w:val="20"/>
+      </w:rPr>
+    </w:lvl>
+    <w:lvl w:ilvl="8" w:tentative="1">
+      <w:start w:val="1"/>
+      <w:numFmt w:val="bullet"/>
+      <w:lvlText w:val=""/>
+      <w:lvlJc w:val="left"/>
+      <w:pPr>
+        <w:tabs>
+          <w:tab w:val="num" w:pos="6480"/>
+        </w:tabs>
+        <w:ind w:left="6480" w:hanging="360"/>
+      </w:pPr>
+      <w:rPr>
+        <w:rFonts w:ascii="Wingdings" w:hAnsi="Wingdings" w:hint="default"/>
+        <w:sz w:val="20"/>
+      </w:rPr>
+    </w:lvl>
+  </w:abstractNum>
+  <w:abstractNum w:abstractNumId="6" w15:restartNumberingAfterBreak="0">
     <w:nsid w:val="233E3E5E"/>
     <w:multiLevelType w:val="hybridMultilevel"/>
     <w:tmpl w:val="E84C4074"/>
@@ -641,7 +3266,603 @@
       </w:rPr>
     </w:lvl>
   </w:abstractNum>
-  <w:abstractNum w:abstractNumId="1" w15:restartNumberingAfterBreak="0">
+  <w:abstractNum w:abstractNumId="7" w15:restartNumberingAfterBreak="0">
+    <w:nsid w:val="247721E2"/>
+    <w:multiLevelType w:val="multilevel"/>
+    <w:tmpl w:val="00B8F3FC"/>
+    <w:lvl w:ilvl="0">
+      <w:start w:val="1"/>
+      <w:numFmt w:val="bullet"/>
+      <w:lvlText w:val=""/>
+      <w:lvlJc w:val="left"/>
+      <w:pPr>
+        <w:tabs>
+          <w:tab w:val="num" w:pos="720"/>
+        </w:tabs>
+        <w:ind w:left="720" w:hanging="360"/>
+      </w:pPr>
+      <w:rPr>
+        <w:rFonts w:ascii="Symbol" w:hAnsi="Symbol" w:hint="default"/>
+        <w:sz w:val="20"/>
+      </w:rPr>
+    </w:lvl>
+    <w:lvl w:ilvl="1" w:tentative="1">
+      <w:start w:val="1"/>
+      <w:numFmt w:val="bullet"/>
+      <w:lvlText w:val="o"/>
+      <w:lvlJc w:val="left"/>
+      <w:pPr>
+        <w:tabs>
+          <w:tab w:val="num" w:pos="1440"/>
+        </w:tabs>
+        <w:ind w:left="1440" w:hanging="360"/>
+      </w:pPr>
+      <w:rPr>
+        <w:rFonts w:ascii="Courier New" w:hAnsi="Courier New" w:hint="default"/>
+        <w:sz w:val="20"/>
+      </w:rPr>
+    </w:lvl>
+    <w:lvl w:ilvl="2" w:tentative="1">
+      <w:start w:val="1"/>
+      <w:numFmt w:val="bullet"/>
+      <w:lvlText w:val=""/>
+      <w:lvlJc w:val="left"/>
+      <w:pPr>
+        <w:tabs>
+          <w:tab w:val="num" w:pos="2160"/>
+        </w:tabs>
+        <w:ind w:left="2160" w:hanging="360"/>
+      </w:pPr>
+      <w:rPr>
+        <w:rFonts w:ascii="Wingdings" w:hAnsi="Wingdings" w:hint="default"/>
+        <w:sz w:val="20"/>
+      </w:rPr>
+    </w:lvl>
+    <w:lvl w:ilvl="3" w:tentative="1">
+      <w:start w:val="1"/>
+      <w:numFmt w:val="bullet"/>
+      <w:lvlText w:val=""/>
+      <w:lvlJc w:val="left"/>
+      <w:pPr>
+        <w:tabs>
+          <w:tab w:val="num" w:pos="2880"/>
+        </w:tabs>
+        <w:ind w:left="2880" w:hanging="360"/>
+      </w:pPr>
+      <w:rPr>
+        <w:rFonts w:ascii="Wingdings" w:hAnsi="Wingdings" w:hint="default"/>
+        <w:sz w:val="20"/>
+      </w:rPr>
+    </w:lvl>
+    <w:lvl w:ilvl="4" w:tentative="1">
+      <w:start w:val="1"/>
+      <w:numFmt w:val="bullet"/>
+      <w:lvlText w:val=""/>
+      <w:lvlJc w:val="left"/>
+      <w:pPr>
+        <w:tabs>
+          <w:tab w:val="num" w:pos="3600"/>
+        </w:tabs>
+        <w:ind w:left="3600" w:hanging="360"/>
+      </w:pPr>
+      <w:rPr>
+        <w:rFonts w:ascii="Wingdings" w:hAnsi="Wingdings" w:hint="default"/>
+        <w:sz w:val="20"/>
+      </w:rPr>
+    </w:lvl>
+    <w:lvl w:ilvl="5" w:tentative="1">
+      <w:start w:val="1"/>
+      <w:numFmt w:val="bullet"/>
+      <w:lvlText w:val=""/>
+      <w:lvlJc w:val="left"/>
+      <w:pPr>
+        <w:tabs>
+          <w:tab w:val="num" w:pos="4320"/>
+        </w:tabs>
+        <w:ind w:left="4320" w:hanging="360"/>
+      </w:pPr>
+      <w:rPr>
+        <w:rFonts w:ascii="Wingdings" w:hAnsi="Wingdings" w:hint="default"/>
+        <w:sz w:val="20"/>
+      </w:rPr>
+    </w:lvl>
+    <w:lvl w:ilvl="6" w:tentative="1">
+      <w:start w:val="1"/>
+      <w:numFmt w:val="bullet"/>
+      <w:lvlText w:val=""/>
+      <w:lvlJc w:val="left"/>
+      <w:pPr>
+        <w:tabs>
+          <w:tab w:val="num" w:pos="5040"/>
+        </w:tabs>
+        <w:ind w:left="5040" w:hanging="360"/>
+      </w:pPr>
+      <w:rPr>
+        <w:rFonts w:ascii="Wingdings" w:hAnsi="Wingdings" w:hint="default"/>
+        <w:sz w:val="20"/>
+      </w:rPr>
+    </w:lvl>
+    <w:lvl w:ilvl="7" w:tentative="1">
+      <w:start w:val="1"/>
+      <w:numFmt w:val="bullet"/>
+      <w:lvlText w:val=""/>
+      <w:lvlJc w:val="left"/>
+      <w:pPr>
+        <w:tabs>
+          <w:tab w:val="num" w:pos="5760"/>
+        </w:tabs>
+        <w:ind w:left="5760" w:hanging="360"/>
+      </w:pPr>
+      <w:rPr>
+        <w:rFonts w:ascii="Wingdings" w:hAnsi="Wingdings" w:hint="default"/>
+        <w:sz w:val="20"/>
+      </w:rPr>
+    </w:lvl>
+    <w:lvl w:ilvl="8" w:tentative="1">
+      <w:start w:val="1"/>
+      <w:numFmt w:val="bullet"/>
+      <w:lvlText w:val=""/>
+      <w:lvlJc w:val="left"/>
+      <w:pPr>
+        <w:tabs>
+          <w:tab w:val="num" w:pos="6480"/>
+        </w:tabs>
+        <w:ind w:left="6480" w:hanging="360"/>
+      </w:pPr>
+      <w:rPr>
+        <w:rFonts w:ascii="Wingdings" w:hAnsi="Wingdings" w:hint="default"/>
+        <w:sz w:val="20"/>
+      </w:rPr>
+    </w:lvl>
+  </w:abstractNum>
+  <w:abstractNum w:abstractNumId="8" w15:restartNumberingAfterBreak="0">
+    <w:nsid w:val="42DE7D0A"/>
+    <w:multiLevelType w:val="multilevel"/>
+    <w:tmpl w:val="8AC4E396"/>
+    <w:lvl w:ilvl="0">
+      <w:start w:val="1"/>
+      <w:numFmt w:val="bullet"/>
+      <w:lvlText w:val=""/>
+      <w:lvlJc w:val="left"/>
+      <w:pPr>
+        <w:tabs>
+          <w:tab w:val="num" w:pos="720"/>
+        </w:tabs>
+        <w:ind w:left="720" w:hanging="360"/>
+      </w:pPr>
+      <w:rPr>
+        <w:rFonts w:ascii="Symbol" w:hAnsi="Symbol" w:hint="default"/>
+        <w:sz w:val="20"/>
+      </w:rPr>
+    </w:lvl>
+    <w:lvl w:ilvl="1" w:tentative="1">
+      <w:start w:val="1"/>
+      <w:numFmt w:val="bullet"/>
+      <w:lvlText w:val="o"/>
+      <w:lvlJc w:val="left"/>
+      <w:pPr>
+        <w:tabs>
+          <w:tab w:val="num" w:pos="1440"/>
+        </w:tabs>
+        <w:ind w:left="1440" w:hanging="360"/>
+      </w:pPr>
+      <w:rPr>
+        <w:rFonts w:ascii="Courier New" w:hAnsi="Courier New" w:hint="default"/>
+        <w:sz w:val="20"/>
+      </w:rPr>
+    </w:lvl>
+    <w:lvl w:ilvl="2" w:tentative="1">
+      <w:start w:val="1"/>
+      <w:numFmt w:val="bullet"/>
+      <w:lvlText w:val=""/>
+      <w:lvlJc w:val="left"/>
+      <w:pPr>
+        <w:tabs>
+          <w:tab w:val="num" w:pos="2160"/>
+        </w:tabs>
+        <w:ind w:left="2160" w:hanging="360"/>
+      </w:pPr>
+      <w:rPr>
+        <w:rFonts w:ascii="Wingdings" w:hAnsi="Wingdings" w:hint="default"/>
+        <w:sz w:val="20"/>
+      </w:rPr>
+    </w:lvl>
+    <w:lvl w:ilvl="3" w:tentative="1">
+      <w:start w:val="1"/>
+      <w:numFmt w:val="bullet"/>
+      <w:lvlText w:val=""/>
+      <w:lvlJc w:val="left"/>
+      <w:pPr>
+        <w:tabs>
+          <w:tab w:val="num" w:pos="2880"/>
+        </w:tabs>
+        <w:ind w:left="2880" w:hanging="360"/>
+      </w:pPr>
+      <w:rPr>
+        <w:rFonts w:ascii="Wingdings" w:hAnsi="Wingdings" w:hint="default"/>
+        <w:sz w:val="20"/>
+      </w:rPr>
+    </w:lvl>
+    <w:lvl w:ilvl="4" w:tentative="1">
+      <w:start w:val="1"/>
+      <w:numFmt w:val="bullet"/>
+      <w:lvlText w:val=""/>
+      <w:lvlJc w:val="left"/>
+      <w:pPr>
+        <w:tabs>
+          <w:tab w:val="num" w:pos="3600"/>
+        </w:tabs>
+        <w:ind w:left="3600" w:hanging="360"/>
+      </w:pPr>
+      <w:rPr>
+        <w:rFonts w:ascii="Wingdings" w:hAnsi="Wingdings" w:hint="default"/>
+        <w:sz w:val="20"/>
+      </w:rPr>
+    </w:lvl>
+    <w:lvl w:ilvl="5" w:tentative="1">
+      <w:start w:val="1"/>
+      <w:numFmt w:val="bullet"/>
+      <w:lvlText w:val=""/>
+      <w:lvlJc w:val="left"/>
+      <w:pPr>
+        <w:tabs>
+          <w:tab w:val="num" w:pos="4320"/>
+        </w:tabs>
+        <w:ind w:left="4320" w:hanging="360"/>
+      </w:pPr>
+      <w:rPr>
+        <w:rFonts w:ascii="Wingdings" w:hAnsi="Wingdings" w:hint="default"/>
+        <w:sz w:val="20"/>
+      </w:rPr>
+    </w:lvl>
+    <w:lvl w:ilvl="6" w:tentative="1">
+      <w:start w:val="1"/>
+      <w:numFmt w:val="bullet"/>
+      <w:lvlText w:val=""/>
+      <w:lvlJc w:val="left"/>
+      <w:pPr>
+        <w:tabs>
+          <w:tab w:val="num" w:pos="5040"/>
+        </w:tabs>
+        <w:ind w:left="5040" w:hanging="360"/>
+      </w:pPr>
+      <w:rPr>
+        <w:rFonts w:ascii="Wingdings" w:hAnsi="Wingdings" w:hint="default"/>
+        <w:sz w:val="20"/>
+      </w:rPr>
+    </w:lvl>
+    <w:lvl w:ilvl="7" w:tentative="1">
+      <w:start w:val="1"/>
+      <w:numFmt w:val="bullet"/>
+      <w:lvlText w:val=""/>
+      <w:lvlJc w:val="left"/>
+      <w:pPr>
+        <w:tabs>
+          <w:tab w:val="num" w:pos="5760"/>
+        </w:tabs>
+        <w:ind w:left="5760" w:hanging="360"/>
+      </w:pPr>
+      <w:rPr>
+        <w:rFonts w:ascii="Wingdings" w:hAnsi="Wingdings" w:hint="default"/>
+        <w:sz w:val="20"/>
+      </w:rPr>
+    </w:lvl>
+    <w:lvl w:ilvl="8" w:tentative="1">
+      <w:start w:val="1"/>
+      <w:numFmt w:val="bullet"/>
+      <w:lvlText w:val=""/>
+      <w:lvlJc w:val="left"/>
+      <w:pPr>
+        <w:tabs>
+          <w:tab w:val="num" w:pos="6480"/>
+        </w:tabs>
+        <w:ind w:left="6480" w:hanging="360"/>
+      </w:pPr>
+      <w:rPr>
+        <w:rFonts w:ascii="Wingdings" w:hAnsi="Wingdings" w:hint="default"/>
+        <w:sz w:val="20"/>
+      </w:rPr>
+    </w:lvl>
+  </w:abstractNum>
+  <w:abstractNum w:abstractNumId="9" w15:restartNumberingAfterBreak="0">
+    <w:nsid w:val="42E468C7"/>
+    <w:multiLevelType w:val="multilevel"/>
+    <w:tmpl w:val="E2208F2E"/>
+    <w:lvl w:ilvl="0">
+      <w:start w:val="1"/>
+      <w:numFmt w:val="bullet"/>
+      <w:lvlText w:val=""/>
+      <w:lvlJc w:val="left"/>
+      <w:pPr>
+        <w:tabs>
+          <w:tab w:val="num" w:pos="720"/>
+        </w:tabs>
+        <w:ind w:left="720" w:hanging="360"/>
+      </w:pPr>
+      <w:rPr>
+        <w:rFonts w:ascii="Symbol" w:hAnsi="Symbol" w:hint="default"/>
+        <w:sz w:val="20"/>
+      </w:rPr>
+    </w:lvl>
+    <w:lvl w:ilvl="1" w:tentative="1">
+      <w:start w:val="1"/>
+      <w:numFmt w:val="bullet"/>
+      <w:lvlText w:val="o"/>
+      <w:lvlJc w:val="left"/>
+      <w:pPr>
+        <w:tabs>
+          <w:tab w:val="num" w:pos="1440"/>
+        </w:tabs>
+        <w:ind w:left="1440" w:hanging="360"/>
+      </w:pPr>
+      <w:rPr>
+        <w:rFonts w:ascii="Courier New" w:hAnsi="Courier New" w:hint="default"/>
+        <w:sz w:val="20"/>
+      </w:rPr>
+    </w:lvl>
+    <w:lvl w:ilvl="2" w:tentative="1">
+      <w:start w:val="1"/>
+      <w:numFmt w:val="bullet"/>
+      <w:lvlText w:val=""/>
+      <w:lvlJc w:val="left"/>
+      <w:pPr>
+        <w:tabs>
+          <w:tab w:val="num" w:pos="2160"/>
+        </w:tabs>
+        <w:ind w:left="2160" w:hanging="360"/>
+      </w:pPr>
+      <w:rPr>
+        <w:rFonts w:ascii="Wingdings" w:hAnsi="Wingdings" w:hint="default"/>
+        <w:sz w:val="20"/>
+      </w:rPr>
+    </w:lvl>
+    <w:lvl w:ilvl="3" w:tentative="1">
+      <w:start w:val="1"/>
+      <w:numFmt w:val="bullet"/>
+      <w:lvlText w:val=""/>
+      <w:lvlJc w:val="left"/>
+      <w:pPr>
+        <w:tabs>
+          <w:tab w:val="num" w:pos="2880"/>
+        </w:tabs>
+        <w:ind w:left="2880" w:hanging="360"/>
+      </w:pPr>
+      <w:rPr>
+        <w:rFonts w:ascii="Wingdings" w:hAnsi="Wingdings" w:hint="default"/>
+        <w:sz w:val="20"/>
+      </w:rPr>
+    </w:lvl>
+    <w:lvl w:ilvl="4" w:tentative="1">
+      <w:start w:val="1"/>
+      <w:numFmt w:val="bullet"/>
+      <w:lvlText w:val=""/>
+      <w:lvlJc w:val="left"/>
+      <w:pPr>
+        <w:tabs>
+          <w:tab w:val="num" w:pos="3600"/>
+        </w:tabs>
+        <w:ind w:left="3600" w:hanging="360"/>
+      </w:pPr>
+      <w:rPr>
+        <w:rFonts w:ascii="Wingdings" w:hAnsi="Wingdings" w:hint="default"/>
+        <w:sz w:val="20"/>
+      </w:rPr>
+    </w:lvl>
+    <w:lvl w:ilvl="5" w:tentative="1">
+      <w:start w:val="1"/>
+      <w:numFmt w:val="bullet"/>
+      <w:lvlText w:val=""/>
+      <w:lvlJc w:val="left"/>
+      <w:pPr>
+        <w:tabs>
+          <w:tab w:val="num" w:pos="4320"/>
+        </w:tabs>
+        <w:ind w:left="4320" w:hanging="360"/>
+      </w:pPr>
+      <w:rPr>
+        <w:rFonts w:ascii="Wingdings" w:hAnsi="Wingdings" w:hint="default"/>
+        <w:sz w:val="20"/>
+      </w:rPr>
+    </w:lvl>
+    <w:lvl w:ilvl="6" w:tentative="1">
+      <w:start w:val="1"/>
+      <w:numFmt w:val="bullet"/>
+      <w:lvlText w:val=""/>
+      <w:lvlJc w:val="left"/>
+      <w:pPr>
+        <w:tabs>
+          <w:tab w:val="num" w:pos="5040"/>
+        </w:tabs>
+        <w:ind w:left="5040" w:hanging="360"/>
+      </w:pPr>
+      <w:rPr>
+        <w:rFonts w:ascii="Wingdings" w:hAnsi="Wingdings" w:hint="default"/>
+        <w:sz w:val="20"/>
+      </w:rPr>
+    </w:lvl>
+    <w:lvl w:ilvl="7" w:tentative="1">
+      <w:start w:val="1"/>
+      <w:numFmt w:val="bullet"/>
+      <w:lvlText w:val=""/>
+      <w:lvlJc w:val="left"/>
+      <w:pPr>
+        <w:tabs>
+          <w:tab w:val="num" w:pos="5760"/>
+        </w:tabs>
+        <w:ind w:left="5760" w:hanging="360"/>
+      </w:pPr>
+      <w:rPr>
+        <w:rFonts w:ascii="Wingdings" w:hAnsi="Wingdings" w:hint="default"/>
+        <w:sz w:val="20"/>
+      </w:rPr>
+    </w:lvl>
+    <w:lvl w:ilvl="8" w:tentative="1">
+      <w:start w:val="1"/>
+      <w:numFmt w:val="bullet"/>
+      <w:lvlText w:val=""/>
+      <w:lvlJc w:val="left"/>
+      <w:pPr>
+        <w:tabs>
+          <w:tab w:val="num" w:pos="6480"/>
+        </w:tabs>
+        <w:ind w:left="6480" w:hanging="360"/>
+      </w:pPr>
+      <w:rPr>
+        <w:rFonts w:ascii="Wingdings" w:hAnsi="Wingdings" w:hint="default"/>
+        <w:sz w:val="20"/>
+      </w:rPr>
+    </w:lvl>
+  </w:abstractNum>
+  <w:abstractNum w:abstractNumId="10" w15:restartNumberingAfterBreak="0">
+    <w:nsid w:val="476068B5"/>
+    <w:multiLevelType w:val="multilevel"/>
+    <w:tmpl w:val="46826896"/>
+    <w:lvl w:ilvl="0">
+      <w:start w:val="1"/>
+      <w:numFmt w:val="bullet"/>
+      <w:lvlText w:val=""/>
+      <w:lvlJc w:val="left"/>
+      <w:pPr>
+        <w:tabs>
+          <w:tab w:val="num" w:pos="720"/>
+        </w:tabs>
+        <w:ind w:left="720" w:hanging="360"/>
+      </w:pPr>
+      <w:rPr>
+        <w:rFonts w:ascii="Symbol" w:hAnsi="Symbol" w:hint="default"/>
+        <w:sz w:val="20"/>
+      </w:rPr>
+    </w:lvl>
+    <w:lvl w:ilvl="1" w:tentative="1">
+      <w:start w:val="1"/>
+      <w:numFmt w:val="bullet"/>
+      <w:lvlText w:val="o"/>
+      <w:lvlJc w:val="left"/>
+      <w:pPr>
+        <w:tabs>
+          <w:tab w:val="num" w:pos="1440"/>
+        </w:tabs>
+        <w:ind w:left="1440" w:hanging="360"/>
+      </w:pPr>
+      <w:rPr>
+        <w:rFonts w:ascii="Courier New" w:hAnsi="Courier New" w:hint="default"/>
+        <w:sz w:val="20"/>
+      </w:rPr>
+    </w:lvl>
+    <w:lvl w:ilvl="2" w:tentative="1">
+      <w:start w:val="1"/>
+      <w:numFmt w:val="bullet"/>
+      <w:lvlText w:val=""/>
+      <w:lvlJc w:val="left"/>
+      <w:pPr>
+        <w:tabs>
+          <w:tab w:val="num" w:pos="2160"/>
+        </w:tabs>
+        <w:ind w:left="2160" w:hanging="360"/>
+      </w:pPr>
+      <w:rPr>
+        <w:rFonts w:ascii="Wingdings" w:hAnsi="Wingdings" w:hint="default"/>
+        <w:sz w:val="20"/>
+      </w:rPr>
+    </w:lvl>
+    <w:lvl w:ilvl="3" w:tentative="1">
+      <w:start w:val="1"/>
+      <w:numFmt w:val="bullet"/>
+      <w:lvlText w:val=""/>
+      <w:lvlJc w:val="left"/>
+      <w:pPr>
+        <w:tabs>
+          <w:tab w:val="num" w:pos="2880"/>
+        </w:tabs>
+        <w:ind w:left="2880" w:hanging="360"/>
+      </w:pPr>
+      <w:rPr>
+        <w:rFonts w:ascii="Wingdings" w:hAnsi="Wingdings" w:hint="default"/>
+        <w:sz w:val="20"/>
+      </w:rPr>
+    </w:lvl>
+    <w:lvl w:ilvl="4" w:tentative="1">
+      <w:start w:val="1"/>
+      <w:numFmt w:val="bullet"/>
+      <w:lvlText w:val=""/>
+      <w:lvlJc w:val="left"/>
+      <w:pPr>
+        <w:tabs>
+          <w:tab w:val="num" w:pos="3600"/>
+        </w:tabs>
+        <w:ind w:left="3600" w:hanging="360"/>
+      </w:pPr>
+      <w:rPr>
+        <w:rFonts w:ascii="Wingdings" w:hAnsi="Wingdings" w:hint="default"/>
+        <w:sz w:val="20"/>
+      </w:rPr>
+    </w:lvl>
+    <w:lvl w:ilvl="5" w:tentative="1">
+      <w:start w:val="1"/>
+      <w:numFmt w:val="bullet"/>
+      <w:lvlText w:val=""/>
+      <w:lvlJc w:val="left"/>
+      <w:pPr>
+        <w:tabs>
+          <w:tab w:val="num" w:pos="4320"/>
+        </w:tabs>
+        <w:ind w:left="4320" w:hanging="360"/>
+      </w:pPr>
+      <w:rPr>
+        <w:rFonts w:ascii="Wingdings" w:hAnsi="Wingdings" w:hint="default"/>
+        <w:sz w:val="20"/>
+      </w:rPr>
+    </w:lvl>
+    <w:lvl w:ilvl="6" w:tentative="1">
+      <w:start w:val="1"/>
+      <w:numFmt w:val="bullet"/>
+      <w:lvlText w:val=""/>
+      <w:lvlJc w:val="left"/>
+      <w:pPr>
+        <w:tabs>
+          <w:tab w:val="num" w:pos="5040"/>
+        </w:tabs>
+        <w:ind w:left="5040" w:hanging="360"/>
+      </w:pPr>
+      <w:rPr>
+        <w:rFonts w:ascii="Wingdings" w:hAnsi="Wingdings" w:hint="default"/>
+        <w:sz w:val="20"/>
+      </w:rPr>
+    </w:lvl>
+    <w:lvl w:ilvl="7" w:tentative="1">
+      <w:start w:val="1"/>
+      <w:numFmt w:val="bullet"/>
+      <w:lvlText w:val=""/>
+      <w:lvlJc w:val="left"/>
+      <w:pPr>
+        <w:tabs>
+          <w:tab w:val="num" w:pos="5760"/>
+        </w:tabs>
+        <w:ind w:left="5760" w:hanging="360"/>
+      </w:pPr>
+      <w:rPr>
+        <w:rFonts w:ascii="Wingdings" w:hAnsi="Wingdings" w:hint="default"/>
+        <w:sz w:val="20"/>
+      </w:rPr>
+    </w:lvl>
+    <w:lvl w:ilvl="8" w:tentative="1">
+      <w:start w:val="1"/>
+      <w:numFmt w:val="bullet"/>
+      <w:lvlText w:val=""/>
+      <w:lvlJc w:val="left"/>
+      <w:pPr>
+        <w:tabs>
+          <w:tab w:val="num" w:pos="6480"/>
+        </w:tabs>
+        <w:ind w:left="6480" w:hanging="360"/>
+      </w:pPr>
+      <w:rPr>
+        <w:rFonts w:ascii="Wingdings" w:hAnsi="Wingdings" w:hint="default"/>
+        <w:sz w:val="20"/>
+      </w:rPr>
+    </w:lvl>
+  </w:abstractNum>
+  <w:abstractNum w:abstractNumId="11" w15:restartNumberingAfterBreak="0">
     <w:nsid w:val="484B2EA3"/>
     <w:multiLevelType w:val="multilevel"/>
     <w:tmpl w:val="9B045D6E"/>
@@ -790,11 +4011,1493 @@
       </w:rPr>
     </w:lvl>
   </w:abstractNum>
+  <w:abstractNum w:abstractNumId="12" w15:restartNumberingAfterBreak="0">
+    <w:nsid w:val="498C3372"/>
+    <w:multiLevelType w:val="multilevel"/>
+    <w:tmpl w:val="D062BE1E"/>
+    <w:lvl w:ilvl="0">
+      <w:start w:val="1"/>
+      <w:numFmt w:val="bullet"/>
+      <w:lvlText w:val=""/>
+      <w:lvlJc w:val="left"/>
+      <w:pPr>
+        <w:tabs>
+          <w:tab w:val="num" w:pos="720"/>
+        </w:tabs>
+        <w:ind w:left="720" w:hanging="360"/>
+      </w:pPr>
+      <w:rPr>
+        <w:rFonts w:ascii="Symbol" w:hAnsi="Symbol" w:hint="default"/>
+        <w:sz w:val="20"/>
+      </w:rPr>
+    </w:lvl>
+    <w:lvl w:ilvl="1" w:tentative="1">
+      <w:start w:val="1"/>
+      <w:numFmt w:val="bullet"/>
+      <w:lvlText w:val="o"/>
+      <w:lvlJc w:val="left"/>
+      <w:pPr>
+        <w:tabs>
+          <w:tab w:val="num" w:pos="1440"/>
+        </w:tabs>
+        <w:ind w:left="1440" w:hanging="360"/>
+      </w:pPr>
+      <w:rPr>
+        <w:rFonts w:ascii="Courier New" w:hAnsi="Courier New" w:hint="default"/>
+        <w:sz w:val="20"/>
+      </w:rPr>
+    </w:lvl>
+    <w:lvl w:ilvl="2" w:tentative="1">
+      <w:start w:val="1"/>
+      <w:numFmt w:val="bullet"/>
+      <w:lvlText w:val=""/>
+      <w:lvlJc w:val="left"/>
+      <w:pPr>
+        <w:tabs>
+          <w:tab w:val="num" w:pos="2160"/>
+        </w:tabs>
+        <w:ind w:left="2160" w:hanging="360"/>
+      </w:pPr>
+      <w:rPr>
+        <w:rFonts w:ascii="Wingdings" w:hAnsi="Wingdings" w:hint="default"/>
+        <w:sz w:val="20"/>
+      </w:rPr>
+    </w:lvl>
+    <w:lvl w:ilvl="3" w:tentative="1">
+      <w:start w:val="1"/>
+      <w:numFmt w:val="bullet"/>
+      <w:lvlText w:val=""/>
+      <w:lvlJc w:val="left"/>
+      <w:pPr>
+        <w:tabs>
+          <w:tab w:val="num" w:pos="2880"/>
+        </w:tabs>
+        <w:ind w:left="2880" w:hanging="360"/>
+      </w:pPr>
+      <w:rPr>
+        <w:rFonts w:ascii="Wingdings" w:hAnsi="Wingdings" w:hint="default"/>
+        <w:sz w:val="20"/>
+      </w:rPr>
+    </w:lvl>
+    <w:lvl w:ilvl="4" w:tentative="1">
+      <w:start w:val="1"/>
+      <w:numFmt w:val="bullet"/>
+      <w:lvlText w:val=""/>
+      <w:lvlJc w:val="left"/>
+      <w:pPr>
+        <w:tabs>
+          <w:tab w:val="num" w:pos="3600"/>
+        </w:tabs>
+        <w:ind w:left="3600" w:hanging="360"/>
+      </w:pPr>
+      <w:rPr>
+        <w:rFonts w:ascii="Wingdings" w:hAnsi="Wingdings" w:hint="default"/>
+        <w:sz w:val="20"/>
+      </w:rPr>
+    </w:lvl>
+    <w:lvl w:ilvl="5" w:tentative="1">
+      <w:start w:val="1"/>
+      <w:numFmt w:val="bullet"/>
+      <w:lvlText w:val=""/>
+      <w:lvlJc w:val="left"/>
+      <w:pPr>
+        <w:tabs>
+          <w:tab w:val="num" w:pos="4320"/>
+        </w:tabs>
+        <w:ind w:left="4320" w:hanging="360"/>
+      </w:pPr>
+      <w:rPr>
+        <w:rFonts w:ascii="Wingdings" w:hAnsi="Wingdings" w:hint="default"/>
+        <w:sz w:val="20"/>
+      </w:rPr>
+    </w:lvl>
+    <w:lvl w:ilvl="6" w:tentative="1">
+      <w:start w:val="1"/>
+      <w:numFmt w:val="bullet"/>
+      <w:lvlText w:val=""/>
+      <w:lvlJc w:val="left"/>
+      <w:pPr>
+        <w:tabs>
+          <w:tab w:val="num" w:pos="5040"/>
+        </w:tabs>
+        <w:ind w:left="5040" w:hanging="360"/>
+      </w:pPr>
+      <w:rPr>
+        <w:rFonts w:ascii="Wingdings" w:hAnsi="Wingdings" w:hint="default"/>
+        <w:sz w:val="20"/>
+      </w:rPr>
+    </w:lvl>
+    <w:lvl w:ilvl="7" w:tentative="1">
+      <w:start w:val="1"/>
+      <w:numFmt w:val="bullet"/>
+      <w:lvlText w:val=""/>
+      <w:lvlJc w:val="left"/>
+      <w:pPr>
+        <w:tabs>
+          <w:tab w:val="num" w:pos="5760"/>
+        </w:tabs>
+        <w:ind w:left="5760" w:hanging="360"/>
+      </w:pPr>
+      <w:rPr>
+        <w:rFonts w:ascii="Wingdings" w:hAnsi="Wingdings" w:hint="default"/>
+        <w:sz w:val="20"/>
+      </w:rPr>
+    </w:lvl>
+    <w:lvl w:ilvl="8" w:tentative="1">
+      <w:start w:val="1"/>
+      <w:numFmt w:val="bullet"/>
+      <w:lvlText w:val=""/>
+      <w:lvlJc w:val="left"/>
+      <w:pPr>
+        <w:tabs>
+          <w:tab w:val="num" w:pos="6480"/>
+        </w:tabs>
+        <w:ind w:left="6480" w:hanging="360"/>
+      </w:pPr>
+      <w:rPr>
+        <w:rFonts w:ascii="Wingdings" w:hAnsi="Wingdings" w:hint="default"/>
+        <w:sz w:val="20"/>
+      </w:rPr>
+    </w:lvl>
+  </w:abstractNum>
+  <w:abstractNum w:abstractNumId="13" w15:restartNumberingAfterBreak="0">
+    <w:nsid w:val="50BC7A46"/>
+    <w:multiLevelType w:val="multilevel"/>
+    <w:tmpl w:val="5B68FE7E"/>
+    <w:lvl w:ilvl="0">
+      <w:start w:val="1"/>
+      <w:numFmt w:val="bullet"/>
+      <w:lvlText w:val=""/>
+      <w:lvlJc w:val="left"/>
+      <w:pPr>
+        <w:tabs>
+          <w:tab w:val="num" w:pos="720"/>
+        </w:tabs>
+        <w:ind w:left="720" w:hanging="360"/>
+      </w:pPr>
+      <w:rPr>
+        <w:rFonts w:ascii="Symbol" w:hAnsi="Symbol" w:hint="default"/>
+        <w:sz w:val="20"/>
+      </w:rPr>
+    </w:lvl>
+    <w:lvl w:ilvl="1" w:tentative="1">
+      <w:start w:val="1"/>
+      <w:numFmt w:val="bullet"/>
+      <w:lvlText w:val="o"/>
+      <w:lvlJc w:val="left"/>
+      <w:pPr>
+        <w:tabs>
+          <w:tab w:val="num" w:pos="1440"/>
+        </w:tabs>
+        <w:ind w:left="1440" w:hanging="360"/>
+      </w:pPr>
+      <w:rPr>
+        <w:rFonts w:ascii="Courier New" w:hAnsi="Courier New" w:hint="default"/>
+        <w:sz w:val="20"/>
+      </w:rPr>
+    </w:lvl>
+    <w:lvl w:ilvl="2" w:tentative="1">
+      <w:start w:val="1"/>
+      <w:numFmt w:val="bullet"/>
+      <w:lvlText w:val=""/>
+      <w:lvlJc w:val="left"/>
+      <w:pPr>
+        <w:tabs>
+          <w:tab w:val="num" w:pos="2160"/>
+        </w:tabs>
+        <w:ind w:left="2160" w:hanging="360"/>
+      </w:pPr>
+      <w:rPr>
+        <w:rFonts w:ascii="Wingdings" w:hAnsi="Wingdings" w:hint="default"/>
+        <w:sz w:val="20"/>
+      </w:rPr>
+    </w:lvl>
+    <w:lvl w:ilvl="3" w:tentative="1">
+      <w:start w:val="1"/>
+      <w:numFmt w:val="bullet"/>
+      <w:lvlText w:val=""/>
+      <w:lvlJc w:val="left"/>
+      <w:pPr>
+        <w:tabs>
+          <w:tab w:val="num" w:pos="2880"/>
+        </w:tabs>
+        <w:ind w:left="2880" w:hanging="360"/>
+      </w:pPr>
+      <w:rPr>
+        <w:rFonts w:ascii="Wingdings" w:hAnsi="Wingdings" w:hint="default"/>
+        <w:sz w:val="20"/>
+      </w:rPr>
+    </w:lvl>
+    <w:lvl w:ilvl="4" w:tentative="1">
+      <w:start w:val="1"/>
+      <w:numFmt w:val="bullet"/>
+      <w:lvlText w:val=""/>
+      <w:lvlJc w:val="left"/>
+      <w:pPr>
+        <w:tabs>
+          <w:tab w:val="num" w:pos="3600"/>
+        </w:tabs>
+        <w:ind w:left="3600" w:hanging="360"/>
+      </w:pPr>
+      <w:rPr>
+        <w:rFonts w:ascii="Wingdings" w:hAnsi="Wingdings" w:hint="default"/>
+        <w:sz w:val="20"/>
+      </w:rPr>
+    </w:lvl>
+    <w:lvl w:ilvl="5" w:tentative="1">
+      <w:start w:val="1"/>
+      <w:numFmt w:val="bullet"/>
+      <w:lvlText w:val=""/>
+      <w:lvlJc w:val="left"/>
+      <w:pPr>
+        <w:tabs>
+          <w:tab w:val="num" w:pos="4320"/>
+        </w:tabs>
+        <w:ind w:left="4320" w:hanging="360"/>
+      </w:pPr>
+      <w:rPr>
+        <w:rFonts w:ascii="Wingdings" w:hAnsi="Wingdings" w:hint="default"/>
+        <w:sz w:val="20"/>
+      </w:rPr>
+    </w:lvl>
+    <w:lvl w:ilvl="6" w:tentative="1">
+      <w:start w:val="1"/>
+      <w:numFmt w:val="bullet"/>
+      <w:lvlText w:val=""/>
+      <w:lvlJc w:val="left"/>
+      <w:pPr>
+        <w:tabs>
+          <w:tab w:val="num" w:pos="5040"/>
+        </w:tabs>
+        <w:ind w:left="5040" w:hanging="360"/>
+      </w:pPr>
+      <w:rPr>
+        <w:rFonts w:ascii="Wingdings" w:hAnsi="Wingdings" w:hint="default"/>
+        <w:sz w:val="20"/>
+      </w:rPr>
+    </w:lvl>
+    <w:lvl w:ilvl="7" w:tentative="1">
+      <w:start w:val="1"/>
+      <w:numFmt w:val="bullet"/>
+      <w:lvlText w:val=""/>
+      <w:lvlJc w:val="left"/>
+      <w:pPr>
+        <w:tabs>
+          <w:tab w:val="num" w:pos="5760"/>
+        </w:tabs>
+        <w:ind w:left="5760" w:hanging="360"/>
+      </w:pPr>
+      <w:rPr>
+        <w:rFonts w:ascii="Wingdings" w:hAnsi="Wingdings" w:hint="default"/>
+        <w:sz w:val="20"/>
+      </w:rPr>
+    </w:lvl>
+    <w:lvl w:ilvl="8" w:tentative="1">
+      <w:start w:val="1"/>
+      <w:numFmt w:val="bullet"/>
+      <w:lvlText w:val=""/>
+      <w:lvlJc w:val="left"/>
+      <w:pPr>
+        <w:tabs>
+          <w:tab w:val="num" w:pos="6480"/>
+        </w:tabs>
+        <w:ind w:left="6480" w:hanging="360"/>
+      </w:pPr>
+      <w:rPr>
+        <w:rFonts w:ascii="Wingdings" w:hAnsi="Wingdings" w:hint="default"/>
+        <w:sz w:val="20"/>
+      </w:rPr>
+    </w:lvl>
+  </w:abstractNum>
+  <w:abstractNum w:abstractNumId="14" w15:restartNumberingAfterBreak="0">
+    <w:nsid w:val="5324454C"/>
+    <w:multiLevelType w:val="multilevel"/>
+    <w:tmpl w:val="66B0D58E"/>
+    <w:lvl w:ilvl="0">
+      <w:start w:val="1"/>
+      <w:numFmt w:val="bullet"/>
+      <w:lvlText w:val=""/>
+      <w:lvlJc w:val="left"/>
+      <w:pPr>
+        <w:tabs>
+          <w:tab w:val="num" w:pos="720"/>
+        </w:tabs>
+        <w:ind w:left="720" w:hanging="360"/>
+      </w:pPr>
+      <w:rPr>
+        <w:rFonts w:ascii="Symbol" w:hAnsi="Symbol" w:hint="default"/>
+        <w:sz w:val="20"/>
+      </w:rPr>
+    </w:lvl>
+    <w:lvl w:ilvl="1" w:tentative="1">
+      <w:start w:val="1"/>
+      <w:numFmt w:val="bullet"/>
+      <w:lvlText w:val="o"/>
+      <w:lvlJc w:val="left"/>
+      <w:pPr>
+        <w:tabs>
+          <w:tab w:val="num" w:pos="1440"/>
+        </w:tabs>
+        <w:ind w:left="1440" w:hanging="360"/>
+      </w:pPr>
+      <w:rPr>
+        <w:rFonts w:ascii="Courier New" w:hAnsi="Courier New" w:hint="default"/>
+        <w:sz w:val="20"/>
+      </w:rPr>
+    </w:lvl>
+    <w:lvl w:ilvl="2" w:tentative="1">
+      <w:start w:val="1"/>
+      <w:numFmt w:val="bullet"/>
+      <w:lvlText w:val=""/>
+      <w:lvlJc w:val="left"/>
+      <w:pPr>
+        <w:tabs>
+          <w:tab w:val="num" w:pos="2160"/>
+        </w:tabs>
+        <w:ind w:left="2160" w:hanging="360"/>
+      </w:pPr>
+      <w:rPr>
+        <w:rFonts w:ascii="Wingdings" w:hAnsi="Wingdings" w:hint="default"/>
+        <w:sz w:val="20"/>
+      </w:rPr>
+    </w:lvl>
+    <w:lvl w:ilvl="3" w:tentative="1">
+      <w:start w:val="1"/>
+      <w:numFmt w:val="bullet"/>
+      <w:lvlText w:val=""/>
+      <w:lvlJc w:val="left"/>
+      <w:pPr>
+        <w:tabs>
+          <w:tab w:val="num" w:pos="2880"/>
+        </w:tabs>
+        <w:ind w:left="2880" w:hanging="360"/>
+      </w:pPr>
+      <w:rPr>
+        <w:rFonts w:ascii="Wingdings" w:hAnsi="Wingdings" w:hint="default"/>
+        <w:sz w:val="20"/>
+      </w:rPr>
+    </w:lvl>
+    <w:lvl w:ilvl="4" w:tentative="1">
+      <w:start w:val="1"/>
+      <w:numFmt w:val="bullet"/>
+      <w:lvlText w:val=""/>
+      <w:lvlJc w:val="left"/>
+      <w:pPr>
+        <w:tabs>
+          <w:tab w:val="num" w:pos="3600"/>
+        </w:tabs>
+        <w:ind w:left="3600" w:hanging="360"/>
+      </w:pPr>
+      <w:rPr>
+        <w:rFonts w:ascii="Wingdings" w:hAnsi="Wingdings" w:hint="default"/>
+        <w:sz w:val="20"/>
+      </w:rPr>
+    </w:lvl>
+    <w:lvl w:ilvl="5" w:tentative="1">
+      <w:start w:val="1"/>
+      <w:numFmt w:val="bullet"/>
+      <w:lvlText w:val=""/>
+      <w:lvlJc w:val="left"/>
+      <w:pPr>
+        <w:tabs>
+          <w:tab w:val="num" w:pos="4320"/>
+        </w:tabs>
+        <w:ind w:left="4320" w:hanging="360"/>
+      </w:pPr>
+      <w:rPr>
+        <w:rFonts w:ascii="Wingdings" w:hAnsi="Wingdings" w:hint="default"/>
+        <w:sz w:val="20"/>
+      </w:rPr>
+    </w:lvl>
+    <w:lvl w:ilvl="6" w:tentative="1">
+      <w:start w:val="1"/>
+      <w:numFmt w:val="bullet"/>
+      <w:lvlText w:val=""/>
+      <w:lvlJc w:val="left"/>
+      <w:pPr>
+        <w:tabs>
+          <w:tab w:val="num" w:pos="5040"/>
+        </w:tabs>
+        <w:ind w:left="5040" w:hanging="360"/>
+      </w:pPr>
+      <w:rPr>
+        <w:rFonts w:ascii="Wingdings" w:hAnsi="Wingdings" w:hint="default"/>
+        <w:sz w:val="20"/>
+      </w:rPr>
+    </w:lvl>
+    <w:lvl w:ilvl="7" w:tentative="1">
+      <w:start w:val="1"/>
+      <w:numFmt w:val="bullet"/>
+      <w:lvlText w:val=""/>
+      <w:lvlJc w:val="left"/>
+      <w:pPr>
+        <w:tabs>
+          <w:tab w:val="num" w:pos="5760"/>
+        </w:tabs>
+        <w:ind w:left="5760" w:hanging="360"/>
+      </w:pPr>
+      <w:rPr>
+        <w:rFonts w:ascii="Wingdings" w:hAnsi="Wingdings" w:hint="default"/>
+        <w:sz w:val="20"/>
+      </w:rPr>
+    </w:lvl>
+    <w:lvl w:ilvl="8" w:tentative="1">
+      <w:start w:val="1"/>
+      <w:numFmt w:val="bullet"/>
+      <w:lvlText w:val=""/>
+      <w:lvlJc w:val="left"/>
+      <w:pPr>
+        <w:tabs>
+          <w:tab w:val="num" w:pos="6480"/>
+        </w:tabs>
+        <w:ind w:left="6480" w:hanging="360"/>
+      </w:pPr>
+      <w:rPr>
+        <w:rFonts w:ascii="Wingdings" w:hAnsi="Wingdings" w:hint="default"/>
+        <w:sz w:val="20"/>
+      </w:rPr>
+    </w:lvl>
+  </w:abstractNum>
+  <w:abstractNum w:abstractNumId="15" w15:restartNumberingAfterBreak="0">
+    <w:nsid w:val="5F1A4032"/>
+    <w:multiLevelType w:val="multilevel"/>
+    <w:tmpl w:val="2292B244"/>
+    <w:lvl w:ilvl="0">
+      <w:start w:val="1"/>
+      <w:numFmt w:val="bullet"/>
+      <w:lvlText w:val=""/>
+      <w:lvlJc w:val="left"/>
+      <w:pPr>
+        <w:tabs>
+          <w:tab w:val="num" w:pos="720"/>
+        </w:tabs>
+        <w:ind w:left="720" w:hanging="360"/>
+      </w:pPr>
+      <w:rPr>
+        <w:rFonts w:ascii="Symbol" w:hAnsi="Symbol" w:hint="default"/>
+        <w:sz w:val="20"/>
+      </w:rPr>
+    </w:lvl>
+    <w:lvl w:ilvl="1" w:tentative="1">
+      <w:start w:val="1"/>
+      <w:numFmt w:val="bullet"/>
+      <w:lvlText w:val="o"/>
+      <w:lvlJc w:val="left"/>
+      <w:pPr>
+        <w:tabs>
+          <w:tab w:val="num" w:pos="1440"/>
+        </w:tabs>
+        <w:ind w:left="1440" w:hanging="360"/>
+      </w:pPr>
+      <w:rPr>
+        <w:rFonts w:ascii="Courier New" w:hAnsi="Courier New" w:hint="default"/>
+        <w:sz w:val="20"/>
+      </w:rPr>
+    </w:lvl>
+    <w:lvl w:ilvl="2" w:tentative="1">
+      <w:start w:val="1"/>
+      <w:numFmt w:val="bullet"/>
+      <w:lvlText w:val=""/>
+      <w:lvlJc w:val="left"/>
+      <w:pPr>
+        <w:tabs>
+          <w:tab w:val="num" w:pos="2160"/>
+        </w:tabs>
+        <w:ind w:left="2160" w:hanging="360"/>
+      </w:pPr>
+      <w:rPr>
+        <w:rFonts w:ascii="Wingdings" w:hAnsi="Wingdings" w:hint="default"/>
+        <w:sz w:val="20"/>
+      </w:rPr>
+    </w:lvl>
+    <w:lvl w:ilvl="3" w:tentative="1">
+      <w:start w:val="1"/>
+      <w:numFmt w:val="bullet"/>
+      <w:lvlText w:val=""/>
+      <w:lvlJc w:val="left"/>
+      <w:pPr>
+        <w:tabs>
+          <w:tab w:val="num" w:pos="2880"/>
+        </w:tabs>
+        <w:ind w:left="2880" w:hanging="360"/>
+      </w:pPr>
+      <w:rPr>
+        <w:rFonts w:ascii="Wingdings" w:hAnsi="Wingdings" w:hint="default"/>
+        <w:sz w:val="20"/>
+      </w:rPr>
+    </w:lvl>
+    <w:lvl w:ilvl="4" w:tentative="1">
+      <w:start w:val="1"/>
+      <w:numFmt w:val="bullet"/>
+      <w:lvlText w:val=""/>
+      <w:lvlJc w:val="left"/>
+      <w:pPr>
+        <w:tabs>
+          <w:tab w:val="num" w:pos="3600"/>
+        </w:tabs>
+        <w:ind w:left="3600" w:hanging="360"/>
+      </w:pPr>
+      <w:rPr>
+        <w:rFonts w:ascii="Wingdings" w:hAnsi="Wingdings" w:hint="default"/>
+        <w:sz w:val="20"/>
+      </w:rPr>
+    </w:lvl>
+    <w:lvl w:ilvl="5" w:tentative="1">
+      <w:start w:val="1"/>
+      <w:numFmt w:val="bullet"/>
+      <w:lvlText w:val=""/>
+      <w:lvlJc w:val="left"/>
+      <w:pPr>
+        <w:tabs>
+          <w:tab w:val="num" w:pos="4320"/>
+        </w:tabs>
+        <w:ind w:left="4320" w:hanging="360"/>
+      </w:pPr>
+      <w:rPr>
+        <w:rFonts w:ascii="Wingdings" w:hAnsi="Wingdings" w:hint="default"/>
+        <w:sz w:val="20"/>
+      </w:rPr>
+    </w:lvl>
+    <w:lvl w:ilvl="6" w:tentative="1">
+      <w:start w:val="1"/>
+      <w:numFmt w:val="bullet"/>
+      <w:lvlText w:val=""/>
+      <w:lvlJc w:val="left"/>
+      <w:pPr>
+        <w:tabs>
+          <w:tab w:val="num" w:pos="5040"/>
+        </w:tabs>
+        <w:ind w:left="5040" w:hanging="360"/>
+      </w:pPr>
+      <w:rPr>
+        <w:rFonts w:ascii="Wingdings" w:hAnsi="Wingdings" w:hint="default"/>
+        <w:sz w:val="20"/>
+      </w:rPr>
+    </w:lvl>
+    <w:lvl w:ilvl="7" w:tentative="1">
+      <w:start w:val="1"/>
+      <w:numFmt w:val="bullet"/>
+      <w:lvlText w:val=""/>
+      <w:lvlJc w:val="left"/>
+      <w:pPr>
+        <w:tabs>
+          <w:tab w:val="num" w:pos="5760"/>
+        </w:tabs>
+        <w:ind w:left="5760" w:hanging="360"/>
+      </w:pPr>
+      <w:rPr>
+        <w:rFonts w:ascii="Wingdings" w:hAnsi="Wingdings" w:hint="default"/>
+        <w:sz w:val="20"/>
+      </w:rPr>
+    </w:lvl>
+    <w:lvl w:ilvl="8" w:tentative="1">
+      <w:start w:val="1"/>
+      <w:numFmt w:val="bullet"/>
+      <w:lvlText w:val=""/>
+      <w:lvlJc w:val="left"/>
+      <w:pPr>
+        <w:tabs>
+          <w:tab w:val="num" w:pos="6480"/>
+        </w:tabs>
+        <w:ind w:left="6480" w:hanging="360"/>
+      </w:pPr>
+      <w:rPr>
+        <w:rFonts w:ascii="Wingdings" w:hAnsi="Wingdings" w:hint="default"/>
+        <w:sz w:val="20"/>
+      </w:rPr>
+    </w:lvl>
+  </w:abstractNum>
+  <w:abstractNum w:abstractNumId="16" w15:restartNumberingAfterBreak="0">
+    <w:nsid w:val="661177F6"/>
+    <w:multiLevelType w:val="multilevel"/>
+    <w:tmpl w:val="C2B41DE2"/>
+    <w:lvl w:ilvl="0">
+      <w:start w:val="1"/>
+      <w:numFmt w:val="bullet"/>
+      <w:lvlText w:val=""/>
+      <w:lvlJc w:val="left"/>
+      <w:pPr>
+        <w:tabs>
+          <w:tab w:val="num" w:pos="720"/>
+        </w:tabs>
+        <w:ind w:left="720" w:hanging="360"/>
+      </w:pPr>
+      <w:rPr>
+        <w:rFonts w:ascii="Symbol" w:hAnsi="Symbol" w:hint="default"/>
+        <w:sz w:val="20"/>
+      </w:rPr>
+    </w:lvl>
+    <w:lvl w:ilvl="1" w:tentative="1">
+      <w:start w:val="1"/>
+      <w:numFmt w:val="bullet"/>
+      <w:lvlText w:val="o"/>
+      <w:lvlJc w:val="left"/>
+      <w:pPr>
+        <w:tabs>
+          <w:tab w:val="num" w:pos="1440"/>
+        </w:tabs>
+        <w:ind w:left="1440" w:hanging="360"/>
+      </w:pPr>
+      <w:rPr>
+        <w:rFonts w:ascii="Courier New" w:hAnsi="Courier New" w:hint="default"/>
+        <w:sz w:val="20"/>
+      </w:rPr>
+    </w:lvl>
+    <w:lvl w:ilvl="2" w:tentative="1">
+      <w:start w:val="1"/>
+      <w:numFmt w:val="bullet"/>
+      <w:lvlText w:val=""/>
+      <w:lvlJc w:val="left"/>
+      <w:pPr>
+        <w:tabs>
+          <w:tab w:val="num" w:pos="2160"/>
+        </w:tabs>
+        <w:ind w:left="2160" w:hanging="360"/>
+      </w:pPr>
+      <w:rPr>
+        <w:rFonts w:ascii="Wingdings" w:hAnsi="Wingdings" w:hint="default"/>
+        <w:sz w:val="20"/>
+      </w:rPr>
+    </w:lvl>
+    <w:lvl w:ilvl="3" w:tentative="1">
+      <w:start w:val="1"/>
+      <w:numFmt w:val="bullet"/>
+      <w:lvlText w:val=""/>
+      <w:lvlJc w:val="left"/>
+      <w:pPr>
+        <w:tabs>
+          <w:tab w:val="num" w:pos="2880"/>
+        </w:tabs>
+        <w:ind w:left="2880" w:hanging="360"/>
+      </w:pPr>
+      <w:rPr>
+        <w:rFonts w:ascii="Wingdings" w:hAnsi="Wingdings" w:hint="default"/>
+        <w:sz w:val="20"/>
+      </w:rPr>
+    </w:lvl>
+    <w:lvl w:ilvl="4" w:tentative="1">
+      <w:start w:val="1"/>
+      <w:numFmt w:val="bullet"/>
+      <w:lvlText w:val=""/>
+      <w:lvlJc w:val="left"/>
+      <w:pPr>
+        <w:tabs>
+          <w:tab w:val="num" w:pos="3600"/>
+        </w:tabs>
+        <w:ind w:left="3600" w:hanging="360"/>
+      </w:pPr>
+      <w:rPr>
+        <w:rFonts w:ascii="Wingdings" w:hAnsi="Wingdings" w:hint="default"/>
+        <w:sz w:val="20"/>
+      </w:rPr>
+    </w:lvl>
+    <w:lvl w:ilvl="5" w:tentative="1">
+      <w:start w:val="1"/>
+      <w:numFmt w:val="bullet"/>
+      <w:lvlText w:val=""/>
+      <w:lvlJc w:val="left"/>
+      <w:pPr>
+        <w:tabs>
+          <w:tab w:val="num" w:pos="4320"/>
+        </w:tabs>
+        <w:ind w:left="4320" w:hanging="360"/>
+      </w:pPr>
+      <w:rPr>
+        <w:rFonts w:ascii="Wingdings" w:hAnsi="Wingdings" w:hint="default"/>
+        <w:sz w:val="20"/>
+      </w:rPr>
+    </w:lvl>
+    <w:lvl w:ilvl="6" w:tentative="1">
+      <w:start w:val="1"/>
+      <w:numFmt w:val="bullet"/>
+      <w:lvlText w:val=""/>
+      <w:lvlJc w:val="left"/>
+      <w:pPr>
+        <w:tabs>
+          <w:tab w:val="num" w:pos="5040"/>
+        </w:tabs>
+        <w:ind w:left="5040" w:hanging="360"/>
+      </w:pPr>
+      <w:rPr>
+        <w:rFonts w:ascii="Wingdings" w:hAnsi="Wingdings" w:hint="default"/>
+        <w:sz w:val="20"/>
+      </w:rPr>
+    </w:lvl>
+    <w:lvl w:ilvl="7" w:tentative="1">
+      <w:start w:val="1"/>
+      <w:numFmt w:val="bullet"/>
+      <w:lvlText w:val=""/>
+      <w:lvlJc w:val="left"/>
+      <w:pPr>
+        <w:tabs>
+          <w:tab w:val="num" w:pos="5760"/>
+        </w:tabs>
+        <w:ind w:left="5760" w:hanging="360"/>
+      </w:pPr>
+      <w:rPr>
+        <w:rFonts w:ascii="Wingdings" w:hAnsi="Wingdings" w:hint="default"/>
+        <w:sz w:val="20"/>
+      </w:rPr>
+    </w:lvl>
+    <w:lvl w:ilvl="8" w:tentative="1">
+      <w:start w:val="1"/>
+      <w:numFmt w:val="bullet"/>
+      <w:lvlText w:val=""/>
+      <w:lvlJc w:val="left"/>
+      <w:pPr>
+        <w:tabs>
+          <w:tab w:val="num" w:pos="6480"/>
+        </w:tabs>
+        <w:ind w:left="6480" w:hanging="360"/>
+      </w:pPr>
+      <w:rPr>
+        <w:rFonts w:ascii="Wingdings" w:hAnsi="Wingdings" w:hint="default"/>
+        <w:sz w:val="20"/>
+      </w:rPr>
+    </w:lvl>
+  </w:abstractNum>
+  <w:abstractNum w:abstractNumId="17" w15:restartNumberingAfterBreak="0">
+    <w:nsid w:val="6910630B"/>
+    <w:multiLevelType w:val="multilevel"/>
+    <w:tmpl w:val="D17AF252"/>
+    <w:lvl w:ilvl="0">
+      <w:start w:val="1"/>
+      <w:numFmt w:val="bullet"/>
+      <w:lvlText w:val=""/>
+      <w:lvlJc w:val="left"/>
+      <w:pPr>
+        <w:tabs>
+          <w:tab w:val="num" w:pos="720"/>
+        </w:tabs>
+        <w:ind w:left="720" w:hanging="360"/>
+      </w:pPr>
+      <w:rPr>
+        <w:rFonts w:ascii="Symbol" w:hAnsi="Symbol" w:hint="default"/>
+        <w:sz w:val="20"/>
+      </w:rPr>
+    </w:lvl>
+    <w:lvl w:ilvl="1" w:tentative="1">
+      <w:start w:val="1"/>
+      <w:numFmt w:val="bullet"/>
+      <w:lvlText w:val="o"/>
+      <w:lvlJc w:val="left"/>
+      <w:pPr>
+        <w:tabs>
+          <w:tab w:val="num" w:pos="1440"/>
+        </w:tabs>
+        <w:ind w:left="1440" w:hanging="360"/>
+      </w:pPr>
+      <w:rPr>
+        <w:rFonts w:ascii="Courier New" w:hAnsi="Courier New" w:hint="default"/>
+        <w:sz w:val="20"/>
+      </w:rPr>
+    </w:lvl>
+    <w:lvl w:ilvl="2" w:tentative="1">
+      <w:start w:val="1"/>
+      <w:numFmt w:val="bullet"/>
+      <w:lvlText w:val=""/>
+      <w:lvlJc w:val="left"/>
+      <w:pPr>
+        <w:tabs>
+          <w:tab w:val="num" w:pos="2160"/>
+        </w:tabs>
+        <w:ind w:left="2160" w:hanging="360"/>
+      </w:pPr>
+      <w:rPr>
+        <w:rFonts w:ascii="Wingdings" w:hAnsi="Wingdings" w:hint="default"/>
+        <w:sz w:val="20"/>
+      </w:rPr>
+    </w:lvl>
+    <w:lvl w:ilvl="3" w:tentative="1">
+      <w:start w:val="1"/>
+      <w:numFmt w:val="bullet"/>
+      <w:lvlText w:val=""/>
+      <w:lvlJc w:val="left"/>
+      <w:pPr>
+        <w:tabs>
+          <w:tab w:val="num" w:pos="2880"/>
+        </w:tabs>
+        <w:ind w:left="2880" w:hanging="360"/>
+      </w:pPr>
+      <w:rPr>
+        <w:rFonts w:ascii="Wingdings" w:hAnsi="Wingdings" w:hint="default"/>
+        <w:sz w:val="20"/>
+      </w:rPr>
+    </w:lvl>
+    <w:lvl w:ilvl="4" w:tentative="1">
+      <w:start w:val="1"/>
+      <w:numFmt w:val="bullet"/>
+      <w:lvlText w:val=""/>
+      <w:lvlJc w:val="left"/>
+      <w:pPr>
+        <w:tabs>
+          <w:tab w:val="num" w:pos="3600"/>
+        </w:tabs>
+        <w:ind w:left="3600" w:hanging="360"/>
+      </w:pPr>
+      <w:rPr>
+        <w:rFonts w:ascii="Wingdings" w:hAnsi="Wingdings" w:hint="default"/>
+        <w:sz w:val="20"/>
+      </w:rPr>
+    </w:lvl>
+    <w:lvl w:ilvl="5" w:tentative="1">
+      <w:start w:val="1"/>
+      <w:numFmt w:val="bullet"/>
+      <w:lvlText w:val=""/>
+      <w:lvlJc w:val="left"/>
+      <w:pPr>
+        <w:tabs>
+          <w:tab w:val="num" w:pos="4320"/>
+        </w:tabs>
+        <w:ind w:left="4320" w:hanging="360"/>
+      </w:pPr>
+      <w:rPr>
+        <w:rFonts w:ascii="Wingdings" w:hAnsi="Wingdings" w:hint="default"/>
+        <w:sz w:val="20"/>
+      </w:rPr>
+    </w:lvl>
+    <w:lvl w:ilvl="6" w:tentative="1">
+      <w:start w:val="1"/>
+      <w:numFmt w:val="bullet"/>
+      <w:lvlText w:val=""/>
+      <w:lvlJc w:val="left"/>
+      <w:pPr>
+        <w:tabs>
+          <w:tab w:val="num" w:pos="5040"/>
+        </w:tabs>
+        <w:ind w:left="5040" w:hanging="360"/>
+      </w:pPr>
+      <w:rPr>
+        <w:rFonts w:ascii="Wingdings" w:hAnsi="Wingdings" w:hint="default"/>
+        <w:sz w:val="20"/>
+      </w:rPr>
+    </w:lvl>
+    <w:lvl w:ilvl="7" w:tentative="1">
+      <w:start w:val="1"/>
+      <w:numFmt w:val="bullet"/>
+      <w:lvlText w:val=""/>
+      <w:lvlJc w:val="left"/>
+      <w:pPr>
+        <w:tabs>
+          <w:tab w:val="num" w:pos="5760"/>
+        </w:tabs>
+        <w:ind w:left="5760" w:hanging="360"/>
+      </w:pPr>
+      <w:rPr>
+        <w:rFonts w:ascii="Wingdings" w:hAnsi="Wingdings" w:hint="default"/>
+        <w:sz w:val="20"/>
+      </w:rPr>
+    </w:lvl>
+    <w:lvl w:ilvl="8" w:tentative="1">
+      <w:start w:val="1"/>
+      <w:numFmt w:val="bullet"/>
+      <w:lvlText w:val=""/>
+      <w:lvlJc w:val="left"/>
+      <w:pPr>
+        <w:tabs>
+          <w:tab w:val="num" w:pos="6480"/>
+        </w:tabs>
+        <w:ind w:left="6480" w:hanging="360"/>
+      </w:pPr>
+      <w:rPr>
+        <w:rFonts w:ascii="Wingdings" w:hAnsi="Wingdings" w:hint="default"/>
+        <w:sz w:val="20"/>
+      </w:rPr>
+    </w:lvl>
+  </w:abstractNum>
+  <w:abstractNum w:abstractNumId="18" w15:restartNumberingAfterBreak="0">
+    <w:nsid w:val="6B137E44"/>
+    <w:multiLevelType w:val="multilevel"/>
+    <w:tmpl w:val="8E6644E8"/>
+    <w:lvl w:ilvl="0">
+      <w:start w:val="1"/>
+      <w:numFmt w:val="decimal"/>
+      <w:lvlText w:val="%1."/>
+      <w:lvlJc w:val="left"/>
+      <w:pPr>
+        <w:tabs>
+          <w:tab w:val="num" w:pos="720"/>
+        </w:tabs>
+        <w:ind w:left="720" w:hanging="360"/>
+      </w:pPr>
+    </w:lvl>
+    <w:lvl w:ilvl="1" w:tentative="1">
+      <w:start w:val="1"/>
+      <w:numFmt w:val="decimal"/>
+      <w:lvlText w:val="%2."/>
+      <w:lvlJc w:val="left"/>
+      <w:pPr>
+        <w:tabs>
+          <w:tab w:val="num" w:pos="1440"/>
+        </w:tabs>
+        <w:ind w:left="1440" w:hanging="360"/>
+      </w:pPr>
+    </w:lvl>
+    <w:lvl w:ilvl="2" w:tentative="1">
+      <w:start w:val="1"/>
+      <w:numFmt w:val="decimal"/>
+      <w:lvlText w:val="%3."/>
+      <w:lvlJc w:val="left"/>
+      <w:pPr>
+        <w:tabs>
+          <w:tab w:val="num" w:pos="2160"/>
+        </w:tabs>
+        <w:ind w:left="2160" w:hanging="360"/>
+      </w:pPr>
+    </w:lvl>
+    <w:lvl w:ilvl="3" w:tentative="1">
+      <w:start w:val="1"/>
+      <w:numFmt w:val="decimal"/>
+      <w:lvlText w:val="%4."/>
+      <w:lvlJc w:val="left"/>
+      <w:pPr>
+        <w:tabs>
+          <w:tab w:val="num" w:pos="2880"/>
+        </w:tabs>
+        <w:ind w:left="2880" w:hanging="360"/>
+      </w:pPr>
+    </w:lvl>
+    <w:lvl w:ilvl="4" w:tentative="1">
+      <w:start w:val="1"/>
+      <w:numFmt w:val="decimal"/>
+      <w:lvlText w:val="%5."/>
+      <w:lvlJc w:val="left"/>
+      <w:pPr>
+        <w:tabs>
+          <w:tab w:val="num" w:pos="3600"/>
+        </w:tabs>
+        <w:ind w:left="3600" w:hanging="360"/>
+      </w:pPr>
+    </w:lvl>
+    <w:lvl w:ilvl="5" w:tentative="1">
+      <w:start w:val="1"/>
+      <w:numFmt w:val="decimal"/>
+      <w:lvlText w:val="%6."/>
+      <w:lvlJc w:val="left"/>
+      <w:pPr>
+        <w:tabs>
+          <w:tab w:val="num" w:pos="4320"/>
+        </w:tabs>
+        <w:ind w:left="4320" w:hanging="360"/>
+      </w:pPr>
+    </w:lvl>
+    <w:lvl w:ilvl="6" w:tentative="1">
+      <w:start w:val="1"/>
+      <w:numFmt w:val="decimal"/>
+      <w:lvlText w:val="%7."/>
+      <w:lvlJc w:val="left"/>
+      <w:pPr>
+        <w:tabs>
+          <w:tab w:val="num" w:pos="5040"/>
+        </w:tabs>
+        <w:ind w:left="5040" w:hanging="360"/>
+      </w:pPr>
+    </w:lvl>
+    <w:lvl w:ilvl="7" w:tentative="1">
+      <w:start w:val="1"/>
+      <w:numFmt w:val="decimal"/>
+      <w:lvlText w:val="%8."/>
+      <w:lvlJc w:val="left"/>
+      <w:pPr>
+        <w:tabs>
+          <w:tab w:val="num" w:pos="5760"/>
+        </w:tabs>
+        <w:ind w:left="5760" w:hanging="360"/>
+      </w:pPr>
+    </w:lvl>
+    <w:lvl w:ilvl="8" w:tentative="1">
+      <w:start w:val="1"/>
+      <w:numFmt w:val="decimal"/>
+      <w:lvlText w:val="%9."/>
+      <w:lvlJc w:val="left"/>
+      <w:pPr>
+        <w:tabs>
+          <w:tab w:val="num" w:pos="6480"/>
+        </w:tabs>
+        <w:ind w:left="6480" w:hanging="360"/>
+      </w:pPr>
+    </w:lvl>
+  </w:abstractNum>
+  <w:abstractNum w:abstractNumId="19" w15:restartNumberingAfterBreak="0">
+    <w:nsid w:val="6E191295"/>
+    <w:multiLevelType w:val="multilevel"/>
+    <w:tmpl w:val="11428182"/>
+    <w:lvl w:ilvl="0">
+      <w:start w:val="1"/>
+      <w:numFmt w:val="bullet"/>
+      <w:lvlText w:val=""/>
+      <w:lvlJc w:val="left"/>
+      <w:pPr>
+        <w:tabs>
+          <w:tab w:val="num" w:pos="720"/>
+        </w:tabs>
+        <w:ind w:left="720" w:hanging="360"/>
+      </w:pPr>
+      <w:rPr>
+        <w:rFonts w:ascii="Symbol" w:hAnsi="Symbol" w:hint="default"/>
+        <w:sz w:val="20"/>
+      </w:rPr>
+    </w:lvl>
+    <w:lvl w:ilvl="1" w:tentative="1">
+      <w:start w:val="1"/>
+      <w:numFmt w:val="bullet"/>
+      <w:lvlText w:val="o"/>
+      <w:lvlJc w:val="left"/>
+      <w:pPr>
+        <w:tabs>
+          <w:tab w:val="num" w:pos="1440"/>
+        </w:tabs>
+        <w:ind w:left="1440" w:hanging="360"/>
+      </w:pPr>
+      <w:rPr>
+        <w:rFonts w:ascii="Courier New" w:hAnsi="Courier New" w:hint="default"/>
+        <w:sz w:val="20"/>
+      </w:rPr>
+    </w:lvl>
+    <w:lvl w:ilvl="2" w:tentative="1">
+      <w:start w:val="1"/>
+      <w:numFmt w:val="bullet"/>
+      <w:lvlText w:val=""/>
+      <w:lvlJc w:val="left"/>
+      <w:pPr>
+        <w:tabs>
+          <w:tab w:val="num" w:pos="2160"/>
+        </w:tabs>
+        <w:ind w:left="2160" w:hanging="360"/>
+      </w:pPr>
+      <w:rPr>
+        <w:rFonts w:ascii="Wingdings" w:hAnsi="Wingdings" w:hint="default"/>
+        <w:sz w:val="20"/>
+      </w:rPr>
+    </w:lvl>
+    <w:lvl w:ilvl="3" w:tentative="1">
+      <w:start w:val="1"/>
+      <w:numFmt w:val="bullet"/>
+      <w:lvlText w:val=""/>
+      <w:lvlJc w:val="left"/>
+      <w:pPr>
+        <w:tabs>
+          <w:tab w:val="num" w:pos="2880"/>
+        </w:tabs>
+        <w:ind w:left="2880" w:hanging="360"/>
+      </w:pPr>
+      <w:rPr>
+        <w:rFonts w:ascii="Wingdings" w:hAnsi="Wingdings" w:hint="default"/>
+        <w:sz w:val="20"/>
+      </w:rPr>
+    </w:lvl>
+    <w:lvl w:ilvl="4" w:tentative="1">
+      <w:start w:val="1"/>
+      <w:numFmt w:val="bullet"/>
+      <w:lvlText w:val=""/>
+      <w:lvlJc w:val="left"/>
+      <w:pPr>
+        <w:tabs>
+          <w:tab w:val="num" w:pos="3600"/>
+        </w:tabs>
+        <w:ind w:left="3600" w:hanging="360"/>
+      </w:pPr>
+      <w:rPr>
+        <w:rFonts w:ascii="Wingdings" w:hAnsi="Wingdings" w:hint="default"/>
+        <w:sz w:val="20"/>
+      </w:rPr>
+    </w:lvl>
+    <w:lvl w:ilvl="5" w:tentative="1">
+      <w:start w:val="1"/>
+      <w:numFmt w:val="bullet"/>
+      <w:lvlText w:val=""/>
+      <w:lvlJc w:val="left"/>
+      <w:pPr>
+        <w:tabs>
+          <w:tab w:val="num" w:pos="4320"/>
+        </w:tabs>
+        <w:ind w:left="4320" w:hanging="360"/>
+      </w:pPr>
+      <w:rPr>
+        <w:rFonts w:ascii="Wingdings" w:hAnsi="Wingdings" w:hint="default"/>
+        <w:sz w:val="20"/>
+      </w:rPr>
+    </w:lvl>
+    <w:lvl w:ilvl="6" w:tentative="1">
+      <w:start w:val="1"/>
+      <w:numFmt w:val="bullet"/>
+      <w:lvlText w:val=""/>
+      <w:lvlJc w:val="left"/>
+      <w:pPr>
+        <w:tabs>
+          <w:tab w:val="num" w:pos="5040"/>
+        </w:tabs>
+        <w:ind w:left="5040" w:hanging="360"/>
+      </w:pPr>
+      <w:rPr>
+        <w:rFonts w:ascii="Wingdings" w:hAnsi="Wingdings" w:hint="default"/>
+        <w:sz w:val="20"/>
+      </w:rPr>
+    </w:lvl>
+    <w:lvl w:ilvl="7" w:tentative="1">
+      <w:start w:val="1"/>
+      <w:numFmt w:val="bullet"/>
+      <w:lvlText w:val=""/>
+      <w:lvlJc w:val="left"/>
+      <w:pPr>
+        <w:tabs>
+          <w:tab w:val="num" w:pos="5760"/>
+        </w:tabs>
+        <w:ind w:left="5760" w:hanging="360"/>
+      </w:pPr>
+      <w:rPr>
+        <w:rFonts w:ascii="Wingdings" w:hAnsi="Wingdings" w:hint="default"/>
+        <w:sz w:val="20"/>
+      </w:rPr>
+    </w:lvl>
+    <w:lvl w:ilvl="8" w:tentative="1">
+      <w:start w:val="1"/>
+      <w:numFmt w:val="bullet"/>
+      <w:lvlText w:val=""/>
+      <w:lvlJc w:val="left"/>
+      <w:pPr>
+        <w:tabs>
+          <w:tab w:val="num" w:pos="6480"/>
+        </w:tabs>
+        <w:ind w:left="6480" w:hanging="360"/>
+      </w:pPr>
+      <w:rPr>
+        <w:rFonts w:ascii="Wingdings" w:hAnsi="Wingdings" w:hint="default"/>
+        <w:sz w:val="20"/>
+      </w:rPr>
+    </w:lvl>
+  </w:abstractNum>
+  <w:abstractNum w:abstractNumId="20" w15:restartNumberingAfterBreak="0">
+    <w:nsid w:val="737E747A"/>
+    <w:multiLevelType w:val="multilevel"/>
+    <w:tmpl w:val="86E812E2"/>
+    <w:lvl w:ilvl="0">
+      <w:start w:val="1"/>
+      <w:numFmt w:val="bullet"/>
+      <w:lvlText w:val=""/>
+      <w:lvlJc w:val="left"/>
+      <w:pPr>
+        <w:tabs>
+          <w:tab w:val="num" w:pos="720"/>
+        </w:tabs>
+        <w:ind w:left="720" w:hanging="360"/>
+      </w:pPr>
+      <w:rPr>
+        <w:rFonts w:ascii="Symbol" w:hAnsi="Symbol" w:hint="default"/>
+        <w:sz w:val="20"/>
+      </w:rPr>
+    </w:lvl>
+    <w:lvl w:ilvl="1" w:tentative="1">
+      <w:start w:val="1"/>
+      <w:numFmt w:val="bullet"/>
+      <w:lvlText w:val="o"/>
+      <w:lvlJc w:val="left"/>
+      <w:pPr>
+        <w:tabs>
+          <w:tab w:val="num" w:pos="1440"/>
+        </w:tabs>
+        <w:ind w:left="1440" w:hanging="360"/>
+      </w:pPr>
+      <w:rPr>
+        <w:rFonts w:ascii="Courier New" w:hAnsi="Courier New" w:hint="default"/>
+        <w:sz w:val="20"/>
+      </w:rPr>
+    </w:lvl>
+    <w:lvl w:ilvl="2" w:tentative="1">
+      <w:start w:val="1"/>
+      <w:numFmt w:val="bullet"/>
+      <w:lvlText w:val=""/>
+      <w:lvlJc w:val="left"/>
+      <w:pPr>
+        <w:tabs>
+          <w:tab w:val="num" w:pos="2160"/>
+        </w:tabs>
+        <w:ind w:left="2160" w:hanging="360"/>
+      </w:pPr>
+      <w:rPr>
+        <w:rFonts w:ascii="Wingdings" w:hAnsi="Wingdings" w:hint="default"/>
+        <w:sz w:val="20"/>
+      </w:rPr>
+    </w:lvl>
+    <w:lvl w:ilvl="3" w:tentative="1">
+      <w:start w:val="1"/>
+      <w:numFmt w:val="bullet"/>
+      <w:lvlText w:val=""/>
+      <w:lvlJc w:val="left"/>
+      <w:pPr>
+        <w:tabs>
+          <w:tab w:val="num" w:pos="2880"/>
+        </w:tabs>
+        <w:ind w:left="2880" w:hanging="360"/>
+      </w:pPr>
+      <w:rPr>
+        <w:rFonts w:ascii="Wingdings" w:hAnsi="Wingdings" w:hint="default"/>
+        <w:sz w:val="20"/>
+      </w:rPr>
+    </w:lvl>
+    <w:lvl w:ilvl="4" w:tentative="1">
+      <w:start w:val="1"/>
+      <w:numFmt w:val="bullet"/>
+      <w:lvlText w:val=""/>
+      <w:lvlJc w:val="left"/>
+      <w:pPr>
+        <w:tabs>
+          <w:tab w:val="num" w:pos="3600"/>
+        </w:tabs>
+        <w:ind w:left="3600" w:hanging="360"/>
+      </w:pPr>
+      <w:rPr>
+        <w:rFonts w:ascii="Wingdings" w:hAnsi="Wingdings" w:hint="default"/>
+        <w:sz w:val="20"/>
+      </w:rPr>
+    </w:lvl>
+    <w:lvl w:ilvl="5" w:tentative="1">
+      <w:start w:val="1"/>
+      <w:numFmt w:val="bullet"/>
+      <w:lvlText w:val=""/>
+      <w:lvlJc w:val="left"/>
+      <w:pPr>
+        <w:tabs>
+          <w:tab w:val="num" w:pos="4320"/>
+        </w:tabs>
+        <w:ind w:left="4320" w:hanging="360"/>
+      </w:pPr>
+      <w:rPr>
+        <w:rFonts w:ascii="Wingdings" w:hAnsi="Wingdings" w:hint="default"/>
+        <w:sz w:val="20"/>
+      </w:rPr>
+    </w:lvl>
+    <w:lvl w:ilvl="6" w:tentative="1">
+      <w:start w:val="1"/>
+      <w:numFmt w:val="bullet"/>
+      <w:lvlText w:val=""/>
+      <w:lvlJc w:val="left"/>
+      <w:pPr>
+        <w:tabs>
+          <w:tab w:val="num" w:pos="5040"/>
+        </w:tabs>
+        <w:ind w:left="5040" w:hanging="360"/>
+      </w:pPr>
+      <w:rPr>
+        <w:rFonts w:ascii="Wingdings" w:hAnsi="Wingdings" w:hint="default"/>
+        <w:sz w:val="20"/>
+      </w:rPr>
+    </w:lvl>
+    <w:lvl w:ilvl="7" w:tentative="1">
+      <w:start w:val="1"/>
+      <w:numFmt w:val="bullet"/>
+      <w:lvlText w:val=""/>
+      <w:lvlJc w:val="left"/>
+      <w:pPr>
+        <w:tabs>
+          <w:tab w:val="num" w:pos="5760"/>
+        </w:tabs>
+        <w:ind w:left="5760" w:hanging="360"/>
+      </w:pPr>
+      <w:rPr>
+        <w:rFonts w:ascii="Wingdings" w:hAnsi="Wingdings" w:hint="default"/>
+        <w:sz w:val="20"/>
+      </w:rPr>
+    </w:lvl>
+    <w:lvl w:ilvl="8" w:tentative="1">
+      <w:start w:val="1"/>
+      <w:numFmt w:val="bullet"/>
+      <w:lvlText w:val=""/>
+      <w:lvlJc w:val="left"/>
+      <w:pPr>
+        <w:tabs>
+          <w:tab w:val="num" w:pos="6480"/>
+        </w:tabs>
+        <w:ind w:left="6480" w:hanging="360"/>
+      </w:pPr>
+      <w:rPr>
+        <w:rFonts w:ascii="Wingdings" w:hAnsi="Wingdings" w:hint="default"/>
+        <w:sz w:val="20"/>
+      </w:rPr>
+    </w:lvl>
+  </w:abstractNum>
+  <w:abstractNum w:abstractNumId="21" w15:restartNumberingAfterBreak="0">
+    <w:nsid w:val="7D8E7C1C"/>
+    <w:multiLevelType w:val="multilevel"/>
+    <w:tmpl w:val="3934EC22"/>
+    <w:lvl w:ilvl="0">
+      <w:start w:val="1"/>
+      <w:numFmt w:val="decimal"/>
+      <w:lvlText w:val="%1."/>
+      <w:lvlJc w:val="left"/>
+      <w:pPr>
+        <w:tabs>
+          <w:tab w:val="num" w:pos="720"/>
+        </w:tabs>
+        <w:ind w:left="720" w:hanging="360"/>
+      </w:pPr>
+    </w:lvl>
+    <w:lvl w:ilvl="1">
+      <w:start w:val="1"/>
+      <w:numFmt w:val="bullet"/>
+      <w:lvlText w:val="o"/>
+      <w:lvlJc w:val="left"/>
+      <w:pPr>
+        <w:tabs>
+          <w:tab w:val="num" w:pos="1440"/>
+        </w:tabs>
+        <w:ind w:left="1440" w:hanging="360"/>
+      </w:pPr>
+      <w:rPr>
+        <w:rFonts w:ascii="Courier New" w:hAnsi="Courier New" w:hint="default"/>
+        <w:sz w:val="20"/>
+      </w:rPr>
+    </w:lvl>
+    <w:lvl w:ilvl="2" w:tentative="1">
+      <w:start w:val="1"/>
+      <w:numFmt w:val="decimal"/>
+      <w:lvlText w:val="%3."/>
+      <w:lvlJc w:val="left"/>
+      <w:pPr>
+        <w:tabs>
+          <w:tab w:val="num" w:pos="2160"/>
+        </w:tabs>
+        <w:ind w:left="2160" w:hanging="360"/>
+      </w:pPr>
+    </w:lvl>
+    <w:lvl w:ilvl="3" w:tentative="1">
+      <w:start w:val="1"/>
+      <w:numFmt w:val="decimal"/>
+      <w:lvlText w:val="%4."/>
+      <w:lvlJc w:val="left"/>
+      <w:pPr>
+        <w:tabs>
+          <w:tab w:val="num" w:pos="2880"/>
+        </w:tabs>
+        <w:ind w:left="2880" w:hanging="360"/>
+      </w:pPr>
+    </w:lvl>
+    <w:lvl w:ilvl="4" w:tentative="1">
+      <w:start w:val="1"/>
+      <w:numFmt w:val="decimal"/>
+      <w:lvlText w:val="%5."/>
+      <w:lvlJc w:val="left"/>
+      <w:pPr>
+        <w:tabs>
+          <w:tab w:val="num" w:pos="3600"/>
+        </w:tabs>
+        <w:ind w:left="3600" w:hanging="360"/>
+      </w:pPr>
+    </w:lvl>
+    <w:lvl w:ilvl="5" w:tentative="1">
+      <w:start w:val="1"/>
+      <w:numFmt w:val="decimal"/>
+      <w:lvlText w:val="%6."/>
+      <w:lvlJc w:val="left"/>
+      <w:pPr>
+        <w:tabs>
+          <w:tab w:val="num" w:pos="4320"/>
+        </w:tabs>
+        <w:ind w:left="4320" w:hanging="360"/>
+      </w:pPr>
+    </w:lvl>
+    <w:lvl w:ilvl="6" w:tentative="1">
+      <w:start w:val="1"/>
+      <w:numFmt w:val="decimal"/>
+      <w:lvlText w:val="%7."/>
+      <w:lvlJc w:val="left"/>
+      <w:pPr>
+        <w:tabs>
+          <w:tab w:val="num" w:pos="5040"/>
+        </w:tabs>
+        <w:ind w:left="5040" w:hanging="360"/>
+      </w:pPr>
+    </w:lvl>
+    <w:lvl w:ilvl="7" w:tentative="1">
+      <w:start w:val="1"/>
+      <w:numFmt w:val="decimal"/>
+      <w:lvlText w:val="%8."/>
+      <w:lvlJc w:val="left"/>
+      <w:pPr>
+        <w:tabs>
+          <w:tab w:val="num" w:pos="5760"/>
+        </w:tabs>
+        <w:ind w:left="5760" w:hanging="360"/>
+      </w:pPr>
+    </w:lvl>
+    <w:lvl w:ilvl="8" w:tentative="1">
+      <w:start w:val="1"/>
+      <w:numFmt w:val="decimal"/>
+      <w:lvlText w:val="%9."/>
+      <w:lvlJc w:val="left"/>
+      <w:pPr>
+        <w:tabs>
+          <w:tab w:val="num" w:pos="6480"/>
+        </w:tabs>
+        <w:ind w:left="6480" w:hanging="360"/>
+      </w:pPr>
+    </w:lvl>
+  </w:abstractNum>
   <w:num w:numId="1" w16cid:durableId="1588733126">
+    <w:abstractNumId w:val="11"/>
+  </w:num>
+  <w:num w:numId="2" w16cid:durableId="1617130049">
+    <w:abstractNumId w:val="6"/>
+  </w:num>
+  <w:num w:numId="3" w16cid:durableId="1580747960">
+    <w:abstractNumId w:val="2"/>
+  </w:num>
+  <w:num w:numId="4" w16cid:durableId="1771197594">
+    <w:abstractNumId w:val="4"/>
+  </w:num>
+  <w:num w:numId="5" w16cid:durableId="1972440974">
+    <w:abstractNumId w:val="16"/>
+  </w:num>
+  <w:num w:numId="6" w16cid:durableId="1561751584">
+    <w:abstractNumId w:val="17"/>
+  </w:num>
+  <w:num w:numId="7" w16cid:durableId="1443497567">
+    <w:abstractNumId w:val="8"/>
+  </w:num>
+  <w:num w:numId="8" w16cid:durableId="30307074">
     <w:abstractNumId w:val="1"/>
   </w:num>
-  <w:num w:numId="2" w16cid:durableId="1617130049">
+  <w:num w:numId="9" w16cid:durableId="786699427">
+    <w:abstractNumId w:val="14"/>
+  </w:num>
+  <w:num w:numId="10" w16cid:durableId="1989898764">
+    <w:abstractNumId w:val="19"/>
+  </w:num>
+  <w:num w:numId="11" w16cid:durableId="1703898632">
     <w:abstractNumId w:val="0"/>
+  </w:num>
+  <w:num w:numId="12" w16cid:durableId="861171180">
+    <w:abstractNumId w:val="21"/>
+  </w:num>
+  <w:num w:numId="13" w16cid:durableId="1935504942">
+    <w:abstractNumId w:val="13"/>
+  </w:num>
+  <w:num w:numId="14" w16cid:durableId="1342775163">
+    <w:abstractNumId w:val="7"/>
+  </w:num>
+  <w:num w:numId="15" w16cid:durableId="92558117">
+    <w:abstractNumId w:val="12"/>
+  </w:num>
+  <w:num w:numId="16" w16cid:durableId="1927760053">
+    <w:abstractNumId w:val="20"/>
+  </w:num>
+  <w:num w:numId="17" w16cid:durableId="1697658794">
+    <w:abstractNumId w:val="3"/>
+  </w:num>
+  <w:num w:numId="18" w16cid:durableId="1000234277">
+    <w:abstractNumId w:val="9"/>
+  </w:num>
+  <w:num w:numId="19" w16cid:durableId="563221680">
+    <w:abstractNumId w:val="5"/>
+  </w:num>
+  <w:num w:numId="20" w16cid:durableId="1813937753">
+    <w:abstractNumId w:val="10"/>
+  </w:num>
+  <w:num w:numId="21" w16cid:durableId="678970851">
+    <w:abstractNumId w:val="15"/>
+  </w:num>
+  <w:num w:numId="22" w16cid:durableId="101148597">
+    <w:abstractNumId w:val="18"/>
   </w:num>
 </w:numbering>
 </file>

</xml_diff>

<commit_message>
updated brainstorming had to revise excuse the constant changes
</commit_message>
<xml_diff>
--- a/Market Research Database Websites & Brainstorming..docx
+++ b/Market Research Database Websites & Brainstorming..docx
@@ -667,10 +667,7 @@
         <w:t xml:space="preserve">I will </w:t>
       </w:r>
       <w:r>
-        <w:t>need</w:t>
-      </w:r>
-      <w:r>
-        <w:t xml:space="preserve"> to track</w:t>
+        <w:t>need to track</w:t>
       </w:r>
     </w:p>
     <w:p>
@@ -757,13 +754,7 @@
         <w:t>Health Information (Optional - Maintain Privacy):</w:t>
       </w:r>
       <w:r>
-        <w:t xml:space="preserve"> </w:t>
-      </w:r>
-      <w:r>
-        <w:t>Summary</w:t>
-      </w:r>
-      <w:r>
-        <w:t xml:space="preserve"> of unmet healthcare needs, therapy type needed</w:t>
+        <w:t xml:space="preserve"> Summary of unmet healthcare needs, therapy type needed</w:t>
       </w:r>
     </w:p>
     <w:p>
@@ -1526,6 +1517,9 @@
     </w:p>
     <w:p>
       <w:r>
+        <w:rPr>
+          <w:noProof/>
+        </w:rPr>
         <mc:AlternateContent>
           <mc:Choice Requires="wps">
             <w:drawing>
@@ -1613,47 +1607,7 @@
           <w:u w:val="single"/>
         </w:rPr>
         <w:lastRenderedPageBreak/>
-        <w:t xml:space="preserve">Diving Deeper into </w:t>
-      </w:r>
-      <w:r>
-        <w:rPr>
-          <w:b/>
-          <w:bCs/>
-          <w:i/>
-          <w:iCs/>
-          <w:u w:val="single"/>
-        </w:rPr>
-        <w:t>my</w:t>
-      </w:r>
-      <w:r>
-        <w:rPr>
-          <w:b/>
-          <w:bCs/>
-          <w:i/>
-          <w:iCs/>
-          <w:u w:val="single"/>
-        </w:rPr>
-        <w:t xml:space="preserve"> Non-Profit's Database</w:t>
-      </w:r>
-      <w:r>
-        <w:rPr>
-          <w:b/>
-          <w:bCs/>
-          <w:i/>
-          <w:iCs/>
-          <w:u w:val="single"/>
-        </w:rPr>
-        <w:t xml:space="preserve"> &amp; </w:t>
-      </w:r>
-      <w:r>
-        <w:rPr>
-          <w:b/>
-          <w:bCs/>
-          <w:i/>
-          <w:iCs/>
-          <w:u w:val="single"/>
-        </w:rPr>
-        <w:t>Expanding the Conceptual Model:</w:t>
+        <w:t>Diving Deeper into my Non-Profit's Database &amp; Expanding the Conceptual Model:</w:t>
       </w:r>
     </w:p>
     <w:p>
@@ -1879,26 +1833,6 @@
     <w:p>
       <w:pPr>
         <w:pStyle w:val="ListParagraph"/>
-      </w:pPr>
-      <w:r>
-        <w:rPr>
-          <w:b/>
-          <w:bCs/>
-        </w:rPr>
-        <w:t>Entity Relationship Diagram (ERD):</w:t>
-      </w:r>
-    </w:p>
-    <w:p>
-      <w:pPr>
-        <w:pStyle w:val="ListParagraph"/>
-      </w:pPr>
-      <w:r>
-        <w:t>You can use a tool like draw.io to create a more detailed ERD, visually representing these entities and their relationships.</w:t>
-      </w:r>
-    </w:p>
-    <w:p>
-      <w:pPr>
-        <w:pStyle w:val="ListParagraph"/>
         <w:rPr>
           <w:b/>
           <w:bCs/>
@@ -2059,12 +1993,31 @@
     <w:p>
       <w:pPr>
         <w:pStyle w:val="ListParagraph"/>
-      </w:pPr>
-      <w:r>
-        <w:rPr>
-          <w:b/>
-          <w:bCs/>
-        </w:rPr>
+        <w:rPr>
+          <w:b/>
+          <w:bCs/>
+        </w:rPr>
+      </w:pPr>
+    </w:p>
+    <w:p>
+      <w:pPr>
+        <w:pStyle w:val="ListParagraph"/>
+        <w:rPr>
+          <w:b/>
+          <w:bCs/>
+        </w:rPr>
+      </w:pPr>
+    </w:p>
+    <w:p>
+      <w:pPr>
+        <w:pStyle w:val="ListParagraph"/>
+      </w:pPr>
+      <w:r>
+        <w:rPr>
+          <w:b/>
+          <w:bCs/>
+        </w:rPr>
+        <w:lastRenderedPageBreak/>
         <w:t>Query Examples:</w:t>
       </w:r>
     </w:p>
@@ -2297,17 +2250,492 @@
     </w:p>
     <w:p>
       <w:pPr>
-        <w:pStyle w:val="ListParagraph"/>
-      </w:pPr>
-    </w:p>
-    <w:p>
-      <w:pPr>
-        <w:ind w:left="360"/>
-      </w:pPr>
-    </w:p>
-    <w:p>
-      <w:r>
-        <w:t> </w:t>
+        <w:jc w:val="center"/>
+      </w:pPr>
+      <w:r>
+        <w:t>Additional Diagram Concepts.</w:t>
+      </w:r>
+    </w:p>
+    <w:p>
+      <w:pPr>
+        <w:rPr>
+          <w:b/>
+          <w:bCs/>
+        </w:rPr>
+      </w:pPr>
+    </w:p>
+    <w:p>
+      <w:pPr>
+        <w:rPr>
+          <w:b/>
+          <w:bCs/>
+        </w:rPr>
+      </w:pPr>
+      <w:r>
+        <w:rPr>
+          <w:b/>
+          <w:bCs/>
+        </w:rPr>
+        <w:t>Entities</w:t>
+      </w:r>
+    </w:p>
+    <w:p>
+      <w:pPr>
+        <w:numPr>
+          <w:ilvl w:val="0"/>
+          <w:numId w:val="23"/>
+        </w:numPr>
+      </w:pPr>
+      <w:r>
+        <w:rPr>
+          <w:b/>
+          <w:bCs/>
+        </w:rPr>
+        <w:t>Customer</w:t>
+      </w:r>
+      <w:r>
+        <w:t xml:space="preserve"> </w:t>
+      </w:r>
+    </w:p>
+    <w:p>
+      <w:pPr>
+        <w:numPr>
+          <w:ilvl w:val="1"/>
+          <w:numId w:val="23"/>
+        </w:numPr>
+      </w:pPr>
+      <w:r>
+        <w:t xml:space="preserve">Attributes: </w:t>
+      </w:r>
+      <w:proofErr w:type="spellStart"/>
+      <w:r>
+        <w:t>CustomerID</w:t>
+      </w:r>
+      <w:proofErr w:type="spellEnd"/>
+      <w:r>
+        <w:t xml:space="preserve"> (PK), Name, Contact Information, Address, Email, Phone Number</w:t>
+      </w:r>
+    </w:p>
+    <w:p>
+      <w:pPr>
+        <w:numPr>
+          <w:ilvl w:val="0"/>
+          <w:numId w:val="23"/>
+        </w:numPr>
+      </w:pPr>
+      <w:r>
+        <w:rPr>
+          <w:b/>
+          <w:bCs/>
+        </w:rPr>
+        <w:t>Transaction</w:t>
+      </w:r>
+      <w:r>
+        <w:t xml:space="preserve"> </w:t>
+      </w:r>
+    </w:p>
+    <w:p>
+      <w:pPr>
+        <w:numPr>
+          <w:ilvl w:val="1"/>
+          <w:numId w:val="23"/>
+        </w:numPr>
+      </w:pPr>
+      <w:r>
+        <w:t xml:space="preserve">Attributes: </w:t>
+      </w:r>
+      <w:proofErr w:type="spellStart"/>
+      <w:r>
+        <w:t>TransactionID</w:t>
+      </w:r>
+      <w:proofErr w:type="spellEnd"/>
+      <w:r>
+        <w:t xml:space="preserve"> (PK), </w:t>
+      </w:r>
+      <w:proofErr w:type="spellStart"/>
+      <w:r>
+        <w:t>CustomerID</w:t>
+      </w:r>
+      <w:proofErr w:type="spellEnd"/>
+      <w:r>
+        <w:t xml:space="preserve"> (FK), Date, Total Amount, Status (e.g., pending, completed, refunded)</w:t>
+      </w:r>
+    </w:p>
+    <w:p>
+      <w:pPr>
+        <w:numPr>
+          <w:ilvl w:val="0"/>
+          <w:numId w:val="23"/>
+        </w:numPr>
+      </w:pPr>
+      <w:r>
+        <w:rPr>
+          <w:b/>
+          <w:bCs/>
+        </w:rPr>
+        <w:t>Product</w:t>
+      </w:r>
+      <w:r>
+        <w:t xml:space="preserve"> </w:t>
+      </w:r>
+    </w:p>
+    <w:p>
+      <w:pPr>
+        <w:numPr>
+          <w:ilvl w:val="1"/>
+          <w:numId w:val="23"/>
+        </w:numPr>
+      </w:pPr>
+      <w:r>
+        <w:t xml:space="preserve">Attributes: </w:t>
+      </w:r>
+      <w:proofErr w:type="spellStart"/>
+      <w:r>
+        <w:t>ProductID</w:t>
+      </w:r>
+      <w:proofErr w:type="spellEnd"/>
+      <w:r>
+        <w:t xml:space="preserve"> (PK), Name, Description, Price, </w:t>
+      </w:r>
+      <w:proofErr w:type="spellStart"/>
+      <w:r>
+        <w:t>QuantityInStock</w:t>
+      </w:r>
+      <w:proofErr w:type="spellEnd"/>
+      <w:r>
+        <w:t>, Category</w:t>
+      </w:r>
+    </w:p>
+    <w:p>
+      <w:pPr>
+        <w:numPr>
+          <w:ilvl w:val="0"/>
+          <w:numId w:val="23"/>
+        </w:numPr>
+      </w:pPr>
+      <w:r>
+        <w:rPr>
+          <w:b/>
+          <w:bCs/>
+        </w:rPr>
+        <w:t>Service</w:t>
+      </w:r>
+      <w:r>
+        <w:t xml:space="preserve"> </w:t>
+      </w:r>
+    </w:p>
+    <w:p>
+      <w:pPr>
+        <w:numPr>
+          <w:ilvl w:val="1"/>
+          <w:numId w:val="23"/>
+        </w:numPr>
+      </w:pPr>
+      <w:r>
+        <w:t xml:space="preserve">Attributes: </w:t>
+      </w:r>
+      <w:proofErr w:type="spellStart"/>
+      <w:r>
+        <w:t>ServiceID</w:t>
+      </w:r>
+      <w:proofErr w:type="spellEnd"/>
+      <w:r>
+        <w:t xml:space="preserve"> (PK), Name, Description, Price, Duration</w:t>
+      </w:r>
+    </w:p>
+    <w:p>
+      <w:pPr>
+        <w:numPr>
+          <w:ilvl w:val="0"/>
+          <w:numId w:val="23"/>
+        </w:numPr>
+      </w:pPr>
+      <w:r>
+        <w:rPr>
+          <w:b/>
+          <w:bCs/>
+        </w:rPr>
+        <w:lastRenderedPageBreak/>
+        <w:t>Vendor</w:t>
+      </w:r>
+      <w:r>
+        <w:t xml:space="preserve"> </w:t>
+      </w:r>
+    </w:p>
+    <w:p>
+      <w:pPr>
+        <w:numPr>
+          <w:ilvl w:val="1"/>
+          <w:numId w:val="23"/>
+        </w:numPr>
+      </w:pPr>
+      <w:r>
+        <w:t xml:space="preserve">Attributes: </w:t>
+      </w:r>
+      <w:proofErr w:type="spellStart"/>
+      <w:r>
+        <w:t>VendorID</w:t>
+      </w:r>
+      <w:proofErr w:type="spellEnd"/>
+      <w:r>
+        <w:t xml:space="preserve"> (PK), Name, Contact Information, Address</w:t>
+      </w:r>
+    </w:p>
+    <w:p>
+      <w:pPr>
+        <w:numPr>
+          <w:ilvl w:val="0"/>
+          <w:numId w:val="23"/>
+        </w:numPr>
+      </w:pPr>
+      <w:r>
+        <w:rPr>
+          <w:b/>
+          <w:bCs/>
+        </w:rPr>
+        <w:t>Employee</w:t>
+      </w:r>
+      <w:r>
+        <w:t xml:space="preserve"> </w:t>
+      </w:r>
+    </w:p>
+    <w:p>
+      <w:pPr>
+        <w:numPr>
+          <w:ilvl w:val="1"/>
+          <w:numId w:val="23"/>
+        </w:numPr>
+      </w:pPr>
+      <w:r>
+        <w:t xml:space="preserve">Attributes: </w:t>
+      </w:r>
+      <w:proofErr w:type="spellStart"/>
+      <w:r>
+        <w:t>EmployeeID</w:t>
+      </w:r>
+      <w:proofErr w:type="spellEnd"/>
+      <w:r>
+        <w:t xml:space="preserve"> (PK), Name, Role, Contact Information, Salary</w:t>
+      </w:r>
+    </w:p>
+    <w:p>
+      <w:pPr>
+        <w:rPr>
+          <w:b/>
+          <w:bCs/>
+        </w:rPr>
+      </w:pPr>
+    </w:p>
+    <w:p>
+      <w:pPr>
+        <w:rPr>
+          <w:b/>
+          <w:bCs/>
+        </w:rPr>
+      </w:pPr>
+    </w:p>
+    <w:p>
+      <w:pPr>
+        <w:rPr>
+          <w:b/>
+          <w:bCs/>
+        </w:rPr>
+      </w:pPr>
+      <w:r>
+        <w:rPr>
+          <w:b/>
+          <w:bCs/>
+        </w:rPr>
+        <w:t>Relationships</w:t>
+      </w:r>
+    </w:p>
+    <w:p>
+      <w:pPr>
+        <w:numPr>
+          <w:ilvl w:val="0"/>
+          <w:numId w:val="24"/>
+        </w:numPr>
+      </w:pPr>
+      <w:r>
+        <w:rPr>
+          <w:b/>
+          <w:bCs/>
+        </w:rPr>
+        <w:t>One-to-Many:</w:t>
+      </w:r>
+      <w:r>
+        <w:t xml:space="preserve"> </w:t>
+      </w:r>
+    </w:p>
+    <w:p>
+      <w:pPr>
+        <w:numPr>
+          <w:ilvl w:val="1"/>
+          <w:numId w:val="24"/>
+        </w:numPr>
+      </w:pPr>
+      <w:r>
+        <w:t>Customer to Transactions</w:t>
+      </w:r>
+    </w:p>
+    <w:p>
+      <w:pPr>
+        <w:numPr>
+          <w:ilvl w:val="1"/>
+          <w:numId w:val="24"/>
+        </w:numPr>
+      </w:pPr>
+      <w:r>
+        <w:t>Customer to Services (if services are directly linked to customers)</w:t>
+      </w:r>
+    </w:p>
+    <w:p>
+      <w:pPr>
+        <w:numPr>
+          <w:ilvl w:val="1"/>
+          <w:numId w:val="24"/>
+        </w:numPr>
+      </w:pPr>
+      <w:r>
+        <w:t>Vendor to Products (if products are purchased from vendors)</w:t>
+      </w:r>
+    </w:p>
+    <w:p>
+      <w:pPr>
+        <w:numPr>
+          <w:ilvl w:val="1"/>
+          <w:numId w:val="24"/>
+        </w:numPr>
+      </w:pPr>
+      <w:r>
+        <w:t>Employee to Transactions (if employees are assigned to transactions)</w:t>
+      </w:r>
+    </w:p>
+    <w:p>
+      <w:pPr>
+        <w:numPr>
+          <w:ilvl w:val="0"/>
+          <w:numId w:val="24"/>
+        </w:numPr>
+      </w:pPr>
+      <w:r>
+        <w:rPr>
+          <w:b/>
+          <w:bCs/>
+        </w:rPr>
+        <w:t>Many-to-Many:</w:t>
+      </w:r>
+      <w:r>
+        <w:t xml:space="preserve"> </w:t>
+      </w:r>
+    </w:p>
+    <w:p>
+      <w:pPr>
+        <w:numPr>
+          <w:ilvl w:val="1"/>
+          <w:numId w:val="24"/>
+        </w:numPr>
+      </w:pPr>
+      <w:r>
+        <w:t>Customer to Products (if customers can buy multiple products)</w:t>
+      </w:r>
+    </w:p>
+    <w:p>
+      <w:pPr>
+        <w:numPr>
+          <w:ilvl w:val="1"/>
+          <w:numId w:val="24"/>
+        </w:numPr>
+      </w:pPr>
+      <w:r>
+        <w:t>Employee to Services (if employees can provide multiple services)</w:t>
+      </w:r>
+    </w:p>
+    <w:p>
+      <w:pPr>
+        <w:rPr>
+          <w:b/>
+          <w:bCs/>
+        </w:rPr>
+      </w:pPr>
+      <w:r>
+        <w:rPr>
+          <w:b/>
+          <w:bCs/>
+        </w:rPr>
+        <w:t>Additional Considerations:</w:t>
+      </w:r>
+    </w:p>
+    <w:p>
+      <w:pPr>
+        <w:numPr>
+          <w:ilvl w:val="0"/>
+          <w:numId w:val="25"/>
+        </w:numPr>
+      </w:pPr>
+      <w:r>
+        <w:rPr>
+          <w:b/>
+          <w:bCs/>
+        </w:rPr>
+        <w:t>Transaction Details:</w:t>
+      </w:r>
+      <w:r>
+        <w:t xml:space="preserve"> You might want to include more details in the Transaction entity, such as payment method, shipping address, and transaction items.</w:t>
+      </w:r>
+    </w:p>
+    <w:p>
+      <w:pPr>
+        <w:numPr>
+          <w:ilvl w:val="0"/>
+          <w:numId w:val="25"/>
+        </w:numPr>
+      </w:pPr>
+      <w:r>
+        <w:rPr>
+          <w:b/>
+          <w:bCs/>
+        </w:rPr>
+        <w:t>Inventory Management:</w:t>
+      </w:r>
+      <w:r>
+        <w:t xml:space="preserve"> If you're selling products, you'll need to track inventory levels and update them when products are sold or purchased.</w:t>
+      </w:r>
+    </w:p>
+    <w:p>
+      <w:pPr>
+        <w:numPr>
+          <w:ilvl w:val="0"/>
+          <w:numId w:val="25"/>
+        </w:numPr>
+      </w:pPr>
+      <w:r>
+        <w:rPr>
+          <w:b/>
+          <w:bCs/>
+        </w:rPr>
+        <w:t>Service Bookings:</w:t>
+      </w:r>
+      <w:r>
+        <w:t xml:space="preserve"> If you're offering services, you might need a separate entity to track service bookings, including appointment times and staff assignments.</w:t>
+      </w:r>
+    </w:p>
+    <w:p>
+      <w:pPr>
+        <w:numPr>
+          <w:ilvl w:val="0"/>
+          <w:numId w:val="25"/>
+        </w:numPr>
+      </w:pPr>
+      <w:r>
+        <w:rPr>
+          <w:b/>
+          <w:bCs/>
+        </w:rPr>
+        <w:t>Employee Roles:</w:t>
+      </w:r>
+      <w:r>
+        <w:t xml:space="preserve"> Define different roles for your employees (e.g., manager, sales representative, customer service) to manage permissions and assign tasks.</w:t>
       </w:r>
     </w:p>
     <w:p/>
@@ -2622,6 +3050,155 @@
     </w:lvl>
   </w:abstractNum>
   <w:abstractNum w:abstractNumId="2" w15:restartNumberingAfterBreak="0">
+    <w:nsid w:val="165C73CB"/>
+    <w:multiLevelType w:val="multilevel"/>
+    <w:tmpl w:val="FB161C9A"/>
+    <w:lvl w:ilvl="0">
+      <w:start w:val="1"/>
+      <w:numFmt w:val="bullet"/>
+      <w:lvlText w:val=""/>
+      <w:lvlJc w:val="left"/>
+      <w:pPr>
+        <w:tabs>
+          <w:tab w:val="num" w:pos="720"/>
+        </w:tabs>
+        <w:ind w:left="720" w:hanging="360"/>
+      </w:pPr>
+      <w:rPr>
+        <w:rFonts w:ascii="Symbol" w:hAnsi="Symbol" w:hint="default"/>
+        <w:sz w:val="20"/>
+      </w:rPr>
+    </w:lvl>
+    <w:lvl w:ilvl="1">
+      <w:start w:val="1"/>
+      <w:numFmt w:val="bullet"/>
+      <w:lvlText w:val="o"/>
+      <w:lvlJc w:val="left"/>
+      <w:pPr>
+        <w:tabs>
+          <w:tab w:val="num" w:pos="1440"/>
+        </w:tabs>
+        <w:ind w:left="1440" w:hanging="360"/>
+      </w:pPr>
+      <w:rPr>
+        <w:rFonts w:ascii="Courier New" w:hAnsi="Courier New" w:hint="default"/>
+        <w:sz w:val="20"/>
+      </w:rPr>
+    </w:lvl>
+    <w:lvl w:ilvl="2" w:tentative="1">
+      <w:start w:val="1"/>
+      <w:numFmt w:val="bullet"/>
+      <w:lvlText w:val=""/>
+      <w:lvlJc w:val="left"/>
+      <w:pPr>
+        <w:tabs>
+          <w:tab w:val="num" w:pos="2160"/>
+        </w:tabs>
+        <w:ind w:left="2160" w:hanging="360"/>
+      </w:pPr>
+      <w:rPr>
+        <w:rFonts w:ascii="Wingdings" w:hAnsi="Wingdings" w:hint="default"/>
+        <w:sz w:val="20"/>
+      </w:rPr>
+    </w:lvl>
+    <w:lvl w:ilvl="3" w:tentative="1">
+      <w:start w:val="1"/>
+      <w:numFmt w:val="bullet"/>
+      <w:lvlText w:val=""/>
+      <w:lvlJc w:val="left"/>
+      <w:pPr>
+        <w:tabs>
+          <w:tab w:val="num" w:pos="2880"/>
+        </w:tabs>
+        <w:ind w:left="2880" w:hanging="360"/>
+      </w:pPr>
+      <w:rPr>
+        <w:rFonts w:ascii="Wingdings" w:hAnsi="Wingdings" w:hint="default"/>
+        <w:sz w:val="20"/>
+      </w:rPr>
+    </w:lvl>
+    <w:lvl w:ilvl="4" w:tentative="1">
+      <w:start w:val="1"/>
+      <w:numFmt w:val="bullet"/>
+      <w:lvlText w:val=""/>
+      <w:lvlJc w:val="left"/>
+      <w:pPr>
+        <w:tabs>
+          <w:tab w:val="num" w:pos="3600"/>
+        </w:tabs>
+        <w:ind w:left="3600" w:hanging="360"/>
+      </w:pPr>
+      <w:rPr>
+        <w:rFonts w:ascii="Wingdings" w:hAnsi="Wingdings" w:hint="default"/>
+        <w:sz w:val="20"/>
+      </w:rPr>
+    </w:lvl>
+    <w:lvl w:ilvl="5" w:tentative="1">
+      <w:start w:val="1"/>
+      <w:numFmt w:val="bullet"/>
+      <w:lvlText w:val=""/>
+      <w:lvlJc w:val="left"/>
+      <w:pPr>
+        <w:tabs>
+          <w:tab w:val="num" w:pos="4320"/>
+        </w:tabs>
+        <w:ind w:left="4320" w:hanging="360"/>
+      </w:pPr>
+      <w:rPr>
+        <w:rFonts w:ascii="Wingdings" w:hAnsi="Wingdings" w:hint="default"/>
+        <w:sz w:val="20"/>
+      </w:rPr>
+    </w:lvl>
+    <w:lvl w:ilvl="6" w:tentative="1">
+      <w:start w:val="1"/>
+      <w:numFmt w:val="bullet"/>
+      <w:lvlText w:val=""/>
+      <w:lvlJc w:val="left"/>
+      <w:pPr>
+        <w:tabs>
+          <w:tab w:val="num" w:pos="5040"/>
+        </w:tabs>
+        <w:ind w:left="5040" w:hanging="360"/>
+      </w:pPr>
+      <w:rPr>
+        <w:rFonts w:ascii="Wingdings" w:hAnsi="Wingdings" w:hint="default"/>
+        <w:sz w:val="20"/>
+      </w:rPr>
+    </w:lvl>
+    <w:lvl w:ilvl="7" w:tentative="1">
+      <w:start w:val="1"/>
+      <w:numFmt w:val="bullet"/>
+      <w:lvlText w:val=""/>
+      <w:lvlJc w:val="left"/>
+      <w:pPr>
+        <w:tabs>
+          <w:tab w:val="num" w:pos="5760"/>
+        </w:tabs>
+        <w:ind w:left="5760" w:hanging="360"/>
+      </w:pPr>
+      <w:rPr>
+        <w:rFonts w:ascii="Wingdings" w:hAnsi="Wingdings" w:hint="default"/>
+        <w:sz w:val="20"/>
+      </w:rPr>
+    </w:lvl>
+    <w:lvl w:ilvl="8" w:tentative="1">
+      <w:start w:val="1"/>
+      <w:numFmt w:val="bullet"/>
+      <w:lvlText w:val=""/>
+      <w:lvlJc w:val="left"/>
+      <w:pPr>
+        <w:tabs>
+          <w:tab w:val="num" w:pos="6480"/>
+        </w:tabs>
+        <w:ind w:left="6480" w:hanging="360"/>
+      </w:pPr>
+      <w:rPr>
+        <w:rFonts w:ascii="Wingdings" w:hAnsi="Wingdings" w:hint="default"/>
+        <w:sz w:val="20"/>
+      </w:rPr>
+    </w:lvl>
+  </w:abstractNum>
+  <w:abstractNum w:abstractNumId="3" w15:restartNumberingAfterBreak="0">
     <w:nsid w:val="1C093A13"/>
     <w:multiLevelType w:val="hybridMultilevel"/>
     <w:tmpl w:val="CD1C52B2"/>
@@ -2710,7 +3287,7 @@
       </w:pPr>
     </w:lvl>
   </w:abstractNum>
-  <w:abstractNum w:abstractNumId="3" w15:restartNumberingAfterBreak="0">
+  <w:abstractNum w:abstractNumId="4" w15:restartNumberingAfterBreak="0">
     <w:nsid w:val="1DFC7EFC"/>
     <w:multiLevelType w:val="multilevel"/>
     <w:tmpl w:val="CE0675E8"/>
@@ -2859,7 +3436,7 @@
       </w:rPr>
     </w:lvl>
   </w:abstractNum>
-  <w:abstractNum w:abstractNumId="4" w15:restartNumberingAfterBreak="0">
+  <w:abstractNum w:abstractNumId="5" w15:restartNumberingAfterBreak="0">
     <w:nsid w:val="1EE609DD"/>
     <w:multiLevelType w:val="multilevel"/>
     <w:tmpl w:val="3042BA68"/>
@@ -3008,7 +3585,7 @@
       </w:rPr>
     </w:lvl>
   </w:abstractNum>
-  <w:abstractNum w:abstractNumId="5" w15:restartNumberingAfterBreak="0">
+  <w:abstractNum w:abstractNumId="6" w15:restartNumberingAfterBreak="0">
     <w:nsid w:val="22BD7109"/>
     <w:multiLevelType w:val="multilevel"/>
     <w:tmpl w:val="13E48850"/>
@@ -3154,7 +3731,7 @@
       </w:rPr>
     </w:lvl>
   </w:abstractNum>
-  <w:abstractNum w:abstractNumId="6" w15:restartNumberingAfterBreak="0">
+  <w:abstractNum w:abstractNumId="7" w15:restartNumberingAfterBreak="0">
     <w:nsid w:val="233E3E5E"/>
     <w:multiLevelType w:val="hybridMultilevel"/>
     <w:tmpl w:val="E84C4074"/>
@@ -3266,7 +3843,7 @@
       </w:rPr>
     </w:lvl>
   </w:abstractNum>
-  <w:abstractNum w:abstractNumId="7" w15:restartNumberingAfterBreak="0">
+  <w:abstractNum w:abstractNumId="8" w15:restartNumberingAfterBreak="0">
     <w:nsid w:val="247721E2"/>
     <w:multiLevelType w:val="multilevel"/>
     <w:tmpl w:val="00B8F3FC"/>
@@ -3415,7 +3992,7 @@
       </w:rPr>
     </w:lvl>
   </w:abstractNum>
-  <w:abstractNum w:abstractNumId="8" w15:restartNumberingAfterBreak="0">
+  <w:abstractNum w:abstractNumId="9" w15:restartNumberingAfterBreak="0">
     <w:nsid w:val="42DE7D0A"/>
     <w:multiLevelType w:val="multilevel"/>
     <w:tmpl w:val="8AC4E396"/>
@@ -3564,7 +4141,7 @@
       </w:rPr>
     </w:lvl>
   </w:abstractNum>
-  <w:abstractNum w:abstractNumId="9" w15:restartNumberingAfterBreak="0">
+  <w:abstractNum w:abstractNumId="10" w15:restartNumberingAfterBreak="0">
     <w:nsid w:val="42E468C7"/>
     <w:multiLevelType w:val="multilevel"/>
     <w:tmpl w:val="E2208F2E"/>
@@ -3713,7 +4290,7 @@
       </w:rPr>
     </w:lvl>
   </w:abstractNum>
-  <w:abstractNum w:abstractNumId="10" w15:restartNumberingAfterBreak="0">
+  <w:abstractNum w:abstractNumId="11" w15:restartNumberingAfterBreak="0">
     <w:nsid w:val="476068B5"/>
     <w:multiLevelType w:val="multilevel"/>
     <w:tmpl w:val="46826896"/>
@@ -3862,7 +4439,7 @@
       </w:rPr>
     </w:lvl>
   </w:abstractNum>
-  <w:abstractNum w:abstractNumId="11" w15:restartNumberingAfterBreak="0">
+  <w:abstractNum w:abstractNumId="12" w15:restartNumberingAfterBreak="0">
     <w:nsid w:val="484B2EA3"/>
     <w:multiLevelType w:val="multilevel"/>
     <w:tmpl w:val="9B045D6E"/>
@@ -4011,7 +4588,7 @@
       </w:rPr>
     </w:lvl>
   </w:abstractNum>
-  <w:abstractNum w:abstractNumId="12" w15:restartNumberingAfterBreak="0">
+  <w:abstractNum w:abstractNumId="13" w15:restartNumberingAfterBreak="0">
     <w:nsid w:val="498C3372"/>
     <w:multiLevelType w:val="multilevel"/>
     <w:tmpl w:val="D062BE1E"/>
@@ -4160,7 +4737,156 @@
       </w:rPr>
     </w:lvl>
   </w:abstractNum>
-  <w:abstractNum w:abstractNumId="13" w15:restartNumberingAfterBreak="0">
+  <w:abstractNum w:abstractNumId="14" w15:restartNumberingAfterBreak="0">
+    <w:nsid w:val="4D921B87"/>
+    <w:multiLevelType w:val="multilevel"/>
+    <w:tmpl w:val="93324F2A"/>
+    <w:lvl w:ilvl="0">
+      <w:start w:val="1"/>
+      <w:numFmt w:val="bullet"/>
+      <w:lvlText w:val=""/>
+      <w:lvlJc w:val="left"/>
+      <w:pPr>
+        <w:tabs>
+          <w:tab w:val="num" w:pos="720"/>
+        </w:tabs>
+        <w:ind w:left="720" w:hanging="360"/>
+      </w:pPr>
+      <w:rPr>
+        <w:rFonts w:ascii="Symbol" w:hAnsi="Symbol" w:hint="default"/>
+        <w:sz w:val="20"/>
+      </w:rPr>
+    </w:lvl>
+    <w:lvl w:ilvl="1" w:tentative="1">
+      <w:start w:val="1"/>
+      <w:numFmt w:val="bullet"/>
+      <w:lvlText w:val="o"/>
+      <w:lvlJc w:val="left"/>
+      <w:pPr>
+        <w:tabs>
+          <w:tab w:val="num" w:pos="1440"/>
+        </w:tabs>
+        <w:ind w:left="1440" w:hanging="360"/>
+      </w:pPr>
+      <w:rPr>
+        <w:rFonts w:ascii="Courier New" w:hAnsi="Courier New" w:hint="default"/>
+        <w:sz w:val="20"/>
+      </w:rPr>
+    </w:lvl>
+    <w:lvl w:ilvl="2" w:tentative="1">
+      <w:start w:val="1"/>
+      <w:numFmt w:val="bullet"/>
+      <w:lvlText w:val=""/>
+      <w:lvlJc w:val="left"/>
+      <w:pPr>
+        <w:tabs>
+          <w:tab w:val="num" w:pos="2160"/>
+        </w:tabs>
+        <w:ind w:left="2160" w:hanging="360"/>
+      </w:pPr>
+      <w:rPr>
+        <w:rFonts w:ascii="Wingdings" w:hAnsi="Wingdings" w:hint="default"/>
+        <w:sz w:val="20"/>
+      </w:rPr>
+    </w:lvl>
+    <w:lvl w:ilvl="3" w:tentative="1">
+      <w:start w:val="1"/>
+      <w:numFmt w:val="bullet"/>
+      <w:lvlText w:val=""/>
+      <w:lvlJc w:val="left"/>
+      <w:pPr>
+        <w:tabs>
+          <w:tab w:val="num" w:pos="2880"/>
+        </w:tabs>
+        <w:ind w:left="2880" w:hanging="360"/>
+      </w:pPr>
+      <w:rPr>
+        <w:rFonts w:ascii="Wingdings" w:hAnsi="Wingdings" w:hint="default"/>
+        <w:sz w:val="20"/>
+      </w:rPr>
+    </w:lvl>
+    <w:lvl w:ilvl="4" w:tentative="1">
+      <w:start w:val="1"/>
+      <w:numFmt w:val="bullet"/>
+      <w:lvlText w:val=""/>
+      <w:lvlJc w:val="left"/>
+      <w:pPr>
+        <w:tabs>
+          <w:tab w:val="num" w:pos="3600"/>
+        </w:tabs>
+        <w:ind w:left="3600" w:hanging="360"/>
+      </w:pPr>
+      <w:rPr>
+        <w:rFonts w:ascii="Wingdings" w:hAnsi="Wingdings" w:hint="default"/>
+        <w:sz w:val="20"/>
+      </w:rPr>
+    </w:lvl>
+    <w:lvl w:ilvl="5" w:tentative="1">
+      <w:start w:val="1"/>
+      <w:numFmt w:val="bullet"/>
+      <w:lvlText w:val=""/>
+      <w:lvlJc w:val="left"/>
+      <w:pPr>
+        <w:tabs>
+          <w:tab w:val="num" w:pos="4320"/>
+        </w:tabs>
+        <w:ind w:left="4320" w:hanging="360"/>
+      </w:pPr>
+      <w:rPr>
+        <w:rFonts w:ascii="Wingdings" w:hAnsi="Wingdings" w:hint="default"/>
+        <w:sz w:val="20"/>
+      </w:rPr>
+    </w:lvl>
+    <w:lvl w:ilvl="6" w:tentative="1">
+      <w:start w:val="1"/>
+      <w:numFmt w:val="bullet"/>
+      <w:lvlText w:val=""/>
+      <w:lvlJc w:val="left"/>
+      <w:pPr>
+        <w:tabs>
+          <w:tab w:val="num" w:pos="5040"/>
+        </w:tabs>
+        <w:ind w:left="5040" w:hanging="360"/>
+      </w:pPr>
+      <w:rPr>
+        <w:rFonts w:ascii="Wingdings" w:hAnsi="Wingdings" w:hint="default"/>
+        <w:sz w:val="20"/>
+      </w:rPr>
+    </w:lvl>
+    <w:lvl w:ilvl="7" w:tentative="1">
+      <w:start w:val="1"/>
+      <w:numFmt w:val="bullet"/>
+      <w:lvlText w:val=""/>
+      <w:lvlJc w:val="left"/>
+      <w:pPr>
+        <w:tabs>
+          <w:tab w:val="num" w:pos="5760"/>
+        </w:tabs>
+        <w:ind w:left="5760" w:hanging="360"/>
+      </w:pPr>
+      <w:rPr>
+        <w:rFonts w:ascii="Wingdings" w:hAnsi="Wingdings" w:hint="default"/>
+        <w:sz w:val="20"/>
+      </w:rPr>
+    </w:lvl>
+    <w:lvl w:ilvl="8" w:tentative="1">
+      <w:start w:val="1"/>
+      <w:numFmt w:val="bullet"/>
+      <w:lvlText w:val=""/>
+      <w:lvlJc w:val="left"/>
+      <w:pPr>
+        <w:tabs>
+          <w:tab w:val="num" w:pos="6480"/>
+        </w:tabs>
+        <w:ind w:left="6480" w:hanging="360"/>
+      </w:pPr>
+      <w:rPr>
+        <w:rFonts w:ascii="Wingdings" w:hAnsi="Wingdings" w:hint="default"/>
+        <w:sz w:val="20"/>
+      </w:rPr>
+    </w:lvl>
+  </w:abstractNum>
+  <w:abstractNum w:abstractNumId="15" w15:restartNumberingAfterBreak="0">
     <w:nsid w:val="50BC7A46"/>
     <w:multiLevelType w:val="multilevel"/>
     <w:tmpl w:val="5B68FE7E"/>
@@ -4309,7 +5035,7 @@
       </w:rPr>
     </w:lvl>
   </w:abstractNum>
-  <w:abstractNum w:abstractNumId="14" w15:restartNumberingAfterBreak="0">
+  <w:abstractNum w:abstractNumId="16" w15:restartNumberingAfterBreak="0">
     <w:nsid w:val="5324454C"/>
     <w:multiLevelType w:val="multilevel"/>
     <w:tmpl w:val="66B0D58E"/>
@@ -4458,7 +5184,156 @@
       </w:rPr>
     </w:lvl>
   </w:abstractNum>
-  <w:abstractNum w:abstractNumId="15" w15:restartNumberingAfterBreak="0">
+  <w:abstractNum w:abstractNumId="17" w15:restartNumberingAfterBreak="0">
+    <w:nsid w:val="5D037733"/>
+    <w:multiLevelType w:val="multilevel"/>
+    <w:tmpl w:val="45788A9E"/>
+    <w:lvl w:ilvl="0">
+      <w:start w:val="1"/>
+      <w:numFmt w:val="bullet"/>
+      <w:lvlText w:val=""/>
+      <w:lvlJc w:val="left"/>
+      <w:pPr>
+        <w:tabs>
+          <w:tab w:val="num" w:pos="720"/>
+        </w:tabs>
+        <w:ind w:left="720" w:hanging="360"/>
+      </w:pPr>
+      <w:rPr>
+        <w:rFonts w:ascii="Symbol" w:hAnsi="Symbol" w:hint="default"/>
+        <w:sz w:val="20"/>
+      </w:rPr>
+    </w:lvl>
+    <w:lvl w:ilvl="1">
+      <w:start w:val="1"/>
+      <w:numFmt w:val="bullet"/>
+      <w:lvlText w:val="o"/>
+      <w:lvlJc w:val="left"/>
+      <w:pPr>
+        <w:tabs>
+          <w:tab w:val="num" w:pos="1440"/>
+        </w:tabs>
+        <w:ind w:left="1440" w:hanging="360"/>
+      </w:pPr>
+      <w:rPr>
+        <w:rFonts w:ascii="Courier New" w:hAnsi="Courier New" w:hint="default"/>
+        <w:sz w:val="20"/>
+      </w:rPr>
+    </w:lvl>
+    <w:lvl w:ilvl="2" w:tentative="1">
+      <w:start w:val="1"/>
+      <w:numFmt w:val="bullet"/>
+      <w:lvlText w:val=""/>
+      <w:lvlJc w:val="left"/>
+      <w:pPr>
+        <w:tabs>
+          <w:tab w:val="num" w:pos="2160"/>
+        </w:tabs>
+        <w:ind w:left="2160" w:hanging="360"/>
+      </w:pPr>
+      <w:rPr>
+        <w:rFonts w:ascii="Wingdings" w:hAnsi="Wingdings" w:hint="default"/>
+        <w:sz w:val="20"/>
+      </w:rPr>
+    </w:lvl>
+    <w:lvl w:ilvl="3" w:tentative="1">
+      <w:start w:val="1"/>
+      <w:numFmt w:val="bullet"/>
+      <w:lvlText w:val=""/>
+      <w:lvlJc w:val="left"/>
+      <w:pPr>
+        <w:tabs>
+          <w:tab w:val="num" w:pos="2880"/>
+        </w:tabs>
+        <w:ind w:left="2880" w:hanging="360"/>
+      </w:pPr>
+      <w:rPr>
+        <w:rFonts w:ascii="Wingdings" w:hAnsi="Wingdings" w:hint="default"/>
+        <w:sz w:val="20"/>
+      </w:rPr>
+    </w:lvl>
+    <w:lvl w:ilvl="4" w:tentative="1">
+      <w:start w:val="1"/>
+      <w:numFmt w:val="bullet"/>
+      <w:lvlText w:val=""/>
+      <w:lvlJc w:val="left"/>
+      <w:pPr>
+        <w:tabs>
+          <w:tab w:val="num" w:pos="3600"/>
+        </w:tabs>
+        <w:ind w:left="3600" w:hanging="360"/>
+      </w:pPr>
+      <w:rPr>
+        <w:rFonts w:ascii="Wingdings" w:hAnsi="Wingdings" w:hint="default"/>
+        <w:sz w:val="20"/>
+      </w:rPr>
+    </w:lvl>
+    <w:lvl w:ilvl="5" w:tentative="1">
+      <w:start w:val="1"/>
+      <w:numFmt w:val="bullet"/>
+      <w:lvlText w:val=""/>
+      <w:lvlJc w:val="left"/>
+      <w:pPr>
+        <w:tabs>
+          <w:tab w:val="num" w:pos="4320"/>
+        </w:tabs>
+        <w:ind w:left="4320" w:hanging="360"/>
+      </w:pPr>
+      <w:rPr>
+        <w:rFonts w:ascii="Wingdings" w:hAnsi="Wingdings" w:hint="default"/>
+        <w:sz w:val="20"/>
+      </w:rPr>
+    </w:lvl>
+    <w:lvl w:ilvl="6" w:tentative="1">
+      <w:start w:val="1"/>
+      <w:numFmt w:val="bullet"/>
+      <w:lvlText w:val=""/>
+      <w:lvlJc w:val="left"/>
+      <w:pPr>
+        <w:tabs>
+          <w:tab w:val="num" w:pos="5040"/>
+        </w:tabs>
+        <w:ind w:left="5040" w:hanging="360"/>
+      </w:pPr>
+      <w:rPr>
+        <w:rFonts w:ascii="Wingdings" w:hAnsi="Wingdings" w:hint="default"/>
+        <w:sz w:val="20"/>
+      </w:rPr>
+    </w:lvl>
+    <w:lvl w:ilvl="7" w:tentative="1">
+      <w:start w:val="1"/>
+      <w:numFmt w:val="bullet"/>
+      <w:lvlText w:val=""/>
+      <w:lvlJc w:val="left"/>
+      <w:pPr>
+        <w:tabs>
+          <w:tab w:val="num" w:pos="5760"/>
+        </w:tabs>
+        <w:ind w:left="5760" w:hanging="360"/>
+      </w:pPr>
+      <w:rPr>
+        <w:rFonts w:ascii="Wingdings" w:hAnsi="Wingdings" w:hint="default"/>
+        <w:sz w:val="20"/>
+      </w:rPr>
+    </w:lvl>
+    <w:lvl w:ilvl="8" w:tentative="1">
+      <w:start w:val="1"/>
+      <w:numFmt w:val="bullet"/>
+      <w:lvlText w:val=""/>
+      <w:lvlJc w:val="left"/>
+      <w:pPr>
+        <w:tabs>
+          <w:tab w:val="num" w:pos="6480"/>
+        </w:tabs>
+        <w:ind w:left="6480" w:hanging="360"/>
+      </w:pPr>
+      <w:rPr>
+        <w:rFonts w:ascii="Wingdings" w:hAnsi="Wingdings" w:hint="default"/>
+        <w:sz w:val="20"/>
+      </w:rPr>
+    </w:lvl>
+  </w:abstractNum>
+  <w:abstractNum w:abstractNumId="18" w15:restartNumberingAfterBreak="0">
     <w:nsid w:val="5F1A4032"/>
     <w:multiLevelType w:val="multilevel"/>
     <w:tmpl w:val="2292B244"/>
@@ -4607,7 +5482,7 @@
       </w:rPr>
     </w:lvl>
   </w:abstractNum>
-  <w:abstractNum w:abstractNumId="16" w15:restartNumberingAfterBreak="0">
+  <w:abstractNum w:abstractNumId="19" w15:restartNumberingAfterBreak="0">
     <w:nsid w:val="661177F6"/>
     <w:multiLevelType w:val="multilevel"/>
     <w:tmpl w:val="C2B41DE2"/>
@@ -4756,7 +5631,7 @@
       </w:rPr>
     </w:lvl>
   </w:abstractNum>
-  <w:abstractNum w:abstractNumId="17" w15:restartNumberingAfterBreak="0">
+  <w:abstractNum w:abstractNumId="20" w15:restartNumberingAfterBreak="0">
     <w:nsid w:val="6910630B"/>
     <w:multiLevelType w:val="multilevel"/>
     <w:tmpl w:val="D17AF252"/>
@@ -4905,7 +5780,7 @@
       </w:rPr>
     </w:lvl>
   </w:abstractNum>
-  <w:abstractNum w:abstractNumId="18" w15:restartNumberingAfterBreak="0">
+  <w:abstractNum w:abstractNumId="21" w15:restartNumberingAfterBreak="0">
     <w:nsid w:val="6B137E44"/>
     <w:multiLevelType w:val="multilevel"/>
     <w:tmpl w:val="8E6644E8"/>
@@ -5018,7 +5893,7 @@
       </w:pPr>
     </w:lvl>
   </w:abstractNum>
-  <w:abstractNum w:abstractNumId="19" w15:restartNumberingAfterBreak="0">
+  <w:abstractNum w:abstractNumId="22" w15:restartNumberingAfterBreak="0">
     <w:nsid w:val="6E191295"/>
     <w:multiLevelType w:val="multilevel"/>
     <w:tmpl w:val="11428182"/>
@@ -5167,7 +6042,7 @@
       </w:rPr>
     </w:lvl>
   </w:abstractNum>
-  <w:abstractNum w:abstractNumId="20" w15:restartNumberingAfterBreak="0">
+  <w:abstractNum w:abstractNumId="23" w15:restartNumberingAfterBreak="0">
     <w:nsid w:val="737E747A"/>
     <w:multiLevelType w:val="multilevel"/>
     <w:tmpl w:val="86E812E2"/>
@@ -5316,7 +6191,7 @@
       </w:rPr>
     </w:lvl>
   </w:abstractNum>
-  <w:abstractNum w:abstractNumId="21" w15:restartNumberingAfterBreak="0">
+  <w:abstractNum w:abstractNumId="24" w15:restartNumberingAfterBreak="0">
     <w:nsid w:val="7D8E7C1C"/>
     <w:multiLevelType w:val="multilevel"/>
     <w:tmpl w:val="3934EC22"/>
@@ -5434,70 +6309,79 @@
     </w:lvl>
   </w:abstractNum>
   <w:num w:numId="1" w16cid:durableId="1588733126">
-    <w:abstractNumId w:val="11"/>
+    <w:abstractNumId w:val="12"/>
   </w:num>
   <w:num w:numId="2" w16cid:durableId="1617130049">
-    <w:abstractNumId w:val="6"/>
+    <w:abstractNumId w:val="7"/>
   </w:num>
   <w:num w:numId="3" w16cid:durableId="1580747960">
-    <w:abstractNumId w:val="2"/>
+    <w:abstractNumId w:val="3"/>
   </w:num>
   <w:num w:numId="4" w16cid:durableId="1771197594">
-    <w:abstractNumId w:val="4"/>
+    <w:abstractNumId w:val="5"/>
   </w:num>
   <w:num w:numId="5" w16cid:durableId="1972440974">
-    <w:abstractNumId w:val="16"/>
+    <w:abstractNumId w:val="19"/>
   </w:num>
   <w:num w:numId="6" w16cid:durableId="1561751584">
-    <w:abstractNumId w:val="17"/>
+    <w:abstractNumId w:val="20"/>
   </w:num>
   <w:num w:numId="7" w16cid:durableId="1443497567">
-    <w:abstractNumId w:val="8"/>
+    <w:abstractNumId w:val="9"/>
   </w:num>
   <w:num w:numId="8" w16cid:durableId="30307074">
     <w:abstractNumId w:val="1"/>
   </w:num>
   <w:num w:numId="9" w16cid:durableId="786699427">
-    <w:abstractNumId w:val="14"/>
+    <w:abstractNumId w:val="16"/>
   </w:num>
   <w:num w:numId="10" w16cid:durableId="1989898764">
-    <w:abstractNumId w:val="19"/>
+    <w:abstractNumId w:val="22"/>
   </w:num>
   <w:num w:numId="11" w16cid:durableId="1703898632">
     <w:abstractNumId w:val="0"/>
   </w:num>
   <w:num w:numId="12" w16cid:durableId="861171180">
+    <w:abstractNumId w:val="24"/>
+  </w:num>
+  <w:num w:numId="13" w16cid:durableId="1935504942">
+    <w:abstractNumId w:val="15"/>
+  </w:num>
+  <w:num w:numId="14" w16cid:durableId="1342775163">
+    <w:abstractNumId w:val="8"/>
+  </w:num>
+  <w:num w:numId="15" w16cid:durableId="92558117">
+    <w:abstractNumId w:val="13"/>
+  </w:num>
+  <w:num w:numId="16" w16cid:durableId="1927760053">
+    <w:abstractNumId w:val="23"/>
+  </w:num>
+  <w:num w:numId="17" w16cid:durableId="1697658794">
+    <w:abstractNumId w:val="4"/>
+  </w:num>
+  <w:num w:numId="18" w16cid:durableId="1000234277">
+    <w:abstractNumId w:val="10"/>
+  </w:num>
+  <w:num w:numId="19" w16cid:durableId="563221680">
+    <w:abstractNumId w:val="6"/>
+  </w:num>
+  <w:num w:numId="20" w16cid:durableId="1813937753">
+    <w:abstractNumId w:val="11"/>
+  </w:num>
+  <w:num w:numId="21" w16cid:durableId="678970851">
+    <w:abstractNumId w:val="18"/>
+  </w:num>
+  <w:num w:numId="22" w16cid:durableId="101148597">
     <w:abstractNumId w:val="21"/>
   </w:num>
-  <w:num w:numId="13" w16cid:durableId="1935504942">
-    <w:abstractNumId w:val="13"/>
+  <w:num w:numId="23" w16cid:durableId="1620407706">
+    <w:abstractNumId w:val="2"/>
   </w:num>
-  <w:num w:numId="14" w16cid:durableId="1342775163">
-    <w:abstractNumId w:val="7"/>
+  <w:num w:numId="24" w16cid:durableId="859125398">
+    <w:abstractNumId w:val="17"/>
   </w:num>
-  <w:num w:numId="15" w16cid:durableId="92558117">
-    <w:abstractNumId w:val="12"/>
-  </w:num>
-  <w:num w:numId="16" w16cid:durableId="1927760053">
-    <w:abstractNumId w:val="20"/>
-  </w:num>
-  <w:num w:numId="17" w16cid:durableId="1697658794">
-    <w:abstractNumId w:val="3"/>
-  </w:num>
-  <w:num w:numId="18" w16cid:durableId="1000234277">
-    <w:abstractNumId w:val="9"/>
-  </w:num>
-  <w:num w:numId="19" w16cid:durableId="563221680">
-    <w:abstractNumId w:val="5"/>
-  </w:num>
-  <w:num w:numId="20" w16cid:durableId="1813937753">
-    <w:abstractNumId w:val="10"/>
-  </w:num>
-  <w:num w:numId="21" w16cid:durableId="678970851">
-    <w:abstractNumId w:val="15"/>
-  </w:num>
-  <w:num w:numId="22" w16cid:durableId="101148597">
-    <w:abstractNumId w:val="18"/>
+  <w:num w:numId="25" w16cid:durableId="1175460126">
+    <w:abstractNumId w:val="14"/>
   </w:num>
 </w:numbering>
 </file>

</xml_diff>

<commit_message>
Entity Diagram + csv files
</commit_message>
<xml_diff>
--- a/Market Research Database Websites & Brainstorming..docx
+++ b/Market Research Database Websites & Brainstorming..docx
@@ -174,10 +174,21 @@
         <w:rPr>
           <w:highlight w:val="yellow"/>
         </w:rPr>
-        <w:t>to pay for therapeutic services that aren’t covered by public aid &amp; or require a long wait time to receive services. OR my own therapeutic daycare/ schooling at a discounted rate &amp; or accepting taking public aid.</w:t>
-      </w:r>
-      <w:r>
-        <w:t xml:space="preserve"> : We have a winner!</w:t>
+        <w:t>to pay for therapeutic services that aren’t covered by public aid &amp; or require a long wait time to receive services. OR my own therapeutic daycare/ schooling at a discounted rate &amp; or accepting taking public aid</w:t>
+      </w:r>
+      <w:proofErr w:type="gramStart"/>
+      <w:r>
+        <w:rPr>
+          <w:highlight w:val="yellow"/>
+        </w:rPr>
+        <w:t>.</w:t>
+      </w:r>
+      <w:r>
+        <w:t xml:space="preserve"> :</w:t>
+      </w:r>
+      <w:proofErr w:type="gramEnd"/>
+      <w:r>
+        <w:t xml:space="preserve"> We have a winner!</w:t>
       </w:r>
     </w:p>
     <w:p>
@@ -496,6 +507,11 @@
     <w:p/>
     <w:p>
       <w:pPr>
+        <w:ind w:left="360"/>
+      </w:pPr>
+    </w:p>
+    <w:p>
+      <w:pPr>
         <w:pStyle w:val="ListParagraph"/>
         <w:numPr>
           <w:ilvl w:val="0"/>
@@ -503,6 +519,7 @@
         </w:numPr>
       </w:pPr>
       <w:r>
+        <w:lastRenderedPageBreak/>
         <w:t>What do</w:t>
       </w:r>
       <w:r>
@@ -512,7 +529,19 @@
         <w:t>they do?</w:t>
       </w:r>
       <w:r>
-        <w:t xml:space="preserve">  - Support minorities with therapeutic services to support their individual growth &amp; help them thrive within society. </w:t>
+        <w:t xml:space="preserve">  - </w:t>
+      </w:r>
+      <w:r>
+        <w:t>Assist</w:t>
+      </w:r>
+      <w:r>
+        <w:t xml:space="preserve"> minorities </w:t>
+      </w:r>
+      <w:r>
+        <w:t>in receiving</w:t>
+      </w:r>
+      <w:r>
+        <w:t xml:space="preserve"> therapeutic services to support their individual growth &amp; help them thrive within society. </w:t>
       </w:r>
     </w:p>
     <w:p>
@@ -524,7 +553,6 @@
         </w:numPr>
       </w:pPr>
       <w:r>
-        <w:lastRenderedPageBreak/>
         <w:t xml:space="preserve"> </w:t>
       </w:r>
       <w:r>
@@ -553,20 +581,7 @@
         <w:t xml:space="preserve">? </w:t>
       </w:r>
       <w:r>
-        <w:rPr>
-          <w:b/>
-          <w:bCs/>
-        </w:rPr>
-        <w:t>Health Insurance Companies:</w:t>
-      </w:r>
-      <w:r>
-        <w:t xml:space="preserve"> </w:t>
-      </w:r>
-      <w:r>
-        <w:t xml:space="preserve">I will </w:t>
-      </w:r>
-      <w:r>
-        <w:t>need to partner with insurance companies that offer plans that cover therapeutic services. These could be private insurance companies or specialized health insurance plans for minorities.</w:t>
+        <w:t xml:space="preserve"> Donators, grants, insurance companies, etc. </w:t>
       </w:r>
     </w:p>
     <w:p>
@@ -574,19 +589,32 @@
         <w:pStyle w:val="ListParagraph"/>
         <w:jc w:val="center"/>
         <w:rPr>
+          <w:b/>
+          <w:bCs/>
           <w:i/>
           <w:iCs/>
           <w:u w:val="single"/>
         </w:rPr>
       </w:pPr>
-      <w:r>
-        <w:rPr>
-          <w:b/>
-          <w:bCs/>
+    </w:p>
+    <w:p>
+      <w:pPr>
+        <w:pStyle w:val="ListParagraph"/>
+        <w:jc w:val="center"/>
+        <w:rPr>
           <w:i/>
           <w:iCs/>
           <w:u w:val="single"/>
         </w:rPr>
+      </w:pPr>
+      <w:r>
+        <w:rPr>
+          <w:b/>
+          <w:bCs/>
+          <w:i/>
+          <w:iCs/>
+          <w:u w:val="single"/>
+        </w:rPr>
         <w:t>Target Market</w:t>
       </w:r>
     </w:p>
@@ -632,7 +660,13 @@
         <w:t>Low-Income Individuals:</w:t>
       </w:r>
       <w:r>
-        <w:t xml:space="preserve"> This group may benefit from </w:t>
+        <w:t xml:space="preserve"> This group </w:t>
+      </w:r>
+      <w:r>
+        <w:t>will</w:t>
+      </w:r>
+      <w:r>
+        <w:t xml:space="preserve"> benefit from </w:t>
       </w:r>
       <w:r>
         <w:t xml:space="preserve">my </w:t>
@@ -653,7 +687,11 @@
     <w:p>
       <w:pPr>
         <w:pStyle w:val="ListParagraph"/>
-        <w:jc w:val="center"/>
+      </w:pPr>
+    </w:p>
+    <w:p>
+      <w:pPr>
+        <w:pStyle w:val="ListParagraph"/>
       </w:pPr>
       <w:r>
         <w:t xml:space="preserve">Here are some key records </w:t>
@@ -664,6 +702,26 @@
       <w:r>
         <w:t>need to track</w:t>
       </w:r>
+      <w:r>
+        <w:t>:</w:t>
+      </w:r>
+    </w:p>
+    <w:p>
+      <w:pPr>
+        <w:pStyle w:val="ListParagraph"/>
+      </w:pPr>
+    </w:p>
+    <w:p>
+      <w:pPr>
+        <w:pStyle w:val="ListParagraph"/>
+        <w:rPr>
+          <w:b/>
+          <w:bCs/>
+          <w:i/>
+          <w:iCs/>
+          <w:u w:val="single"/>
+        </w:rPr>
+      </w:pPr>
     </w:p>
     <w:p>
       <w:pPr>
@@ -697,9 +755,6 @@
         <w:rPr>
           <w:b/>
           <w:bCs/>
-          <w:i/>
-          <w:iCs/>
-          <w:u w:val="single"/>
         </w:rPr>
         <w:t>Basic Information</w:t>
       </w:r>
@@ -746,7 +801,21 @@
           <w:b/>
           <w:bCs/>
         </w:rPr>
-        <w:t>Health Information (Optional - Maintain Privacy):</w:t>
+        <w:t xml:space="preserve">Health Information </w:t>
+      </w:r>
+      <w:r>
+        <w:rPr>
+          <w:b/>
+          <w:bCs/>
+        </w:rPr>
+        <w:t>(Maintain</w:t>
+      </w:r>
+      <w:r>
+        <w:rPr>
+          <w:b/>
+          <w:bCs/>
+        </w:rPr>
+        <w:t xml:space="preserve"> Privacy):</w:t>
       </w:r>
       <w:r>
         <w:t xml:space="preserve"> Summary of unmet healthcare needs, therapy type needed</w:t>
@@ -890,6 +959,7 @@
         <w:rPr>
           <w:i/>
           <w:iCs/>
+          <w:highlight w:val="red"/>
           <w:u w:val="single"/>
         </w:rPr>
       </w:pPr>
@@ -899,9 +969,10 @@
           <w:bCs/>
           <w:i/>
           <w:iCs/>
+          <w:highlight w:val="red"/>
           <w:u w:val="single"/>
         </w:rPr>
-        <w:t>4. Operations (Optional):</w:t>
+        <w:t>4. Operations:</w:t>
       </w:r>
     </w:p>
     <w:p>
@@ -911,55 +982,23 @@
           <w:ilvl w:val="0"/>
           <w:numId w:val="9"/>
         </w:numPr>
-      </w:pPr>
-      <w:r>
-        <w:rPr>
-          <w:b/>
-          <w:bCs/>
+        <w:rPr>
+          <w:highlight w:val="red"/>
+        </w:rPr>
+      </w:pPr>
+      <w:r>
+        <w:rPr>
+          <w:b/>
+          <w:bCs/>
+          <w:highlight w:val="red"/>
         </w:rPr>
         <w:t>Staff Activities:</w:t>
       </w:r>
       <w:r>
+        <w:rPr>
+          <w:highlight w:val="red"/>
+        </w:rPr>
         <w:t xml:space="preserve"> Track time spent on client intake, insurance applications, etc. (for efficiency analysis)</w:t>
-      </w:r>
-    </w:p>
-    <w:p>
-      <w:pPr>
-        <w:pStyle w:val="ListParagraph"/>
-        <w:numPr>
-          <w:ilvl w:val="0"/>
-          <w:numId w:val="9"/>
-        </w:numPr>
-      </w:pPr>
-      <w:r>
-        <w:rPr>
-          <w:b/>
-          <w:bCs/>
-        </w:rPr>
-        <w:t>Marketing Efforts:</w:t>
-      </w:r>
-      <w:r>
-        <w:t xml:space="preserve"> Track campaigns, outreach programs, and their effectiveness</w:t>
-      </w:r>
-    </w:p>
-    <w:p>
-      <w:pPr>
-        <w:pStyle w:val="ListParagraph"/>
-        <w:rPr>
-          <w:i/>
-          <w:iCs/>
-          <w:u w:val="single"/>
-        </w:rPr>
-      </w:pPr>
-      <w:r>
-        <w:rPr>
-          <w:b/>
-          <w:bCs/>
-          <w:i/>
-          <w:iCs/>
-          <w:u w:val="single"/>
-        </w:rPr>
-        <w:t>5. Reporting (Optional - Aggregate Data):</w:t>
       </w:r>
     </w:p>
     <w:p>
@@ -969,17 +1008,167 @@
           <w:ilvl w:val="0"/>
           <w:numId w:val="10"/>
         </w:numPr>
-      </w:pPr>
-      <w:r>
-        <w:rPr>
-          <w:b/>
-          <w:bCs/>
-        </w:rPr>
-        <w:t>Client Demographics:</w:t>
-      </w:r>
-      <w:r>
-        <w:t xml:space="preserve"> Track trends in race, ethnicity, income levels of recipients</w:t>
-      </w:r>
+        <w:rPr>
+          <w:highlight w:val="red"/>
+        </w:rPr>
+      </w:pPr>
+      <w:r>
+        <w:rPr>
+          <w:b/>
+          <w:bCs/>
+          <w:highlight w:val="red"/>
+        </w:rPr>
+        <w:t>Marketing Efforts:</w:t>
+      </w:r>
+      <w:r>
+        <w:rPr>
+          <w:highlight w:val="red"/>
+        </w:rPr>
+        <w:t xml:space="preserve"> Track campaigns, outreach programs, and their </w:t>
+      </w:r>
+      <w:proofErr w:type="gramStart"/>
+      <w:r>
+        <w:rPr>
+          <w:highlight w:val="red"/>
+        </w:rPr>
+        <w:t>effectiveness</w:t>
+      </w:r>
+      <w:r>
+        <w:rPr>
+          <w:highlight w:val="red"/>
+        </w:rPr>
+        <w:t xml:space="preserve">  (</w:t>
+      </w:r>
+      <w:proofErr w:type="gramEnd"/>
+      <w:r>
+        <w:rPr>
+          <w:highlight w:val="red"/>
+        </w:rPr>
+        <w:t>Likely won’t use in project to consolidate)</w:t>
+      </w:r>
+    </w:p>
+    <w:p/>
+    <w:p>
+      <w:pPr>
+        <w:pStyle w:val="ListParagraph"/>
+        <w:rPr>
+          <w:b/>
+          <w:bCs/>
+          <w:i/>
+          <w:iCs/>
+          <w:highlight w:val="red"/>
+          <w:u w:val="single"/>
+        </w:rPr>
+      </w:pPr>
+    </w:p>
+    <w:p>
+      <w:pPr>
+        <w:pStyle w:val="ListParagraph"/>
+        <w:rPr>
+          <w:b/>
+          <w:bCs/>
+          <w:i/>
+          <w:iCs/>
+          <w:highlight w:val="red"/>
+          <w:u w:val="single"/>
+        </w:rPr>
+      </w:pPr>
+    </w:p>
+    <w:p>
+      <w:pPr>
+        <w:pStyle w:val="ListParagraph"/>
+        <w:rPr>
+          <w:b/>
+          <w:bCs/>
+          <w:i/>
+          <w:iCs/>
+          <w:highlight w:val="red"/>
+          <w:u w:val="single"/>
+        </w:rPr>
+      </w:pPr>
+    </w:p>
+    <w:p>
+      <w:pPr>
+        <w:pStyle w:val="ListParagraph"/>
+        <w:rPr>
+          <w:b/>
+          <w:bCs/>
+          <w:i/>
+          <w:iCs/>
+          <w:highlight w:val="red"/>
+          <w:u w:val="single"/>
+        </w:rPr>
+      </w:pPr>
+    </w:p>
+    <w:p>
+      <w:pPr>
+        <w:pStyle w:val="ListParagraph"/>
+        <w:rPr>
+          <w:b/>
+          <w:bCs/>
+          <w:i/>
+          <w:iCs/>
+          <w:highlight w:val="red"/>
+          <w:u w:val="single"/>
+        </w:rPr>
+      </w:pPr>
+    </w:p>
+    <w:p>
+      <w:pPr>
+        <w:pStyle w:val="ListParagraph"/>
+        <w:rPr>
+          <w:i/>
+          <w:iCs/>
+          <w:highlight w:val="red"/>
+          <w:u w:val="single"/>
+        </w:rPr>
+      </w:pPr>
+      <w:r>
+        <w:rPr>
+          <w:b/>
+          <w:bCs/>
+          <w:i/>
+          <w:iCs/>
+          <w:highlight w:val="red"/>
+          <w:u w:val="single"/>
+        </w:rPr>
+        <w:t xml:space="preserve">5. </w:t>
+      </w:r>
+      <w:proofErr w:type="gramStart"/>
+      <w:r>
+        <w:rPr>
+          <w:b/>
+          <w:bCs/>
+          <w:i/>
+          <w:iCs/>
+          <w:highlight w:val="red"/>
+          <w:u w:val="single"/>
+        </w:rPr>
+        <w:t>Reportin</w:t>
+      </w:r>
+      <w:r>
+        <w:rPr>
+          <w:b/>
+          <w:bCs/>
+          <w:i/>
+          <w:iCs/>
+          <w:highlight w:val="red"/>
+          <w:u w:val="single"/>
+        </w:rPr>
+        <w:t xml:space="preserve">g </w:t>
+      </w:r>
+      <w:r>
+        <w:rPr>
+          <w:b/>
+          <w:bCs/>
+          <w:i/>
+          <w:iCs/>
+          <w:highlight w:val="red"/>
+          <w:u w:val="single"/>
+        </w:rPr>
+        <w:t>:</w:t>
+      </w:r>
+      <w:proofErr w:type="gramEnd"/>
     </w:p>
     <w:p>
       <w:pPr>
@@ -988,16 +1177,23 @@
           <w:ilvl w:val="0"/>
           <w:numId w:val="10"/>
         </w:numPr>
-      </w:pPr>
-      <w:r>
-        <w:rPr>
-          <w:b/>
-          <w:bCs/>
-        </w:rPr>
-        <w:t>Services Provided:</w:t>
-      </w:r>
-      <w:r>
-        <w:t xml:space="preserve"> Track types of therapy supported by your non-profit</w:t>
+        <w:rPr>
+          <w:highlight w:val="red"/>
+        </w:rPr>
+      </w:pPr>
+      <w:r>
+        <w:rPr>
+          <w:b/>
+          <w:bCs/>
+          <w:highlight w:val="red"/>
+        </w:rPr>
+        <w:t>Client Demographics:</w:t>
+      </w:r>
+      <w:r>
+        <w:rPr>
+          <w:highlight w:val="red"/>
+        </w:rPr>
+        <w:t xml:space="preserve"> Track trends in race, ethnicity, income levels of recipients</w:t>
       </w:r>
     </w:p>
     <w:p>
@@ -1007,16 +1203,23 @@
           <w:ilvl w:val="0"/>
           <w:numId w:val="10"/>
         </w:numPr>
-      </w:pPr>
-      <w:r>
-        <w:rPr>
-          <w:b/>
-          <w:bCs/>
-        </w:rPr>
-        <w:t>Insurance Coverage:</w:t>
-      </w:r>
-      <w:r>
-        <w:t xml:space="preserve"> Monitor effectiveness of different insurance plans</w:t>
+        <w:rPr>
+          <w:highlight w:val="red"/>
+        </w:rPr>
+      </w:pPr>
+      <w:r>
+        <w:rPr>
+          <w:b/>
+          <w:bCs/>
+          <w:highlight w:val="red"/>
+        </w:rPr>
+        <w:t>Services Provided:</w:t>
+      </w:r>
+      <w:r>
+        <w:rPr>
+          <w:highlight w:val="red"/>
+        </w:rPr>
+        <w:t xml:space="preserve"> Track types of therapy supported by your non-profit</w:t>
       </w:r>
     </w:p>
     <w:p>
@@ -1026,37 +1229,101 @@
           <w:ilvl w:val="0"/>
           <w:numId w:val="10"/>
         </w:numPr>
-      </w:pPr>
-      <w:r>
-        <w:rPr>
-          <w:b/>
-          <w:bCs/>
+        <w:rPr>
+          <w:highlight w:val="red"/>
+        </w:rPr>
+      </w:pPr>
+      <w:r>
+        <w:rPr>
+          <w:b/>
+          <w:bCs/>
+          <w:highlight w:val="red"/>
+        </w:rPr>
+        <w:t>Insurance Coverage:</w:t>
+      </w:r>
+      <w:r>
+        <w:rPr>
+          <w:highlight w:val="red"/>
+        </w:rPr>
+        <w:t xml:space="preserve"> Monitor effectiveness of different insurance plans</w:t>
+      </w:r>
+    </w:p>
+    <w:p>
+      <w:pPr>
+        <w:pStyle w:val="ListParagraph"/>
+        <w:numPr>
+          <w:ilvl w:val="0"/>
+          <w:numId w:val="10"/>
+        </w:numPr>
+        <w:rPr>
+          <w:highlight w:val="red"/>
+        </w:rPr>
+      </w:pPr>
+      <w:r>
+        <w:rPr>
+          <w:b/>
+          <w:bCs/>
+          <w:highlight w:val="red"/>
         </w:rPr>
         <w:t>Funding Sources:</w:t>
       </w:r>
       <w:r>
-        <w:t xml:space="preserve"> Analyze donor trends and track grant success rates</w:t>
-      </w:r>
-    </w:p>
-    <w:p>
-      <w:pPr>
-        <w:pStyle w:val="ListParagraph"/>
-        <w:rPr>
-          <w:b/>
-          <w:bCs/>
-        </w:rPr>
-      </w:pPr>
-    </w:p>
-    <w:p>
-      <w:pPr>
-        <w:pStyle w:val="ListParagraph"/>
-      </w:pPr>
-      <w:r>
-        <w:rPr>
-          <w:b/>
-          <w:bCs/>
-        </w:rPr>
-        <w:lastRenderedPageBreak/>
+        <w:rPr>
+          <w:highlight w:val="red"/>
+        </w:rPr>
+        <w:t xml:space="preserve"> Analyze donor trends and track grant success </w:t>
+      </w:r>
+      <w:proofErr w:type="gramStart"/>
+      <w:r>
+        <w:rPr>
+          <w:highlight w:val="red"/>
+        </w:rPr>
+        <w:t>rates</w:t>
+      </w:r>
+      <w:r>
+        <w:rPr>
+          <w:highlight w:val="red"/>
+        </w:rPr>
+        <w:t xml:space="preserve">  (</w:t>
+      </w:r>
+      <w:proofErr w:type="gramEnd"/>
+      <w:r>
+        <w:rPr>
+          <w:highlight w:val="red"/>
+        </w:rPr>
+        <w:t xml:space="preserve">Likely won’t use </w:t>
+      </w:r>
+      <w:r>
+        <w:rPr>
+          <w:highlight w:val="red"/>
+        </w:rPr>
+        <w:t>in project to consolidate</w:t>
+      </w:r>
+      <w:r>
+        <w:rPr>
+          <w:highlight w:val="red"/>
+        </w:rPr>
+        <w:t>)</w:t>
+      </w:r>
+    </w:p>
+    <w:p>
+      <w:pPr>
+        <w:pStyle w:val="ListParagraph"/>
+        <w:rPr>
+          <w:b/>
+          <w:bCs/>
+        </w:rPr>
+      </w:pPr>
+    </w:p>
+    <w:p>
+      <w:pPr>
+        <w:pStyle w:val="ListParagraph"/>
+      </w:pPr>
+      <w:r>
+        <w:rPr>
+          <w:b/>
+          <w:bCs/>
+        </w:rPr>
         <w:t>Conceptual Model:</w:t>
       </w:r>
     </w:p>
@@ -1164,24 +1431,35 @@
     <w:p>
       <w:pPr>
         <w:pStyle w:val="ListParagraph"/>
-        <w:rPr>
-          <w:b/>
-          <w:bCs/>
-        </w:rPr>
-      </w:pPr>
-    </w:p>
-    <w:p>
-      <w:pPr>
-        <w:pStyle w:val="ListParagraph"/>
-        <w:rPr>
-          <w:b/>
-          <w:bCs/>
-        </w:rPr>
-      </w:pPr>
-      <w:r>
-        <w:rPr>
-          <w:b/>
-          <w:bCs/>
+        <w:jc w:val="center"/>
+        <w:rPr>
+          <w:b/>
+          <w:bCs/>
+          <w:i/>
+          <w:iCs/>
+          <w:u w:val="single"/>
+        </w:rPr>
+      </w:pPr>
+    </w:p>
+    <w:p>
+      <w:pPr>
+        <w:pStyle w:val="ListParagraph"/>
+        <w:jc w:val="center"/>
+        <w:rPr>
+          <w:b/>
+          <w:bCs/>
+          <w:i/>
+          <w:iCs/>
+          <w:u w:val="single"/>
+        </w:rPr>
+      </w:pPr>
+      <w:r>
+        <w:rPr>
+          <w:b/>
+          <w:bCs/>
+          <w:i/>
+          <w:iCs/>
+          <w:u w:val="single"/>
         </w:rPr>
         <w:t>Logical Database Model and Entity Relationship Diagram</w:t>
       </w:r>
@@ -1189,6 +1467,9 @@
         <w:rPr>
           <w:b/>
           <w:bCs/>
+          <w:i/>
+          <w:iCs/>
+          <w:u w:val="single"/>
         </w:rPr>
         <w:t xml:space="preserve"> </w:t>
       </w:r>
@@ -1196,6 +1477,9 @@
         <w:rPr>
           <w:b/>
           <w:bCs/>
+          <w:i/>
+          <w:iCs/>
+          <w:u w:val="single"/>
         </w:rPr>
         <w:t>Entities</w:t>
       </w:r>
@@ -1346,7 +1630,7 @@
       </w:r>
       <w:proofErr w:type="spellEnd"/>
       <w:r>
-        <w:t>) (Optional - links Clients and Insurance if directly managing policy details)</w:t>
+        <w:t xml:space="preserve">) (Optional - links Clients and Insurance </w:t>
       </w:r>
     </w:p>
     <w:p>
@@ -1393,7 +1677,7 @@
       </w:r>
       <w:proofErr w:type="spellEnd"/>
       <w:r>
-        <w:t>) (Optional - tracks specific contributions)</w:t>
+        <w:t>) tracks specific contributions</w:t>
       </w:r>
     </w:p>
     <w:p>
@@ -1425,6 +1709,7 @@
           <w:b/>
           <w:bCs/>
         </w:rPr>
+        <w:lastRenderedPageBreak/>
         <w:t>Relationships:</w:t>
       </w:r>
     </w:p>
@@ -1601,7 +1886,6 @@
           <w:iCs/>
           <w:u w:val="single"/>
         </w:rPr>
-        <w:lastRenderedPageBreak/>
         <w:t>Diving Deeper into my Non-Profit's Database &amp; Expanding the Conceptual Model:</w:t>
       </w:r>
     </w:p>
@@ -1837,13 +2121,74 @@
     <w:p>
       <w:pPr>
         <w:pStyle w:val="ListParagraph"/>
-      </w:pPr>
-      <w:r>
-        <w:rPr>
-          <w:b/>
-          <w:bCs/>
-        </w:rPr>
-        <w:t>Data Types:</w:t>
+        <w:jc w:val="center"/>
+        <w:rPr>
+          <w:b/>
+          <w:bCs/>
+          <w:i/>
+          <w:iCs/>
+          <w:u w:val="single"/>
+        </w:rPr>
+      </w:pPr>
+    </w:p>
+    <w:p>
+      <w:pPr>
+        <w:pStyle w:val="ListParagraph"/>
+        <w:jc w:val="center"/>
+        <w:rPr>
+          <w:b/>
+          <w:bCs/>
+          <w:i/>
+          <w:iCs/>
+          <w:u w:val="single"/>
+        </w:rPr>
+      </w:pPr>
+    </w:p>
+    <w:p>
+      <w:pPr>
+        <w:pStyle w:val="ListParagraph"/>
+        <w:jc w:val="center"/>
+        <w:rPr>
+          <w:b/>
+          <w:bCs/>
+          <w:i/>
+          <w:iCs/>
+          <w:u w:val="single"/>
+        </w:rPr>
+      </w:pPr>
+    </w:p>
+    <w:p>
+      <w:pPr>
+        <w:pStyle w:val="ListParagraph"/>
+        <w:jc w:val="center"/>
+        <w:rPr>
+          <w:b/>
+          <w:bCs/>
+          <w:i/>
+          <w:iCs/>
+          <w:u w:val="single"/>
+        </w:rPr>
+      </w:pPr>
+    </w:p>
+    <w:p>
+      <w:pPr>
+        <w:pStyle w:val="ListParagraph"/>
+        <w:jc w:val="center"/>
+        <w:rPr>
+          <w:i/>
+          <w:iCs/>
+          <w:u w:val="single"/>
+        </w:rPr>
+      </w:pPr>
+      <w:r>
+        <w:rPr>
+          <w:b/>
+          <w:bCs/>
+          <w:i/>
+          <w:iCs/>
+          <w:u w:val="single"/>
+        </w:rPr>
+        <w:t>Data Types</w:t>
       </w:r>
     </w:p>
     <w:p>
@@ -1976,258 +2321,7 @@
         </w:rPr>
       </w:pPr>
     </w:p>
-    <w:p>
-      <w:pPr>
-        <w:pStyle w:val="ListParagraph"/>
-        <w:rPr>
-          <w:b/>
-          <w:bCs/>
-        </w:rPr>
-      </w:pPr>
-    </w:p>
-    <w:p>
-      <w:pPr>
-        <w:pStyle w:val="ListParagraph"/>
-        <w:rPr>
-          <w:b/>
-          <w:bCs/>
-        </w:rPr>
-      </w:pPr>
-    </w:p>
-    <w:p>
-      <w:pPr>
-        <w:pStyle w:val="ListParagraph"/>
-        <w:rPr>
-          <w:b/>
-          <w:bCs/>
-        </w:rPr>
-      </w:pPr>
-    </w:p>
-    <w:p>
-      <w:pPr>
-        <w:pStyle w:val="ListParagraph"/>
-      </w:pPr>
-      <w:r>
-        <w:rPr>
-          <w:b/>
-          <w:bCs/>
-        </w:rPr>
-        <w:lastRenderedPageBreak/>
-        <w:t>Query Examples:</w:t>
-      </w:r>
-    </w:p>
-    <w:p>
-      <w:r>
-        <w:rPr>
-          <w:b/>
-          <w:bCs/>
-        </w:rPr>
-        <w:t>Find clients who have received a specific service:</w:t>
-      </w:r>
-    </w:p>
-    <w:p>
-      <w:pPr>
-        <w:pStyle w:val="ListParagraph"/>
-      </w:pPr>
-      <w:r>
-        <w:t>SQL</w:t>
-      </w:r>
-    </w:p>
-    <w:p>
-      <w:pPr>
-        <w:pStyle w:val="ListParagraph"/>
-      </w:pPr>
-      <w:r>
-        <w:t>SELECT c.name</w:t>
-      </w:r>
-    </w:p>
-    <w:p>
-      <w:pPr>
-        <w:pStyle w:val="ListParagraph"/>
-      </w:pPr>
-      <w:r>
-        <w:t>FROM clients c</w:t>
-      </w:r>
-    </w:p>
-    <w:p>
-      <w:pPr>
-        <w:pStyle w:val="ListParagraph"/>
-      </w:pPr>
-      <w:r>
-        <w:t xml:space="preserve">JOIN </w:t>
-      </w:r>
-      <w:proofErr w:type="spellStart"/>
-      <w:r>
-        <w:t>services_clients</w:t>
-      </w:r>
-      <w:proofErr w:type="spellEnd"/>
-      <w:r>
-        <w:t xml:space="preserve"> </w:t>
-      </w:r>
-      <w:proofErr w:type="spellStart"/>
-      <w:r>
-        <w:t>sc</w:t>
-      </w:r>
-      <w:proofErr w:type="spellEnd"/>
-      <w:r>
-        <w:t xml:space="preserve"> ON </w:t>
-      </w:r>
-      <w:proofErr w:type="spellStart"/>
-      <w:r>
-        <w:t>c.clientid</w:t>
-      </w:r>
-      <w:proofErr w:type="spellEnd"/>
-      <w:r>
-        <w:t xml:space="preserve"> = </w:t>
-      </w:r>
-      <w:proofErr w:type="spellStart"/>
-      <w:r>
-        <w:t>sc.clientid</w:t>
-      </w:r>
-      <w:proofErr w:type="spellEnd"/>
-    </w:p>
-    <w:p>
-      <w:pPr>
-        <w:pStyle w:val="ListParagraph"/>
-      </w:pPr>
-      <w:r>
-        <w:t xml:space="preserve">WHERE </w:t>
-      </w:r>
-      <w:proofErr w:type="spellStart"/>
-      <w:r>
-        <w:t>sc.serviceid</w:t>
-      </w:r>
-      <w:proofErr w:type="spellEnd"/>
-      <w:r>
-        <w:t xml:space="preserve"> = '</w:t>
-      </w:r>
-      <w:proofErr w:type="spellStart"/>
-      <w:r>
-        <w:t>YourServiceID</w:t>
-      </w:r>
-      <w:proofErr w:type="spellEnd"/>
-      <w:r>
-        <w:t>';</w:t>
-      </w:r>
-    </w:p>
-    <w:p>
-      <w:pPr>
-        <w:pStyle w:val="ListParagraph"/>
-        <w:rPr>
-          <w:b/>
-          <w:bCs/>
-        </w:rPr>
-      </w:pPr>
-    </w:p>
-    <w:p>
-      <w:r>
-        <w:rPr>
-          <w:b/>
-          <w:bCs/>
-        </w:rPr>
-        <w:t>Calculate the total revenue generated by a specific provider:</w:t>
-      </w:r>
-    </w:p>
-    <w:p>
-      <w:pPr>
-        <w:pStyle w:val="ListParagraph"/>
-      </w:pPr>
-      <w:r>
-        <w:t>SQL</w:t>
-      </w:r>
-    </w:p>
-    <w:p>
-      <w:pPr>
-        <w:pStyle w:val="ListParagraph"/>
-      </w:pPr>
-      <w:r>
-        <w:t>SELECT p.name, SUM(</w:t>
-      </w:r>
-      <w:proofErr w:type="spellStart"/>
-      <w:r>
-        <w:t>s.cost</w:t>
-      </w:r>
-      <w:proofErr w:type="spellEnd"/>
-      <w:r>
-        <w:t xml:space="preserve">) AS </w:t>
-      </w:r>
-      <w:proofErr w:type="spellStart"/>
-      <w:r>
-        <w:t>total_revenue</w:t>
-      </w:r>
-      <w:proofErr w:type="spellEnd"/>
-    </w:p>
-    <w:p>
-      <w:pPr>
-        <w:pStyle w:val="ListParagraph"/>
-      </w:pPr>
-      <w:r>
-        <w:t>FROM providers p</w:t>
-      </w:r>
-    </w:p>
-    <w:p>
-      <w:pPr>
-        <w:pStyle w:val="ListParagraph"/>
-      </w:pPr>
-      <w:r>
-        <w:t xml:space="preserve">JOIN services s ON </w:t>
-      </w:r>
-      <w:proofErr w:type="spellStart"/>
-      <w:r>
-        <w:t>p.providerid</w:t>
-      </w:r>
-      <w:proofErr w:type="spellEnd"/>
-      <w:r>
-        <w:t xml:space="preserve"> = </w:t>
-      </w:r>
-      <w:proofErr w:type="spellStart"/>
-      <w:r>
-        <w:t>s.providerid</w:t>
-      </w:r>
-      <w:proofErr w:type="spellEnd"/>
-    </w:p>
-    <w:p>
-      <w:pPr>
-        <w:pStyle w:val="ListParagraph"/>
-      </w:pPr>
-      <w:r>
-        <w:t xml:space="preserve">JOIN invoices </w:t>
-      </w:r>
-      <w:proofErr w:type="spellStart"/>
-      <w:r>
-        <w:t>i</w:t>
-      </w:r>
-      <w:proofErr w:type="spellEnd"/>
-      <w:r>
-        <w:t xml:space="preserve"> ON </w:t>
-      </w:r>
-      <w:proofErr w:type="spellStart"/>
-      <w:r>
-        <w:t>s.serviceid</w:t>
-      </w:r>
-      <w:proofErr w:type="spellEnd"/>
-      <w:r>
-        <w:t xml:space="preserve"> = </w:t>
-      </w:r>
-      <w:proofErr w:type="spellStart"/>
-      <w:r>
-        <w:t>i.serviceid</w:t>
-      </w:r>
-      <w:proofErr w:type="spellEnd"/>
-    </w:p>
-    <w:p>
-      <w:pPr>
-        <w:pStyle w:val="ListParagraph"/>
-      </w:pPr>
-      <w:r>
-        <w:t>GROUP BY p.name;</w:t>
-      </w:r>
-    </w:p>
-    <w:p>
-      <w:pPr>
-        <w:pStyle w:val="ListParagraph"/>
-      </w:pPr>
-    </w:p>
+    <w:p/>
     <w:p/>
     <w:sectPr>
       <w:pgSz w:w="12240" w:h="15840"/>

</xml_diff>